<commit_message>
Correzioni alla sezione della decomposizione di sistema
</commit_message>
<xml_diff>
--- a/deliverables_word/SDD_RistoManager.docx
+++ b/deliverables_word/SDD_RistoManager.docx
@@ -1,6 +1,6 @@
 
 <file path=word/document.xml><?xml version="1.0" encoding="utf-8"?>
-<w:document xmlns:wpc="http://schemas.microsoft.com/office/word/2010/wordprocessingCanvas" xmlns:cx="http://schemas.microsoft.com/office/drawing/2014/chartex" xmlns:cx1="http://schemas.microsoft.com/office/drawing/2015/9/8/chartex" xmlns:cx2="http://schemas.microsoft.com/office/drawing/2015/10/21/chartex" xmlns:cx3="http://schemas.microsoft.com/office/drawing/2016/5/9/chartex" xmlns:cx4="http://schemas.microsoft.com/office/drawing/2016/5/10/chartex" xmlns:cx5="http://schemas.microsoft.com/office/drawing/2016/5/11/chartex" xmlns:cx6="http://schemas.microsoft.com/office/drawing/2016/5/12/chartex" xmlns:cx7="http://schemas.microsoft.com/office/drawing/2016/5/13/chartex" xmlns:cx8="http://schemas.microsoft.com/office/drawing/2016/5/14/chartex" xmlns:mc="http://schemas.openxmlformats.org/markup-compatibility/2006" xmlns:aink="http://schemas.microsoft.com/office/drawing/2016/ink" xmlns:am3d="http://schemas.microsoft.com/office/drawing/2017/model3d" xmlns:o="urn:schemas-microsoft-com:office:office" xmlns:r="http://schemas.openxmlformats.org/officeDocument/2006/relationships" xmlns:m="http://schemas.openxmlformats.org/officeDocument/2006/math" xmlns:v="urn:schemas-microsoft-com:vml" xmlns:wp14="http://schemas.microsoft.com/office/word/2010/wordprocessingDrawing" xmlns:wp="http://schemas.openxmlformats.org/drawingml/2006/wordprocessingDrawing" xmlns:w10="urn:schemas-microsoft-com:office:word" xmlns:w="http://schemas.openxmlformats.org/wordprocessingml/2006/main" xmlns:w14="http://schemas.microsoft.com/office/word/2010/wordml" xmlns:w15="http://schemas.microsoft.com/office/word/2012/wordml" xmlns:w16cex="http://schemas.microsoft.com/office/word/2018/wordml/cex" xmlns:w16cid="http://schemas.microsoft.com/office/word/2016/wordml/cid" xmlns:w16="http://schemas.microsoft.com/office/word/2018/wordml" xmlns:w16se="http://schemas.microsoft.com/office/word/2015/wordml/symex" xmlns:wpg="http://schemas.microsoft.com/office/word/2010/wordprocessingGroup" xmlns:wpi="http://schemas.microsoft.com/office/word/2010/wordprocessingInk" xmlns:wne="http://schemas.microsoft.com/office/word/2006/wordml" xmlns:wps="http://schemas.microsoft.com/office/word/2010/wordprocessingShape" mc:Ignorable="w14 w15 w16se w16cid w16 w16cex wp14">
+<w:document xmlns:wpc="http://schemas.microsoft.com/office/word/2010/wordprocessingCanvas" xmlns:cx="http://schemas.microsoft.com/office/drawing/2014/chartex" xmlns:cx1="http://schemas.microsoft.com/office/drawing/2015/9/8/chartex" xmlns:cx2="http://schemas.microsoft.com/office/drawing/2015/10/21/chartex" xmlns:cx3="http://schemas.microsoft.com/office/drawing/2016/5/9/chartex" xmlns:cx4="http://schemas.microsoft.com/office/drawing/2016/5/10/chartex" xmlns:cx5="http://schemas.microsoft.com/office/drawing/2016/5/11/chartex" xmlns:cx6="http://schemas.microsoft.com/office/drawing/2016/5/12/chartex" xmlns:cx7="http://schemas.microsoft.com/office/drawing/2016/5/13/chartex" xmlns:cx8="http://schemas.microsoft.com/office/drawing/2016/5/14/chartex" xmlns:mc="http://schemas.openxmlformats.org/markup-compatibility/2006" xmlns:aink="http://schemas.microsoft.com/office/drawing/2016/ink" xmlns:am3d="http://schemas.microsoft.com/office/drawing/2017/model3d" xmlns:o="urn:schemas-microsoft-com:office:office" xmlns:r="http://schemas.openxmlformats.org/officeDocument/2006/relationships" xmlns:m="http://schemas.openxmlformats.org/officeDocument/2006/math" xmlns:v="urn:schemas-microsoft-com:vml" xmlns:wp14="http://schemas.microsoft.com/office/word/2010/wordprocessingDrawing" xmlns:wp="http://schemas.openxmlformats.org/drawingml/2006/wordprocessingDrawing" xmlns:w10="urn:schemas-microsoft-com:office:word" xmlns:w="http://schemas.openxmlformats.org/wordprocessingml/2006/main" xmlns:w14="http://schemas.microsoft.com/office/word/2010/wordml" xmlns:w15="http://schemas.microsoft.com/office/word/2012/wordml" xmlns:w16cid="http://schemas.microsoft.com/office/word/2016/wordml/cid" xmlns:w16se="http://schemas.microsoft.com/office/word/2015/wordml/symex" xmlns:wpg="http://schemas.microsoft.com/office/word/2010/wordprocessingGroup" xmlns:wpi="http://schemas.microsoft.com/office/word/2010/wordprocessingInk" xmlns:wne="http://schemas.microsoft.com/office/word/2006/wordml" xmlns:wps="http://schemas.microsoft.com/office/word/2010/wordprocessingShape" mc:Ignorable="w14 w15 w16se w16cid wp14">
   <w:body>
     <w:p>
       <w:pPr>
@@ -368,8 +368,18 @@
                                 <w:szCs w:val="56"/>
                                 <w:lang w:bidi="it-IT"/>
                               </w:rPr>
-                              <w:t>System Design Document</w:t>
+                              <w:t xml:space="preserve">System Design </w:t>
                             </w:r>
+                            <w:proofErr w:type="spellStart"/>
+                            <w:r>
+                              <w:rPr>
+                                <w:sz w:val="56"/>
+                                <w:szCs w:val="56"/>
+                                <w:lang w:bidi="it-IT"/>
+                              </w:rPr>
+                              <w:t>Document</w:t>
+                            </w:r>
+                            <w:proofErr w:type="spellEnd"/>
                           </w:p>
                           <w:p>
                             <w:pPr>
@@ -495,7 +505,7 @@
                     </wp:inline>
                   </w:drawing>
                 </mc:Choice>
-                <mc:Fallback>
+                <mc:Fallback xmlns:w16cex="http://schemas.microsoft.com/office/word/2018/wordml/cex" xmlns:w16="http://schemas.microsoft.com/office/word/2018/wordml">
                   <w:pict>
                     <v:line w14:anchorId="7D5DACAF" id="Connettore diritto 5" o:spid="_x0000_s1026" alt="separatore di testo" style="visibility:visible;mso-wrap-style:square;mso-left-percent:-10001;mso-top-percent:-10001;mso-position-horizontal:absolute;mso-position-horizontal-relative:char;mso-position-vertical:absolute;mso-position-vertical-relative:line;mso-left-percent:-10001;mso-top-percent:-10001" from="0,0" to="109.5pt,0" o:gfxdata="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" strokecolor="#082a75 [3215]" strokeweight="3pt">
                       <w10:anchorlock/>
@@ -661,7 +671,7 @@
                     </wp:inline>
                   </w:drawing>
                 </mc:Choice>
-                <mc:Fallback>
+                <mc:Fallback xmlns:w16cex="http://schemas.microsoft.com/office/word/2018/wordml/cex" xmlns:w16="http://schemas.microsoft.com/office/word/2018/wordml">
                   <w:pict>
                     <v:line w14:anchorId="266A6C51" id="Connettore diritto 6" o:spid="_x0000_s1026" alt="separatore di testo" style="visibility:visible;mso-wrap-style:square;mso-left-percent:-10001;mso-top-percent:-10001;mso-position-horizontal:absolute;mso-position-horizontal-relative:char;mso-position-vertical:absolute;mso-position-vertical-relative:line;mso-left-percent:-10001;mso-top-percent:-10001" from="0,0" to="117.65pt,0" o:gfxdata="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" strokecolor="#082a75 [3215]" strokeweight="3pt">
                       <w10:anchorlock/>
@@ -930,7 +940,7 @@
               </wp:anchor>
             </w:drawing>
           </mc:Choice>
-          <mc:Fallback>
+          <mc:Fallback xmlns:w16cex="http://schemas.microsoft.com/office/word/2018/wordml/cex" xmlns:w16="http://schemas.microsoft.com/office/word/2018/wordml">
             <w:pict>
               <v:rect w14:anchorId="51A2F77F" id="Rettangolo 2" o:spid="_x0000_s1026" alt="rettangolo colorato" style="position:absolute;margin-left:-58.7pt;margin-top:525pt;width:611.1pt;height:316.5pt;z-index:-251657216;visibility:visible;mso-wrap-style:square;mso-height-percent:0;mso-wrap-distance-left:9pt;mso-wrap-distance-top:0;mso-wrap-distance-right:9pt;mso-wrap-distance-bottom:0;mso-position-horizontal:absolute;mso-position-horizontal-relative:text;mso-position-vertical:absolute;mso-position-vertical-relative:page;mso-height-percent:0;mso-height-relative:margin;v-text-anchor:middle" o:gfxdata="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" fillcolor="#34aba2 [3206]" stroked="f" strokeweight="2pt">
                 <w10:wrap anchory="page"/>
@@ -2242,6 +2252,115 @@
           </w:p>
         </w:tc>
       </w:tr>
+      <w:tr>
+        <w:trPr>
+          <w:cnfStyle w:val="000000100000" w:firstRow="0" w:lastRow="0" w:firstColumn="0" w:lastColumn="0" w:oddVBand="0" w:evenVBand="0" w:oddHBand="1" w:evenHBand="0" w:firstRowFirstColumn="0" w:firstRowLastColumn="0" w:lastRowFirstColumn="0" w:lastRowLastColumn="0"/>
+        </w:trPr>
+        <w:tc>
+          <w:tcPr>
+            <w:cnfStyle w:val="001000000000" w:firstRow="0" w:lastRow="0" w:firstColumn="1" w:lastColumn="0" w:oddVBand="0" w:evenVBand="0" w:oddHBand="0" w:evenHBand="0" w:firstRowFirstColumn="0" w:firstRowLastColumn="0" w:lastRowFirstColumn="0" w:lastRowLastColumn="0"/>
+            <w:tcW w:w="2305" w:type="dxa"/>
+            <w:vAlign w:val="center"/>
+          </w:tcPr>
+          <w:p>
+            <w:pPr>
+              <w:jc w:val="both"/>
+              <w:rPr>
+                <w:noProof/>
+                <w:sz w:val="32"/>
+              </w:rPr>
+            </w:pPr>
+            <w:r>
+              <w:rPr>
+                <w:noProof/>
+                <w:sz w:val="32"/>
+              </w:rPr>
+              <w:t>14/12/2020</w:t>
+            </w:r>
+          </w:p>
+        </w:tc>
+        <w:tc>
+          <w:tcPr>
+            <w:tcW w:w="2441" w:type="dxa"/>
+            <w:vAlign w:val="center"/>
+          </w:tcPr>
+          <w:p>
+            <w:pPr>
+              <w:jc w:val="both"/>
+              <w:cnfStyle w:val="000000100000" w:firstRow="0" w:lastRow="0" w:firstColumn="0" w:lastColumn="0" w:oddVBand="0" w:evenVBand="0" w:oddHBand="1" w:evenHBand="0" w:firstRowFirstColumn="0" w:firstRowLastColumn="0" w:lastRowFirstColumn="0" w:lastRowLastColumn="0"/>
+              <w:rPr>
+                <w:b w:val="0"/>
+                <w:bCs/>
+                <w:noProof/>
+                <w:sz w:val="32"/>
+              </w:rPr>
+            </w:pPr>
+            <w:r>
+              <w:rPr>
+                <w:b w:val="0"/>
+                <w:bCs/>
+                <w:noProof/>
+                <w:sz w:val="32"/>
+              </w:rPr>
+              <w:t>1.4</w:t>
+            </w:r>
+          </w:p>
+        </w:tc>
+        <w:tc>
+          <w:tcPr>
+            <w:tcW w:w="2950" w:type="dxa"/>
+            <w:vAlign w:val="center"/>
+          </w:tcPr>
+          <w:p>
+            <w:pPr>
+              <w:jc w:val="both"/>
+              <w:cnfStyle w:val="000000100000" w:firstRow="0" w:lastRow="0" w:firstColumn="0" w:lastColumn="0" w:oddVBand="0" w:evenVBand="0" w:oddHBand="1" w:evenHBand="0" w:firstRowFirstColumn="0" w:firstRowLastColumn="0" w:lastRowFirstColumn="0" w:lastRowLastColumn="0"/>
+              <w:rPr>
+                <w:b w:val="0"/>
+                <w:bCs/>
+                <w:noProof/>
+                <w:sz w:val="32"/>
+              </w:rPr>
+            </w:pPr>
+            <w:r>
+              <w:rPr>
+                <w:b w:val="0"/>
+                <w:bCs/>
+                <w:noProof/>
+                <w:sz w:val="32"/>
+              </w:rPr>
+              <w:t>Revisione  sulla parte dell’Architettura del Software</w:t>
+            </w:r>
+          </w:p>
+        </w:tc>
+        <w:tc>
+          <w:tcPr>
+            <w:tcW w:w="2328" w:type="dxa"/>
+            <w:vAlign w:val="center"/>
+          </w:tcPr>
+          <w:p>
+            <w:pPr>
+              <w:jc w:val="both"/>
+              <w:cnfStyle w:val="000000100000" w:firstRow="0" w:lastRow="0" w:firstColumn="0" w:lastColumn="0" w:oddVBand="0" w:evenVBand="0" w:oddHBand="1" w:evenHBand="0" w:firstRowFirstColumn="0" w:firstRowLastColumn="0" w:lastRowFirstColumn="0" w:lastRowLastColumn="0"/>
+              <w:rPr>
+                <w:b w:val="0"/>
+                <w:bCs/>
+                <w:noProof/>
+                <w:sz w:val="32"/>
+              </w:rPr>
+            </w:pPr>
+            <w:r>
+              <w:rPr>
+                <w:b w:val="0"/>
+                <w:bCs/>
+                <w:noProof/>
+                <w:sz w:val="32"/>
+              </w:rPr>
+              <w:t>Benitozzi Simone</w:t>
+            </w:r>
+          </w:p>
+        </w:tc>
+      </w:tr>
     </w:tbl>
     <w:p>
       <w:pPr>
@@ -4560,14 +4679,26 @@
         <w:jc w:val="both"/>
       </w:pPr>
       <w:r>
-        <w:t xml:space="preserve">Cliente abilitato:  </w:t>
-      </w:r>
-      <w:r>
-        <w:rPr>
-          <w:b w:val="0"/>
-          <w:bCs/>
-        </w:rPr>
-        <w:t>utente registrato che può effettuazione l’ordine.</w:t>
+        <w:t xml:space="preserve">Cliente </w:t>
+      </w:r>
+      <w:proofErr w:type="gramStart"/>
+      <w:r>
+        <w:t xml:space="preserve">abilitato:  </w:t>
+      </w:r>
+      <w:r>
+        <w:rPr>
+          <w:b w:val="0"/>
+          <w:bCs/>
+        </w:rPr>
+        <w:t>utente</w:t>
+      </w:r>
+      <w:proofErr w:type="gramEnd"/>
+      <w:r>
+        <w:rPr>
+          <w:b w:val="0"/>
+          <w:bCs/>
+        </w:rPr>
+        <w:t xml:space="preserve"> registrato che può effettuazione l’ordine.</w:t>
       </w:r>
     </w:p>
     <w:p>
@@ -4940,31 +5071,7 @@
           <w:sz w:val="28"/>
           <w:szCs w:val="16"/>
         </w:rPr>
-        <w:t xml:space="preserve"> </w:t>
-      </w:r>
-      <w:proofErr w:type="spellStart"/>
-      <w:r>
-        <w:rPr>
-          <w:rFonts w:cstheme="majorHAnsi"/>
-          <w:b w:val="0"/>
-          <w:bCs/>
-          <w:color w:val="082A75" w:themeColor="text2"/>
-          <w:sz w:val="28"/>
-          <w:szCs w:val="16"/>
-        </w:rPr>
-        <w:t>Diagram</w:t>
-      </w:r>
-      <w:proofErr w:type="spellEnd"/>
-      <w:r>
-        <w:rPr>
-          <w:rFonts w:cstheme="majorHAnsi"/>
-          <w:b w:val="0"/>
-          <w:bCs/>
-          <w:color w:val="082A75" w:themeColor="text2"/>
-          <w:sz w:val="28"/>
-          <w:szCs w:val="16"/>
-        </w:rPr>
-        <w:t xml:space="preserve"> </w:t>
+        <w:t xml:space="preserve"> Diagram </w:t>
       </w:r>
     </w:p>
     <w:p>
@@ -5579,6 +5686,17 @@
         <w:spacing w:after="200"/>
         <w:jc w:val="both"/>
         <w:rPr>
+          <w:b w:val="0"/>
+          <w:bCs/>
+          <w:szCs w:val="28"/>
+        </w:rPr>
+      </w:pPr>
+    </w:p>
+    <w:p>
+      <w:pPr>
+        <w:spacing w:after="200"/>
+        <w:jc w:val="both"/>
+        <w:rPr>
           <w:rFonts w:asciiTheme="majorHAnsi" w:eastAsiaTheme="majorEastAsia" w:hAnsiTheme="majorHAnsi" w:cstheme="majorBidi"/>
           <w:b w:val="0"/>
           <w:bCs/>
@@ -5593,7 +5711,7 @@
           <w:bCs/>
           <w:szCs w:val="28"/>
         </w:rPr>
-        <w:t>CHIEDERE AL TUTOR!!</w:t>
+        <w:t>L’architettura descritta si riferisce ad una prima versione del software, non esiste pertanto una versione corrente di esso.</w:t>
       </w:r>
       <w:r>
         <w:rPr>
@@ -5632,6 +5750,15 @@
         <w:t>3. Architettura del software proposto</w:t>
       </w:r>
       <w:bookmarkEnd w:id="102"/>
+    </w:p>
+    <w:p>
+      <w:pPr>
+        <w:pStyle w:val="Titolo1"/>
+        <w:jc w:val="both"/>
+        <w:rPr>
+          <w:sz w:val="40"/>
+        </w:rPr>
+      </w:pPr>
     </w:p>
     <w:p>
       <w:pPr>
@@ -5863,32 +5990,552 @@
     </w:p>
     <w:p>
       <w:pPr>
-        <w:jc w:val="both"/>
-        <w:rPr>
-          <w:b w:val="0"/>
-          <w:bCs/>
-        </w:rPr>
-      </w:pPr>
-      <w:r>
-        <w:rPr>
-          <w:b w:val="0"/>
-          <w:bCs/>
-        </w:rPr>
-        <w:t xml:space="preserve">Nello sviluppo del sistema </w:t>
-      </w:r>
-      <w:r>
-        <w:rPr>
-          <w:b w:val="0"/>
-          <w:bCs/>
-        </w:rPr>
-        <w:t>verrà utilizzata</w:t>
-      </w:r>
-      <w:r>
-        <w:rPr>
-          <w:b w:val="0"/>
-          <w:bCs/>
-        </w:rPr>
-        <w:t xml:space="preserve"> un’architettura di tipo Model-</w:t>
+        <w:spacing w:after="200"/>
+        <w:jc w:val="both"/>
+        <w:rPr>
+          <w:b w:val="0"/>
+          <w:bCs/>
+        </w:rPr>
+      </w:pPr>
+    </w:p>
+    <w:p>
+      <w:pPr>
+        <w:spacing w:after="200"/>
+        <w:jc w:val="both"/>
+        <w:rPr>
+          <w:b w:val="0"/>
+          <w:bCs/>
+        </w:rPr>
+      </w:pPr>
+      <w:r>
+        <w:rPr>
+          <w:b w:val="0"/>
+          <w:bCs/>
+        </w:rPr>
+        <w:br w:type="page"/>
+      </w:r>
+    </w:p>
+    <w:p>
+      <w:pPr>
+        <w:jc w:val="both"/>
+        <w:rPr>
+          <w:b w:val="0"/>
+          <w:bCs/>
+        </w:rPr>
+      </w:pPr>
+    </w:p>
+    <w:p>
+      <w:pPr>
+        <w:pStyle w:val="Titolo2"/>
+        <w:jc w:val="both"/>
+        <w:rPr>
+          <w:b/>
+          <w:bCs/>
+        </w:rPr>
+      </w:pPr>
+      <w:bookmarkStart w:id="104" w:name="_Toc57901041"/>
+      <w:r>
+        <w:rPr>
+          <w:b/>
+          <w:bCs/>
+        </w:rPr>
+        <w:t>3.2 Decomposizione del sistema</w:t>
+      </w:r>
+      <w:bookmarkEnd w:id="104"/>
+    </w:p>
+    <w:p>
+      <w:pPr>
+        <w:jc w:val="both"/>
+        <w:rPr>
+          <w:b w:val="0"/>
+          <w:bCs/>
+        </w:rPr>
+      </w:pPr>
+      <w:r>
+        <w:rPr>
+          <w:b w:val="0"/>
+          <w:bCs/>
+        </w:rPr>
+        <w:t>In fase di Analisi dei Requisiti, attraverso la definizione degli Use Case, sono stati individuati diversi sottosistemi, fornenti funzionalità che coprono l’intero utilizzo de</w:t>
+      </w:r>
+      <w:r>
+        <w:rPr>
+          <w:b w:val="0"/>
+          <w:bCs/>
+        </w:rPr>
+        <w:t>l software</w:t>
+      </w:r>
+      <w:r>
+        <w:rPr>
+          <w:b w:val="0"/>
+          <w:bCs/>
+        </w:rPr>
+        <w:t xml:space="preserve">, </w:t>
+      </w:r>
+      <w:r>
+        <w:rPr>
+          <w:b w:val="0"/>
+          <w:bCs/>
+        </w:rPr>
+        <w:t>caratterist</w:t>
+      </w:r>
+      <w:r>
+        <w:rPr>
+          <w:b w:val="0"/>
+          <w:bCs/>
+        </w:rPr>
+        <w:t>ic</w:t>
+      </w:r>
+      <w:r>
+        <w:rPr>
+          <w:b w:val="0"/>
+          <w:bCs/>
+        </w:rPr>
+        <w:t>he</w:t>
+      </w:r>
+      <w:r>
+        <w:rPr>
+          <w:b w:val="0"/>
+          <w:bCs/>
+        </w:rPr>
+        <w:t xml:space="preserve"> dei ruoli presenti nella piattaforma.</w:t>
+      </w:r>
+    </w:p>
+    <w:p>
+      <w:pPr>
+        <w:jc w:val="both"/>
+        <w:rPr>
+          <w:b w:val="0"/>
+          <w:bCs/>
+        </w:rPr>
+      </w:pPr>
+    </w:p>
+    <w:p>
+      <w:pPr>
+        <w:jc w:val="both"/>
+        <w:rPr>
+          <w:b w:val="0"/>
+          <w:bCs/>
+          <w:color w:val="FF0000"/>
+        </w:rPr>
+      </w:pPr>
+      <w:r>
+        <w:rPr>
+          <w:b w:val="0"/>
+          <w:bCs/>
+        </w:rPr>
+        <w:t>In particolare, sono stati individuati cinque sottosistemi specifici dei ruoli degli utenti che possono connettersi:</w:t>
+      </w:r>
+      <w:r>
+        <w:rPr>
+          <w:b w:val="0"/>
+          <w:bCs/>
+          <w:color w:val="FF0000"/>
+        </w:rPr>
+        <w:t xml:space="preserve"> </w:t>
+      </w:r>
+    </w:p>
+    <w:p>
+      <w:pPr>
+        <w:pStyle w:val="Paragrafoelenco"/>
+        <w:numPr>
+          <w:ilvl w:val="1"/>
+          <w:numId w:val="11"/>
+        </w:numPr>
+        <w:jc w:val="both"/>
+        <w:rPr>
+          <w:b w:val="0"/>
+          <w:bCs/>
+        </w:rPr>
+      </w:pPr>
+      <w:r>
+        <w:rPr>
+          <w:b w:val="0"/>
+          <w:bCs/>
+        </w:rPr>
+        <w:t xml:space="preserve">Sottosistema </w:t>
+      </w:r>
+      <w:r>
+        <w:t>Ospite</w:t>
+      </w:r>
+      <w:r>
+        <w:rPr>
+          <w:b w:val="0"/>
+          <w:bCs/>
+        </w:rPr>
+        <w:t>. Costituito dall’interfaccia riservata ad un utente che ha appena effettuato l’accesso alla piattaforma, da cui ha la possibilità di prenotarsi oppure ordinare.</w:t>
+      </w:r>
+    </w:p>
+    <w:p>
+      <w:pPr>
+        <w:pStyle w:val="Paragrafoelenco"/>
+        <w:numPr>
+          <w:ilvl w:val="1"/>
+          <w:numId w:val="11"/>
+        </w:numPr>
+        <w:jc w:val="both"/>
+        <w:rPr>
+          <w:b w:val="0"/>
+          <w:bCs/>
+        </w:rPr>
+      </w:pPr>
+      <w:r>
+        <w:rPr>
+          <w:b w:val="0"/>
+          <w:bCs/>
+        </w:rPr>
+        <w:t xml:space="preserve">Sottosistema </w:t>
+      </w:r>
+      <w:r>
+        <w:t>Cliente</w:t>
+      </w:r>
+      <w:r>
+        <w:t xml:space="preserve"> Abilitato</w:t>
+      </w:r>
+      <w:r>
+        <w:rPr>
+          <w:b w:val="0"/>
+          <w:bCs/>
+        </w:rPr>
+        <w:t>. Include tutte le interfacce grafiche a cui il cliente</w:t>
+      </w:r>
+      <w:r>
+        <w:rPr>
+          <w:b w:val="0"/>
+          <w:bCs/>
+        </w:rPr>
+        <w:t xml:space="preserve"> a cui è già stato assegnato un tavolo può accedere, comprensive di visualizzazione del menù, attraverso criteri opzionali, opzioni per effettuare un</w:t>
+      </w:r>
+      <w:r>
+        <w:rPr>
+          <w:b w:val="0"/>
+          <w:bCs/>
+        </w:rPr>
+        <w:t xml:space="preserve"> nuovo</w:t>
+      </w:r>
+      <w:r>
+        <w:rPr>
+          <w:b w:val="0"/>
+          <w:bCs/>
+        </w:rPr>
+        <w:t xml:space="preserve"> ordine e fare richieste specifiche alla cucina.</w:t>
+      </w:r>
+    </w:p>
+    <w:p>
+      <w:pPr>
+        <w:pStyle w:val="Paragrafoelenco"/>
+        <w:numPr>
+          <w:ilvl w:val="1"/>
+          <w:numId w:val="11"/>
+        </w:numPr>
+        <w:jc w:val="both"/>
+        <w:rPr>
+          <w:b w:val="0"/>
+          <w:bCs/>
+        </w:rPr>
+      </w:pPr>
+      <w:r>
+        <w:rPr>
+          <w:b w:val="0"/>
+          <w:bCs/>
+        </w:rPr>
+        <w:t xml:space="preserve">Sottosistema </w:t>
+      </w:r>
+      <w:r>
+        <w:t>Personale di Gestione</w:t>
+      </w:r>
+      <w:r>
+        <w:rPr>
+          <w:b w:val="0"/>
+          <w:bCs/>
+        </w:rPr>
+        <w:t xml:space="preserve">. Include tutte le interfacce grafiche a cui </w:t>
+      </w:r>
+      <w:r>
+        <w:rPr>
+          <w:b w:val="0"/>
+          <w:bCs/>
+        </w:rPr>
+        <w:t>un membro dello staff che si occupa degli aspetti di gestione</w:t>
+      </w:r>
+      <w:r>
+        <w:rPr>
+          <w:b w:val="0"/>
+          <w:bCs/>
+        </w:rPr>
+        <w:t xml:space="preserve"> può accedere. In particolare, </w:t>
+      </w:r>
+      <w:r>
+        <w:rPr>
+          <w:b w:val="0"/>
+          <w:bCs/>
+        </w:rPr>
+        <w:t>ha accesso ad operazioni di gestione del menù, quali aggiunta, modifica e rimozione di prodotti, e degli utenti registrati sulla piattaforma, dei quali può visualizzare dati, filtrati per un lasso di tempo specificato, e può inoltre rimuovere account appartenenti agli altri membri dello staff.</w:t>
+      </w:r>
+    </w:p>
+    <w:p>
+      <w:pPr>
+        <w:pStyle w:val="Paragrafoelenco"/>
+        <w:numPr>
+          <w:ilvl w:val="1"/>
+          <w:numId w:val="11"/>
+        </w:numPr>
+        <w:jc w:val="both"/>
+        <w:rPr>
+          <w:b w:val="0"/>
+          <w:bCs/>
+        </w:rPr>
+      </w:pPr>
+      <w:r>
+        <w:rPr>
+          <w:b w:val="0"/>
+          <w:bCs/>
+        </w:rPr>
+        <w:t xml:space="preserve">Sottosistema </w:t>
+      </w:r>
+      <w:r>
+        <w:t>Personale di Sala</w:t>
+      </w:r>
+      <w:r>
+        <w:rPr>
+          <w:b w:val="0"/>
+          <w:bCs/>
+        </w:rPr>
+        <w:t xml:space="preserve">. Include tutte le interfacce a cui </w:t>
+      </w:r>
+      <w:r>
+        <w:rPr>
+          <w:b w:val="0"/>
+          <w:bCs/>
+        </w:rPr>
+        <w:t xml:space="preserve">un membro dello staff di sala </w:t>
+      </w:r>
+      <w:r>
+        <w:rPr>
+          <w:b w:val="0"/>
+          <w:bCs/>
+        </w:rPr>
+        <w:t>può accedere</w:t>
+      </w:r>
+      <w:r>
+        <w:rPr>
+          <w:b w:val="0"/>
+          <w:bCs/>
+        </w:rPr>
+        <w:t xml:space="preserve">. </w:t>
+      </w:r>
+    </w:p>
+    <w:p>
+      <w:pPr>
+        <w:pStyle w:val="Paragrafoelenco"/>
+        <w:ind w:left="1440"/>
+        <w:jc w:val="both"/>
+        <w:rPr>
+          <w:b w:val="0"/>
+          <w:bCs/>
+        </w:rPr>
+      </w:pPr>
+      <w:r>
+        <w:rPr>
+          <w:b w:val="0"/>
+          <w:bCs/>
+        </w:rPr>
+        <w:t>Comprende</w:t>
+      </w:r>
+      <w:r>
+        <w:rPr>
+          <w:b w:val="0"/>
+          <w:bCs/>
+        </w:rPr>
+        <w:t xml:space="preserve"> funzionalità </w:t>
+      </w:r>
+      <w:r>
+        <w:rPr>
+          <w:b w:val="0"/>
+          <w:bCs/>
+        </w:rPr>
+        <w:t xml:space="preserve">che gli permettono di </w:t>
+      </w:r>
+      <w:r>
+        <w:rPr>
+          <w:b w:val="0"/>
+          <w:bCs/>
+        </w:rPr>
+        <w:t>generare un codice per un nuovo cliente</w:t>
+      </w:r>
+      <w:r>
+        <w:rPr>
+          <w:b w:val="0"/>
+          <w:bCs/>
+        </w:rPr>
+        <w:t>, e di effettuare, su richiesta del cliente, ordinazioni</w:t>
+      </w:r>
+    </w:p>
+    <w:p>
+      <w:pPr>
+        <w:pStyle w:val="Paragrafoelenco"/>
+        <w:numPr>
+          <w:ilvl w:val="1"/>
+          <w:numId w:val="11"/>
+        </w:numPr>
+        <w:jc w:val="both"/>
+        <w:rPr>
+          <w:b w:val="0"/>
+          <w:bCs/>
+        </w:rPr>
+      </w:pPr>
+      <w:r>
+        <w:rPr>
+          <w:b w:val="0"/>
+          <w:bCs/>
+        </w:rPr>
+        <w:t xml:space="preserve">Sottosistema </w:t>
+      </w:r>
+      <w:r>
+        <w:t>Personale di Cucina</w:t>
+      </w:r>
+      <w:r>
+        <w:rPr>
+          <w:b w:val="0"/>
+          <w:bCs/>
+        </w:rPr>
+        <w:t>. Include le interfacce accessibili da</w:t>
+      </w:r>
+      <w:r>
+        <w:rPr>
+          <w:b w:val="0"/>
+          <w:bCs/>
+        </w:rPr>
+        <w:t xml:space="preserve"> un membro dello staff di cucina</w:t>
+      </w:r>
+      <w:r>
+        <w:rPr>
+          <w:b w:val="0"/>
+          <w:bCs/>
+        </w:rPr>
+        <w:t>, dalle quali può effettuare operazioni di visualizzazione, accettazione e notifica del completamento di un ordine.</w:t>
+      </w:r>
+    </w:p>
+    <w:p>
+      <w:pPr>
+        <w:jc w:val="both"/>
+        <w:rPr>
+          <w:b w:val="0"/>
+          <w:bCs/>
+        </w:rPr>
+      </w:pPr>
+    </w:p>
+    <w:p>
+      <w:pPr>
+        <w:jc w:val="both"/>
+        <w:rPr>
+          <w:b w:val="0"/>
+          <w:bCs/>
+        </w:rPr>
+      </w:pPr>
+      <w:r>
+        <w:rPr>
+          <w:b w:val="0"/>
+          <w:bCs/>
+        </w:rPr>
+        <w:t>Sono quattro</w:t>
+      </w:r>
+      <w:r>
+        <w:rPr>
+          <w:b w:val="0"/>
+          <w:bCs/>
+        </w:rPr>
+        <w:t>, invece, i sottosistemi che racchiudono i servizi offerti dal sistema:</w:t>
+      </w:r>
+    </w:p>
+    <w:p>
+      <w:pPr>
+        <w:pStyle w:val="Paragrafoelenco"/>
+        <w:numPr>
+          <w:ilvl w:val="1"/>
+          <w:numId w:val="10"/>
+        </w:numPr>
+        <w:jc w:val="both"/>
+        <w:rPr>
+          <w:b w:val="0"/>
+          <w:bCs/>
+        </w:rPr>
+      </w:pPr>
+      <w:r>
+        <w:rPr>
+          <w:b w:val="0"/>
+          <w:bCs/>
+        </w:rPr>
+        <w:t xml:space="preserve">Sottosistema </w:t>
+      </w:r>
+      <w:r>
+        <w:t xml:space="preserve">Gestione </w:t>
+      </w:r>
+      <w:r>
+        <w:t>utenti</w:t>
+      </w:r>
+      <w:r>
+        <w:rPr>
+          <w:b w:val="0"/>
+          <w:bCs/>
+        </w:rPr>
+        <w:t>.</w:t>
+      </w:r>
+      <w:r>
+        <w:rPr>
+          <w:b w:val="0"/>
+          <w:bCs/>
+        </w:rPr>
+        <w:t xml:space="preserve"> </w:t>
+      </w:r>
+      <w:r>
+        <w:rPr>
+          <w:b w:val="0"/>
+          <w:bCs/>
+        </w:rPr>
+        <w:t>I</w:t>
+      </w:r>
+      <w:r>
+        <w:rPr>
+          <w:b w:val="0"/>
+          <w:bCs/>
+        </w:rPr>
+        <w:t xml:space="preserve">nclude le operazioni che permettono di </w:t>
+      </w:r>
+      <w:r>
+        <w:rPr>
+          <w:b w:val="0"/>
+          <w:bCs/>
+        </w:rPr>
+        <w:t>prenotare un tavolo oppure ordinare</w:t>
+      </w:r>
+      <w:r>
+        <w:rPr>
+          <w:b w:val="0"/>
+          <w:bCs/>
+        </w:rPr>
+        <w:t xml:space="preserve">, nel caso di </w:t>
+      </w:r>
+      <w:r>
+        <w:rPr>
+          <w:b w:val="0"/>
+          <w:bCs/>
+        </w:rPr>
+        <w:t>Ospite</w:t>
+      </w:r>
+      <w:r>
+        <w:rPr>
+          <w:b w:val="0"/>
+          <w:bCs/>
+        </w:rPr>
+        <w:t xml:space="preserve">, </w:t>
+      </w:r>
+      <w:r>
+        <w:rPr>
+          <w:b w:val="0"/>
+          <w:bCs/>
+        </w:rPr>
+        <w:t xml:space="preserve">effettuare login e </w:t>
       </w:r>
       <w:proofErr w:type="spellStart"/>
       <w:r>
@@ -5896,7 +6543,7 @@
           <w:b w:val="0"/>
           <w:bCs/>
         </w:rPr>
-        <w:t>View</w:t>
+        <w:t>logout</w:t>
       </w:r>
       <w:proofErr w:type="spellEnd"/>
       <w:r>
@@ -5904,28 +6551,63 @@
           <w:b w:val="0"/>
           <w:bCs/>
         </w:rPr>
-        <w:t>-Controller</w:t>
-      </w:r>
-      <w:r>
-        <w:rPr>
-          <w:b w:val="0"/>
-          <w:bCs/>
-        </w:rPr>
-        <w:t>, che</w:t>
-      </w:r>
-      <w:r>
-        <w:rPr>
-          <w:b w:val="0"/>
-          <w:bCs/>
-        </w:rPr>
-        <w:t xml:space="preserve"> prevede che il software venga diviso in tre parti</w:t>
-      </w:r>
-      <w:r>
-        <w:rPr>
-          <w:b w:val="0"/>
-          <w:bCs/>
-        </w:rPr>
-        <w:t>,</w:t>
+        <w:t>, per tutti i membri dello staff, eliminare utenti e visualizzare dati statistici, nel caso del Personale di Gestione e generare un codice per un nuovo cliente, nel caso del Personale di Sala</w:t>
+      </w:r>
+      <w:r>
+        <w:rPr>
+          <w:b w:val="0"/>
+          <w:bCs/>
+        </w:rPr>
+        <w:t xml:space="preserve">. </w:t>
+      </w:r>
+    </w:p>
+    <w:p>
+      <w:pPr>
+        <w:pStyle w:val="Paragrafoelenco"/>
+        <w:numPr>
+          <w:ilvl w:val="1"/>
+          <w:numId w:val="10"/>
+        </w:numPr>
+        <w:jc w:val="both"/>
+        <w:rPr>
+          <w:b w:val="0"/>
+          <w:bCs/>
+        </w:rPr>
+      </w:pPr>
+      <w:r>
+        <w:rPr>
+          <w:b w:val="0"/>
+          <w:bCs/>
+        </w:rPr>
+        <w:lastRenderedPageBreak/>
+        <w:t xml:space="preserve">Sottosistema </w:t>
+      </w:r>
+      <w:r>
+        <w:t xml:space="preserve">Gestione </w:t>
+      </w:r>
+      <w:r>
+        <w:t>Comande</w:t>
+      </w:r>
+      <w:r>
+        <w:rPr>
+          <w:b w:val="0"/>
+          <w:bCs/>
+        </w:rPr>
+        <w:t>. I</w:t>
+      </w:r>
+      <w:r>
+        <w:rPr>
+          <w:b w:val="0"/>
+          <w:bCs/>
+        </w:rPr>
+        <w:t xml:space="preserve">nclude le operazioni che permettono </w:t>
+      </w:r>
+      <w:r>
+        <w:rPr>
+          <w:b w:val="0"/>
+          <w:bCs/>
+        </w:rPr>
+        <w:t>al cliente, e su richiesta al personale di sala, di</w:t>
       </w:r>
       <w:r>
         <w:rPr>
@@ -5939,52 +6621,56 @@
           <w:b w:val="0"/>
           <w:bCs/>
         </w:rPr>
-        <w:t xml:space="preserve">ciascuna </w:t>
-      </w:r>
-      <w:r>
-        <w:rPr>
-          <w:b w:val="0"/>
-          <w:bCs/>
-        </w:rPr>
-        <w:t xml:space="preserve">delle quali </w:t>
-      </w:r>
-      <w:r>
-        <w:rPr>
-          <w:b w:val="0"/>
-          <w:bCs/>
-        </w:rPr>
-        <w:t xml:space="preserve">con </w:t>
-      </w:r>
-      <w:r>
-        <w:rPr>
-          <w:b w:val="0"/>
-          <w:bCs/>
-        </w:rPr>
-        <w:t>un compito diverso. In par</w:t>
-      </w:r>
-      <w:r>
-        <w:rPr>
-          <w:b w:val="0"/>
-          <w:bCs/>
-        </w:rPr>
-        <w:t>t</w:t>
-      </w:r>
-      <w:r>
-        <w:rPr>
-          <w:b w:val="0"/>
-          <w:bCs/>
-        </w:rPr>
-        <w:t>icolare:</w:t>
-      </w:r>
-    </w:p>
-    <w:p>
-      <w:pPr>
-        <w:jc w:val="both"/>
-        <w:rPr>
-          <w:b w:val="0"/>
-          <w:bCs/>
-        </w:rPr>
-      </w:pPr>
+        <w:t>ordinare nuove portate, rimuovere prodotti aggiunti in precedenza, visualizzare un riepilogo totale dell’ordine e confermare l’ordinazione da spedire in cucina</w:t>
+      </w:r>
+      <w:r>
+        <w:rPr>
+          <w:b w:val="0"/>
+          <w:bCs/>
+        </w:rPr>
+        <w:t xml:space="preserve">. </w:t>
+      </w:r>
+    </w:p>
+    <w:p>
+      <w:pPr>
+        <w:pStyle w:val="Paragrafoelenco"/>
+        <w:numPr>
+          <w:ilvl w:val="1"/>
+          <w:numId w:val="9"/>
+        </w:numPr>
+        <w:jc w:val="both"/>
+        <w:rPr>
+          <w:b w:val="0"/>
+          <w:bCs/>
+        </w:rPr>
+      </w:pPr>
+      <w:r>
+        <w:rPr>
+          <w:b w:val="0"/>
+          <w:bCs/>
+        </w:rPr>
+        <w:t xml:space="preserve">Sottosistema </w:t>
+      </w:r>
+      <w:r>
+        <w:t xml:space="preserve">Gestione </w:t>
+      </w:r>
+      <w:r>
+        <w:t>Cucina</w:t>
+      </w:r>
+      <w:r>
+        <w:rPr>
+          <w:b w:val="0"/>
+          <w:bCs/>
+        </w:rPr>
+        <w:t>.</w:t>
+      </w:r>
+      <w:r>
+        <w:rPr>
+          <w:b w:val="0"/>
+          <w:bCs/>
+        </w:rPr>
+        <w:t xml:space="preserve"> </w:t>
+      </w:r>
       <w:r>
         <w:rPr>
           <w:b w:val="0"/>
@@ -5997,7 +6683,48 @@
           <w:b w:val="0"/>
           <w:bCs/>
         </w:rPr>
-        <w:t>l model si occupa della di gestire i dati e quindi sarà responsabile dell’interazione con il database</w:t>
+        <w:t xml:space="preserve">nclude le operazioni che permettono </w:t>
+      </w:r>
+      <w:r>
+        <w:rPr>
+          <w:b w:val="0"/>
+          <w:bCs/>
+        </w:rPr>
+        <w:t>al personale di cucina di visualizzare, accettare e notificare il completamento per ordini ricevuti dai clienti</w:t>
+      </w:r>
+      <w:r>
+        <w:rPr>
+          <w:b w:val="0"/>
+          <w:bCs/>
+        </w:rPr>
+        <w:t xml:space="preserve">. </w:t>
+      </w:r>
+    </w:p>
+    <w:p>
+      <w:pPr>
+        <w:pStyle w:val="Paragrafoelenco"/>
+        <w:numPr>
+          <w:ilvl w:val="1"/>
+          <w:numId w:val="9"/>
+        </w:numPr>
+        <w:jc w:val="both"/>
+        <w:rPr>
+          <w:b w:val="0"/>
+          <w:bCs/>
+        </w:rPr>
+      </w:pPr>
+      <w:r>
+        <w:rPr>
+          <w:b w:val="0"/>
+          <w:bCs/>
+        </w:rPr>
+        <w:t xml:space="preserve">Sottosistema </w:t>
+      </w:r>
+      <w:r>
+        <w:t xml:space="preserve">Gestione </w:t>
+      </w:r>
+      <w:r>
+        <w:t>Menù</w:t>
       </w:r>
       <w:r>
         <w:rPr>
@@ -6013,193 +6740,77 @@
         </w:rPr>
         <w:t xml:space="preserve"> </w:t>
       </w:r>
-    </w:p>
-    <w:p>
-      <w:pPr>
-        <w:jc w:val="both"/>
-        <w:rPr>
-          <w:b w:val="0"/>
-          <w:bCs/>
-        </w:rPr>
-      </w:pPr>
-      <w:r>
-        <w:rPr>
-          <w:b w:val="0"/>
-          <w:bCs/>
-        </w:rPr>
-        <w:t>L</w:t>
-      </w:r>
-      <w:r>
-        <w:rPr>
-          <w:b w:val="0"/>
-          <w:bCs/>
-        </w:rPr>
-        <w:t xml:space="preserve">a </w:t>
-      </w:r>
-      <w:proofErr w:type="spellStart"/>
-      <w:r>
-        <w:rPr>
-          <w:b w:val="0"/>
-          <w:bCs/>
-        </w:rPr>
-        <w:t>view</w:t>
-      </w:r>
-      <w:proofErr w:type="spellEnd"/>
-      <w:r>
-        <w:rPr>
-          <w:b w:val="0"/>
-          <w:bCs/>
-        </w:rPr>
-        <w:t xml:space="preserve"> si occupa di curare l’interazione con l’utente e quindi avrà il compito di gestire la formattazione dei dati che verranno visualizzati. </w:t>
-      </w:r>
-    </w:p>
-    <w:p>
-      <w:pPr>
-        <w:jc w:val="both"/>
-        <w:rPr>
-          <w:b w:val="0"/>
-          <w:bCs/>
-        </w:rPr>
-      </w:pPr>
-      <w:r>
-        <w:rPr>
-          <w:b w:val="0"/>
-          <w:bCs/>
-        </w:rPr>
-        <w:t xml:space="preserve">Il controller dopo aver ricevuto i comandi forniti dall’utente si occuperà di elaborare i dati, passarli al model se necessario e inviare la risposta al </w:t>
-      </w:r>
-      <w:proofErr w:type="spellStart"/>
-      <w:r>
-        <w:rPr>
-          <w:b w:val="0"/>
-          <w:bCs/>
-        </w:rPr>
-        <w:t>view</w:t>
-      </w:r>
-      <w:proofErr w:type="spellEnd"/>
-      <w:r>
-        <w:rPr>
-          <w:b w:val="0"/>
-          <w:bCs/>
-        </w:rPr>
-        <w:t xml:space="preserve"> appropriato. </w:t>
-      </w:r>
-    </w:p>
-    <w:p>
-      <w:pPr>
-        <w:jc w:val="both"/>
-        <w:rPr>
-          <w:b w:val="0"/>
-          <w:bCs/>
-        </w:rPr>
-      </w:pPr>
-      <w:r>
-        <w:rPr>
-          <w:b w:val="0"/>
-          <w:bCs/>
-        </w:rPr>
-        <w:t xml:space="preserve">L’utilizzo del modello MVC comporta numerosi vantaggi tra i quali ricordiamo la possibilità di suddividere il lavoro più facilmente tra i vari componenti </w:t>
-      </w:r>
-      <w:proofErr w:type="gramStart"/>
-      <w:r>
-        <w:rPr>
-          <w:b w:val="0"/>
-          <w:bCs/>
-        </w:rPr>
-        <w:t>del team</w:t>
-      </w:r>
-      <w:proofErr w:type="gramEnd"/>
-      <w:r>
-        <w:rPr>
-          <w:b w:val="0"/>
-          <w:bCs/>
-        </w:rPr>
-        <w:t xml:space="preserve"> e la maggiore agilità negli interventi di manutenzione. Infatti, l’utilizzo di un modello e di regole standard facilita la comprensione anche chi non ha inizialmente lavorato su quel sottosistema. </w:t>
-      </w:r>
-    </w:p>
-    <w:p>
-      <w:pPr>
-        <w:jc w:val="both"/>
-        <w:rPr>
-          <w:b w:val="0"/>
-          <w:bCs/>
-        </w:rPr>
-      </w:pPr>
-      <w:r>
-        <w:rPr>
-          <w:b w:val="0"/>
-          <w:bCs/>
-        </w:rPr>
-        <w:lastRenderedPageBreak/>
-        <w:t>Dal punto di vista implementativo</w:t>
-      </w:r>
-      <w:r>
-        <w:rPr>
-          <w:b w:val="0"/>
-          <w:bCs/>
-        </w:rPr>
-        <w:t xml:space="preserve"> il model verrà realizzato utilizzando classi Java, la parte di </w:t>
-      </w:r>
-      <w:proofErr w:type="spellStart"/>
-      <w:r>
-        <w:rPr>
-          <w:b w:val="0"/>
-          <w:bCs/>
-        </w:rPr>
-        <w:t>view</w:t>
-      </w:r>
-      <w:proofErr w:type="spellEnd"/>
-      <w:r>
-        <w:rPr>
-          <w:b w:val="0"/>
-          <w:bCs/>
-        </w:rPr>
-        <w:t xml:space="preserve"> verrà implementata utilizzando pagine HTML </w:t>
-      </w:r>
-      <w:r>
-        <w:rPr>
-          <w:b w:val="0"/>
-          <w:bCs/>
-        </w:rPr>
-        <w:t xml:space="preserve">con l’integrazione di funzioni </w:t>
-      </w:r>
-      <w:r>
-        <w:rPr>
-          <w:b w:val="0"/>
-          <w:bCs/>
-        </w:rPr>
-        <w:t>JavaScript</w:t>
-      </w:r>
-      <w:r>
-        <w:rPr>
-          <w:b w:val="0"/>
-          <w:bCs/>
-        </w:rPr>
-        <w:t xml:space="preserve">, mentre </w:t>
-      </w:r>
-      <w:r>
-        <w:rPr>
-          <w:b w:val="0"/>
-          <w:bCs/>
-        </w:rPr>
-        <w:t xml:space="preserve">i control saranno realizzati tramite </w:t>
-      </w:r>
-      <w:r>
-        <w:rPr>
-          <w:b w:val="0"/>
-          <w:bCs/>
-        </w:rPr>
-        <w:t xml:space="preserve">Java </w:t>
-      </w:r>
-      <w:proofErr w:type="spellStart"/>
-      <w:r>
-        <w:rPr>
-          <w:b w:val="0"/>
-          <w:bCs/>
-        </w:rPr>
-        <w:t>Servlet</w:t>
-      </w:r>
-      <w:proofErr w:type="spellEnd"/>
+      <w:r>
+        <w:rPr>
+          <w:b w:val="0"/>
+          <w:bCs/>
+        </w:rPr>
+        <w:t>I</w:t>
+      </w:r>
+      <w:r>
+        <w:rPr>
+          <w:b w:val="0"/>
+          <w:bCs/>
+        </w:rPr>
+        <w:t xml:space="preserve">nclude le </w:t>
+      </w:r>
+      <w:r>
+        <w:rPr>
+          <w:b w:val="0"/>
+          <w:bCs/>
+        </w:rPr>
+        <w:t xml:space="preserve">operazioni che permettono </w:t>
+      </w:r>
+      <w:r>
+        <w:rPr>
+          <w:b w:val="0"/>
+          <w:bCs/>
+        </w:rPr>
+        <w:t xml:space="preserve">al </w:t>
+      </w:r>
+      <w:r>
+        <w:rPr>
+          <w:b w:val="0"/>
+          <w:bCs/>
+        </w:rPr>
+        <w:t>personale di gestione di aggiungere, modificare e rimuovere prodotti dal menu</w:t>
+      </w:r>
+      <w:r>
+        <w:rPr>
+          <w:b w:val="0"/>
+          <w:bCs/>
+        </w:rPr>
+        <w:t xml:space="preserve">. </w:t>
+      </w:r>
+      <w:bookmarkStart w:id="105" w:name="_Toc57901042"/>
+    </w:p>
+    <w:p>
+      <w:pPr>
+        <w:jc w:val="both"/>
+        <w:rPr>
+          <w:b w:val="0"/>
+          <w:bCs/>
+        </w:rPr>
+      </w:pPr>
+    </w:p>
+    <w:p>
+      <w:pPr>
+        <w:jc w:val="both"/>
+        <w:rPr>
+          <w:b w:val="0"/>
+          <w:bCs/>
+        </w:rPr>
+      </w:pPr>
+      <w:r>
+        <w:rPr>
+          <w:b w:val="0"/>
+          <w:bCs/>
+        </w:rPr>
+        <w:t xml:space="preserve">Tali servizi dovranno infine poter accedere e far uso di dati persistenti contenuti nel server, gestiti dal Sottosistema </w:t>
+      </w:r>
+      <w:r>
+        <w:t>Gestione Dati Persistenti</w:t>
+      </w:r>
       <w:r>
         <w:rPr>
           <w:b w:val="0"/>
@@ -6210,27 +6821,82 @@
     </w:p>
     <w:p>
       <w:pPr>
-        <w:spacing w:after="200"/>
-        <w:jc w:val="both"/>
-        <w:rPr>
-          <w:b w:val="0"/>
-          <w:bCs/>
-        </w:rPr>
-      </w:pPr>
-    </w:p>
-    <w:p>
-      <w:pPr>
-        <w:spacing w:after="200"/>
-        <w:jc w:val="both"/>
-        <w:rPr>
-          <w:b w:val="0"/>
-          <w:bCs/>
-        </w:rPr>
-      </w:pPr>
-    </w:p>
-    <w:p>
-      <w:pPr>
-        <w:spacing w:after="200"/>
+        <w:jc w:val="both"/>
+        <w:rPr>
+          <w:b w:val="0"/>
+          <w:bCs/>
+        </w:rPr>
+      </w:pPr>
+    </w:p>
+    <w:p>
+      <w:pPr>
+        <w:jc w:val="both"/>
+        <w:rPr>
+          <w:b w:val="0"/>
+          <w:bCs/>
+        </w:rPr>
+      </w:pPr>
+      <w:r>
+        <w:rPr>
+          <w:b w:val="0"/>
+          <w:bCs/>
+        </w:rPr>
+        <w:t xml:space="preserve">Ne consegue </w:t>
+      </w:r>
+      <w:r>
+        <w:rPr>
+          <w:b w:val="0"/>
+          <w:bCs/>
+        </w:rPr>
+        <w:t>la seguente</w:t>
+      </w:r>
+      <w:r>
+        <w:rPr>
+          <w:b w:val="0"/>
+          <w:bCs/>
+        </w:rPr>
+        <w:t xml:space="preserve"> rappresentazione d</w:t>
+      </w:r>
+      <w:r>
+        <w:rPr>
+          <w:b w:val="0"/>
+          <w:bCs/>
+        </w:rPr>
+        <w:t>el</w:t>
+      </w:r>
+      <w:r>
+        <w:rPr>
+          <w:b w:val="0"/>
+          <w:bCs/>
+        </w:rPr>
+        <w:t xml:space="preserve"> Component Diagram </w:t>
+      </w:r>
+      <w:r>
+        <w:rPr>
+          <w:b w:val="0"/>
+          <w:bCs/>
+        </w:rPr>
+        <w:t>caratteristico del sistema</w:t>
+      </w:r>
+      <w:r>
+        <w:rPr>
+          <w:b w:val="0"/>
+          <w:bCs/>
+        </w:rPr>
+        <w:t>:</w:t>
+      </w:r>
+    </w:p>
+    <w:p>
+      <w:pPr>
+        <w:jc w:val="both"/>
+        <w:rPr>
+          <w:b w:val="0"/>
+          <w:bCs/>
+        </w:rPr>
+      </w:pPr>
+    </w:p>
+    <w:p>
+      <w:pPr>
         <w:jc w:val="both"/>
         <w:rPr>
           <w:b w:val="0"/>
@@ -6244,10 +6910,10 @@
           <w:noProof/>
         </w:rPr>
         <w:drawing>
-          <wp:inline distT="0" distB="0" distL="0" distR="0" wp14:anchorId="270AB91C" wp14:editId="6611D6FF">
-            <wp:extent cx="6371590" cy="1348105"/>
-            <wp:effectExtent l="0" t="0" r="0" b="4445"/>
-            <wp:docPr id="4" name="Immagine 4"/>
+          <wp:inline distT="0" distB="0" distL="0" distR="0" wp14:anchorId="6B2CD76A" wp14:editId="3701F7A8">
+            <wp:extent cx="6371590" cy="3632835"/>
+            <wp:effectExtent l="0" t="0" r="0" b="5715"/>
+            <wp:docPr id="15" name="Immagine 15"/>
             <wp:cNvGraphicFramePr>
               <a:graphicFrameLocks xmlns:a="http://schemas.openxmlformats.org/drawingml/2006/main" noChangeAspect="1"/>
             </wp:cNvGraphicFramePr>
@@ -6255,7 +6921,7 @@
               <a:graphicData uri="http://schemas.openxmlformats.org/drawingml/2006/picture">
                 <pic:pic xmlns:pic="http://schemas.openxmlformats.org/drawingml/2006/picture">
                   <pic:nvPicPr>
-                    <pic:cNvPr id="4" name="Architettura Proposta.jpg"/>
+                    <pic:cNvPr id="15" name="SystemDecomposition.jpg"/>
                     <pic:cNvPicPr/>
                   </pic:nvPicPr>
                   <pic:blipFill>
@@ -6273,7 +6939,7 @@
                   <pic:spPr>
                     <a:xfrm>
                       <a:off x="0" y="0"/>
-                      <a:ext cx="6371590" cy="1348105"/>
+                      <a:ext cx="6371590" cy="3632835"/>
                     </a:xfrm>
                     <a:prstGeom prst="rect">
                       <a:avLst/>
@@ -6289,7 +6955,6 @@
     <w:p>
       <w:pPr>
         <w:spacing w:after="200"/>
-        <w:jc w:val="both"/>
         <w:rPr>
           <w:b w:val="0"/>
           <w:bCs/>
@@ -6299,7 +6964,6 @@
     <w:p>
       <w:pPr>
         <w:spacing w:after="200"/>
-        <w:jc w:val="both"/>
         <w:rPr>
           <w:b w:val="0"/>
           <w:bCs/>
@@ -6315,85 +6979,49 @@
     </w:p>
     <w:p>
       <w:pPr>
-        <w:jc w:val="both"/>
-        <w:rPr>
-          <w:b w:val="0"/>
-          <w:bCs/>
-        </w:rPr>
-      </w:pPr>
-    </w:p>
-    <w:p>
-      <w:pPr>
-        <w:pStyle w:val="Titolo2"/>
-        <w:jc w:val="both"/>
-        <w:rPr>
-          <w:b/>
-          <w:bCs/>
-        </w:rPr>
-      </w:pPr>
-      <w:bookmarkStart w:id="104" w:name="_Toc57901041"/>
-      <w:r>
-        <w:rPr>
-          <w:b/>
-          <w:bCs/>
-        </w:rPr>
-        <w:t>3.2 Decomposizione del sistema</w:t>
-      </w:r>
-      <w:bookmarkEnd w:id="104"/>
-    </w:p>
-    <w:p>
-      <w:pPr>
-        <w:jc w:val="both"/>
-        <w:rPr>
-          <w:b w:val="0"/>
-          <w:bCs/>
-        </w:rPr>
-      </w:pPr>
-      <w:r>
-        <w:rPr>
-          <w:b w:val="0"/>
-          <w:bCs/>
-        </w:rPr>
-        <w:t xml:space="preserve">Per realizzare il sistema è stata usata un’architettura </w:t>
-      </w:r>
-      <w:proofErr w:type="spellStart"/>
-      <w:r>
-        <w:rPr>
-          <w:b w:val="0"/>
-          <w:bCs/>
-        </w:rPr>
-        <w:t>three-tier</w:t>
-      </w:r>
-      <w:proofErr w:type="spellEnd"/>
-      <w:r>
-        <w:rPr>
-          <w:b w:val="0"/>
-          <w:bCs/>
-        </w:rPr>
-        <w:t xml:space="preserve">, </w:t>
-      </w:r>
-      <w:r>
-        <w:rPr>
-          <w:b w:val="0"/>
-          <w:bCs/>
-        </w:rPr>
-        <w:t xml:space="preserve">in cui la logica dell’applicazione viene suddivisa in tre </w:t>
-      </w:r>
-      <w:proofErr w:type="spellStart"/>
-      <w:r>
-        <w:rPr>
-          <w:b w:val="0"/>
-          <w:bCs/>
-        </w:rPr>
-        <w:t>layer</w:t>
-      </w:r>
-      <w:proofErr w:type="spellEnd"/>
-      <w:r>
-        <w:rPr>
-          <w:b w:val="0"/>
-          <w:bCs/>
-        </w:rPr>
-        <w:t xml:space="preserve">: </w:t>
+        <w:spacing w:after="200"/>
+        <w:rPr>
+          <w:b w:val="0"/>
+          <w:bCs/>
+        </w:rPr>
+      </w:pPr>
+    </w:p>
+    <w:p>
+      <w:pPr>
+        <w:spacing w:after="200"/>
+        <w:rPr>
+          <w:b w:val="0"/>
+          <w:bCs/>
+        </w:rPr>
+      </w:pPr>
+      <w:r>
+        <w:rPr>
+          <w:b w:val="0"/>
+          <w:bCs/>
+        </w:rPr>
+        <w:t>Dalla precedente rappresentazione risulta facilmente individuabile una possibile scomposizione del sistema</w:t>
+      </w:r>
+      <w:r>
+        <w:rPr>
+          <w:b w:val="0"/>
+          <w:bCs/>
+        </w:rPr>
+        <w:t>,</w:t>
+      </w:r>
+      <w:r>
+        <w:rPr>
+          <w:b w:val="0"/>
+          <w:bCs/>
+          <w:color w:val="FF0000"/>
+        </w:rPr>
+        <w:t xml:space="preserve"> </w:t>
+      </w:r>
+      <w:r>
+        <w:rPr>
+          <w:b w:val="0"/>
+          <w:bCs/>
+        </w:rPr>
+        <w:t xml:space="preserve">in cui la logica dell’applicazione viene suddivisa in tre layer: </w:t>
       </w:r>
     </w:p>
     <w:p>
@@ -6410,47 +7038,14 @@
         </w:rPr>
       </w:pPr>
       <w:r>
-        <w:t xml:space="preserve">Presentation </w:t>
-      </w:r>
-      <w:proofErr w:type="spellStart"/>
-      <w:r>
-        <w:t>layer</w:t>
-      </w:r>
-      <w:proofErr w:type="spellEnd"/>
-      <w:r>
-        <w:rPr>
-          <w:b w:val="0"/>
-          <w:bCs/>
-        </w:rPr>
-        <w:t xml:space="preserve">: </w:t>
-      </w:r>
-      <w:r>
-        <w:rPr>
-          <w:b w:val="0"/>
-          <w:bCs/>
-        </w:rPr>
-        <w:t>costituito</w:t>
-      </w:r>
-      <w:r>
-        <w:rPr>
-          <w:b w:val="0"/>
-          <w:bCs/>
-        </w:rPr>
-        <w:t xml:space="preserve"> dalle interfacce grafiche </w:t>
-      </w:r>
-      <w:r>
-        <w:rPr>
-          <w:b w:val="0"/>
-          <w:bCs/>
-        </w:rPr>
-        <w:t>con cui l’utente interagisce</w:t>
-      </w:r>
-      <w:r>
-        <w:rPr>
-          <w:b w:val="0"/>
-          <w:bCs/>
-        </w:rPr>
-        <w:t xml:space="preserve">. </w:t>
+        <w:t>Presentation layer</w:t>
+      </w:r>
+      <w:r>
+        <w:rPr>
+          <w:b w:val="0"/>
+          <w:bCs/>
+        </w:rPr>
+        <w:t xml:space="preserve">: costituito dalle interfacce grafiche con cui l’utente interagisce. </w:t>
       </w:r>
     </w:p>
     <w:p>
@@ -6467,137 +7062,28 @@
         </w:rPr>
       </w:pPr>
       <w:r>
-        <w:t xml:space="preserve">Application </w:t>
-      </w:r>
-      <w:proofErr w:type="spellStart"/>
-      <w:r>
-        <w:t>layer</w:t>
-      </w:r>
-      <w:proofErr w:type="spellEnd"/>
-      <w:r>
-        <w:rPr>
-          <w:b w:val="0"/>
-          <w:bCs/>
-        </w:rPr>
-        <w:t xml:space="preserve">: </w:t>
-      </w:r>
-      <w:r>
-        <w:rPr>
-          <w:b w:val="0"/>
-          <w:bCs/>
-        </w:rPr>
-        <w:t>costituito</w:t>
-      </w:r>
-      <w:r>
-        <w:rPr>
-          <w:b w:val="0"/>
-          <w:bCs/>
-        </w:rPr>
-        <w:t xml:space="preserve"> dagli oggetti che </w:t>
-      </w:r>
-      <w:r>
-        <w:rPr>
-          <w:b w:val="0"/>
-          <w:bCs/>
-        </w:rPr>
-        <w:t>s</w:t>
-      </w:r>
-      <w:r>
-        <w:rPr>
-          <w:b w:val="0"/>
-          <w:bCs/>
-        </w:rPr>
-        <w:t xml:space="preserve">i occupano della gestione del controllo, dell’elaborazione dati e di notificare i cambiamenti al </w:t>
-      </w:r>
-      <w:proofErr w:type="spellStart"/>
-      <w:r>
-        <w:rPr>
-          <w:b w:val="0"/>
-          <w:bCs/>
-        </w:rPr>
-        <w:t>presentation</w:t>
-      </w:r>
-      <w:proofErr w:type="spellEnd"/>
-      <w:r>
-        <w:rPr>
-          <w:b w:val="0"/>
-          <w:bCs/>
-        </w:rPr>
-        <w:t xml:space="preserve"> </w:t>
-      </w:r>
-      <w:proofErr w:type="spellStart"/>
-      <w:r>
-        <w:rPr>
-          <w:b w:val="0"/>
-          <w:bCs/>
-        </w:rPr>
-        <w:t>layer</w:t>
-      </w:r>
-      <w:proofErr w:type="spellEnd"/>
-      <w:r>
-        <w:rPr>
-          <w:b w:val="0"/>
-          <w:bCs/>
-        </w:rPr>
-        <w:t xml:space="preserve">. </w:t>
-      </w:r>
-      <w:r>
-        <w:rPr>
-          <w:b w:val="0"/>
-          <w:bCs/>
-        </w:rPr>
-        <w:t>I</w:t>
-      </w:r>
-      <w:r>
-        <w:rPr>
-          <w:b w:val="0"/>
-          <w:bCs/>
-        </w:rPr>
-        <w:t xml:space="preserve">nteragisce con il database </w:t>
-      </w:r>
-      <w:r>
-        <w:rPr>
-          <w:b w:val="0"/>
-          <w:bCs/>
-        </w:rPr>
-        <w:t>attr</w:t>
-      </w:r>
-      <w:r>
-        <w:rPr>
-          <w:b w:val="0"/>
-          <w:bCs/>
-        </w:rPr>
-        <w:t>a</w:t>
-      </w:r>
-      <w:r>
-        <w:rPr>
-          <w:b w:val="0"/>
-          <w:bCs/>
-        </w:rPr>
-        <w:t>verso</w:t>
-      </w:r>
-      <w:r>
-        <w:rPr>
-          <w:b w:val="0"/>
-          <w:bCs/>
-        </w:rPr>
-        <w:t xml:space="preserve"> lo storage </w:t>
-      </w:r>
-      <w:proofErr w:type="spellStart"/>
-      <w:r>
-        <w:rPr>
-          <w:b w:val="0"/>
-          <w:bCs/>
-        </w:rPr>
-        <w:t>layer</w:t>
-      </w:r>
-      <w:proofErr w:type="spellEnd"/>
-      <w:r>
-        <w:rPr>
-          <w:b w:val="0"/>
-          <w:bCs/>
-        </w:rPr>
-        <w:t xml:space="preserve">. </w:t>
+        <w:t>Application layer</w:t>
+      </w:r>
+      <w:r>
+        <w:rPr>
+          <w:b w:val="0"/>
+          <w:bCs/>
+        </w:rPr>
+        <w:t>: costituito dagli oggetti che si occupano della gestione del controllo, dell’elaborazione dati e di notificare i cambiamenti al presentation layer. Interagisce con i</w:t>
+      </w:r>
+      <w:r>
+        <w:rPr>
+          <w:b w:val="0"/>
+          <w:bCs/>
+        </w:rPr>
+        <w:t xml:space="preserve"> dati persistenti</w:t>
+      </w:r>
+      <w:r>
+        <w:rPr>
+          <w:b w:val="0"/>
+          <w:bCs/>
+        </w:rPr>
+        <w:t xml:space="preserve"> attraverso lo storage layer. </w:t>
       </w:r>
     </w:p>
     <w:p>
@@ -6614,349 +7100,14 @@
         </w:rPr>
       </w:pPr>
       <w:r>
-        <w:t xml:space="preserve">Storage </w:t>
-      </w:r>
-      <w:proofErr w:type="spellStart"/>
-      <w:r>
-        <w:t>layer</w:t>
-      </w:r>
-      <w:proofErr w:type="spellEnd"/>
-      <w:r>
-        <w:rPr>
-          <w:b w:val="0"/>
-          <w:bCs/>
-        </w:rPr>
-        <w:t>: si occupa della memorizzazione dei dati persistenti e del loro recupero dal database.</w:t>
-      </w:r>
-    </w:p>
-    <w:p>
-      <w:pPr>
-        <w:jc w:val="both"/>
-        <w:rPr>
-          <w:b w:val="0"/>
-          <w:bCs/>
-        </w:rPr>
-      </w:pPr>
-    </w:p>
-    <w:p>
-      <w:pPr>
-        <w:jc w:val="both"/>
-        <w:rPr>
-          <w:b w:val="0"/>
-          <w:bCs/>
-        </w:rPr>
-      </w:pPr>
-      <w:r>
-        <w:rPr>
-          <w:b w:val="0"/>
-          <w:bCs/>
-        </w:rPr>
-        <w:t xml:space="preserve">Il </w:t>
-      </w:r>
-      <w:r>
-        <w:t>Presentation Layer</w:t>
-      </w:r>
-      <w:r>
-        <w:rPr>
-          <w:b w:val="0"/>
-          <w:bCs/>
-        </w:rPr>
-        <w:t xml:space="preserve"> è stato suddiviso in </w:t>
-      </w:r>
-      <w:r>
-        <w:rPr>
-          <w:b w:val="0"/>
-          <w:bCs/>
-        </w:rPr>
-        <w:t>cinque</w:t>
-      </w:r>
-      <w:r>
-        <w:rPr>
-          <w:b w:val="0"/>
-          <w:bCs/>
-        </w:rPr>
-        <w:t xml:space="preserve"> sottosistemi: </w:t>
-      </w:r>
-    </w:p>
-    <w:p>
-      <w:pPr>
-        <w:pStyle w:val="Paragrafoelenco"/>
-        <w:numPr>
-          <w:ilvl w:val="1"/>
-          <w:numId w:val="11"/>
-        </w:numPr>
-        <w:jc w:val="both"/>
-        <w:rPr>
-          <w:b w:val="0"/>
-          <w:bCs/>
-        </w:rPr>
-      </w:pPr>
-      <w:r>
-        <w:rPr>
-          <w:b w:val="0"/>
-          <w:bCs/>
-        </w:rPr>
-        <w:t xml:space="preserve">Sottosistema </w:t>
-      </w:r>
-      <w:r>
-        <w:t>Ospite</w:t>
-      </w:r>
-      <w:r>
-        <w:rPr>
-          <w:b w:val="0"/>
-          <w:bCs/>
-        </w:rPr>
-        <w:t>. Costituito dall’interfaccia riservata ad un utente che ha appena effettuato l’accesso alla piattaforma, da cui ha la possibilità di prenotarsi oppure ordinare.</w:t>
-      </w:r>
-    </w:p>
-    <w:p>
-      <w:pPr>
-        <w:pStyle w:val="Paragrafoelenco"/>
-        <w:numPr>
-          <w:ilvl w:val="1"/>
-          <w:numId w:val="11"/>
-        </w:numPr>
-        <w:jc w:val="both"/>
-        <w:rPr>
-          <w:b w:val="0"/>
-          <w:bCs/>
-        </w:rPr>
-      </w:pPr>
-      <w:r>
-        <w:rPr>
-          <w:b w:val="0"/>
-          <w:bCs/>
-        </w:rPr>
-        <w:t xml:space="preserve">Sottosistema </w:t>
-      </w:r>
-      <w:r>
-        <w:t>Cliente</w:t>
-      </w:r>
-      <w:r>
-        <w:t xml:space="preserve"> Abilitato</w:t>
-      </w:r>
-      <w:r>
-        <w:rPr>
-          <w:b w:val="0"/>
-          <w:bCs/>
-        </w:rPr>
-        <w:t>. Include tutte le interfacce grafiche a cui il cliente</w:t>
-      </w:r>
-      <w:r>
-        <w:rPr>
-          <w:b w:val="0"/>
-          <w:bCs/>
-        </w:rPr>
-        <w:t xml:space="preserve"> a cui è già stato assegnato un tavolo può accedere, comprensive di visualizzazione del menù, attraverso criteri opzionali, opzioni per effettuare un</w:t>
-      </w:r>
-      <w:r>
-        <w:rPr>
-          <w:b w:val="0"/>
-          <w:bCs/>
-        </w:rPr>
-        <w:t xml:space="preserve"> nuovo</w:t>
-      </w:r>
-      <w:r>
-        <w:rPr>
-          <w:b w:val="0"/>
-          <w:bCs/>
-        </w:rPr>
-        <w:t xml:space="preserve"> ordine e fare richieste specifiche alla cucina.</w:t>
-      </w:r>
-    </w:p>
-    <w:p>
-      <w:pPr>
-        <w:pStyle w:val="Paragrafoelenco"/>
-        <w:numPr>
-          <w:ilvl w:val="1"/>
-          <w:numId w:val="11"/>
-        </w:numPr>
-        <w:jc w:val="both"/>
-        <w:rPr>
-          <w:b w:val="0"/>
-          <w:bCs/>
-        </w:rPr>
-      </w:pPr>
-      <w:r>
-        <w:rPr>
-          <w:b w:val="0"/>
-          <w:bCs/>
-        </w:rPr>
-        <w:t xml:space="preserve">Sottosistema </w:t>
-      </w:r>
-      <w:r>
-        <w:t>Personale di Gestione</w:t>
-      </w:r>
-      <w:r>
-        <w:rPr>
-          <w:b w:val="0"/>
-          <w:bCs/>
-        </w:rPr>
-        <w:t xml:space="preserve">. Include tutte le interfacce grafiche a cui </w:t>
-      </w:r>
-      <w:r>
-        <w:rPr>
-          <w:b w:val="0"/>
-          <w:bCs/>
-        </w:rPr>
-        <w:t>un membro dello staff che si occupa degli aspetti di gestione</w:t>
-      </w:r>
-      <w:r>
-        <w:rPr>
-          <w:b w:val="0"/>
-          <w:bCs/>
-        </w:rPr>
-        <w:t xml:space="preserve"> può accedere. In particolare, </w:t>
-      </w:r>
-      <w:r>
-        <w:rPr>
-          <w:b w:val="0"/>
-          <w:bCs/>
-        </w:rPr>
-        <w:t>ha accesso ad operazioni di gestione del menù, quali aggiunta, modifica e rimozione di prodotti, e degli utenti registrati sulla piattaforma, dei quali può visualizzare dati, filtrati per un lasso di tempo specificato, e può inoltre rimuovere account appartenenti agli altri membri dello staff.</w:t>
-      </w:r>
-    </w:p>
-    <w:p>
-      <w:pPr>
-        <w:pStyle w:val="Paragrafoelenco"/>
-        <w:numPr>
-          <w:ilvl w:val="1"/>
-          <w:numId w:val="11"/>
-        </w:numPr>
-        <w:jc w:val="both"/>
-        <w:rPr>
-          <w:b w:val="0"/>
-          <w:bCs/>
-        </w:rPr>
-      </w:pPr>
-      <w:r>
-        <w:rPr>
-          <w:b w:val="0"/>
-          <w:bCs/>
-        </w:rPr>
-        <w:t xml:space="preserve">Sottosistema </w:t>
-      </w:r>
-      <w:r>
-        <w:t>Personale di Sala</w:t>
-      </w:r>
-      <w:r>
-        <w:rPr>
-          <w:b w:val="0"/>
-          <w:bCs/>
-        </w:rPr>
-        <w:t xml:space="preserve">. Include tutte le interfacce a cui </w:t>
-      </w:r>
-      <w:r>
-        <w:rPr>
-          <w:b w:val="0"/>
-          <w:bCs/>
-        </w:rPr>
-        <w:t xml:space="preserve">un membro dello staff di sala </w:t>
-      </w:r>
-      <w:r>
-        <w:rPr>
-          <w:b w:val="0"/>
-          <w:bCs/>
-        </w:rPr>
-        <w:t>può accedere</w:t>
-      </w:r>
-      <w:r>
-        <w:rPr>
-          <w:b w:val="0"/>
-          <w:bCs/>
-        </w:rPr>
-        <w:t xml:space="preserve">. </w:t>
-      </w:r>
-    </w:p>
-    <w:p>
-      <w:pPr>
-        <w:pStyle w:val="Paragrafoelenco"/>
-        <w:ind w:left="1440"/>
-        <w:jc w:val="both"/>
-        <w:rPr>
-          <w:b w:val="0"/>
-          <w:bCs/>
-        </w:rPr>
-      </w:pPr>
-      <w:r>
-        <w:rPr>
-          <w:b w:val="0"/>
-          <w:bCs/>
-        </w:rPr>
-        <w:t>Comprende</w:t>
-      </w:r>
-      <w:r>
-        <w:rPr>
-          <w:b w:val="0"/>
-          <w:bCs/>
-        </w:rPr>
-        <w:t xml:space="preserve"> funzionalità </w:t>
-      </w:r>
-      <w:r>
-        <w:rPr>
-          <w:b w:val="0"/>
-          <w:bCs/>
-        </w:rPr>
-        <w:t xml:space="preserve">che gli permettono di </w:t>
-      </w:r>
-      <w:r>
-        <w:rPr>
-          <w:b w:val="0"/>
-          <w:bCs/>
-        </w:rPr>
-        <w:t>generare un codice per un nuovo cliente</w:t>
-      </w:r>
-      <w:r>
-        <w:rPr>
-          <w:b w:val="0"/>
-          <w:bCs/>
-        </w:rPr>
-        <w:t>, e di effettuare, su richiesta del cliente, ordinazioni</w:t>
-      </w:r>
-    </w:p>
-    <w:p>
-      <w:pPr>
-        <w:pStyle w:val="Paragrafoelenco"/>
-        <w:numPr>
-          <w:ilvl w:val="1"/>
-          <w:numId w:val="11"/>
-        </w:numPr>
-        <w:jc w:val="both"/>
-        <w:rPr>
-          <w:b w:val="0"/>
-          <w:bCs/>
-        </w:rPr>
-      </w:pPr>
-      <w:r>
-        <w:rPr>
-          <w:b w:val="0"/>
-          <w:bCs/>
-        </w:rPr>
-        <w:t xml:space="preserve">Sottosistema </w:t>
-      </w:r>
-      <w:r>
-        <w:t>Personale di Cucina</w:t>
-      </w:r>
-      <w:r>
-        <w:rPr>
-          <w:b w:val="0"/>
-          <w:bCs/>
-        </w:rPr>
-        <w:t>. Include le interfacce accessibili da</w:t>
-      </w:r>
-      <w:r>
-        <w:rPr>
-          <w:b w:val="0"/>
-          <w:bCs/>
-        </w:rPr>
-        <w:t xml:space="preserve"> un membro dello staff di cucina</w:t>
-      </w:r>
-      <w:r>
-        <w:rPr>
-          <w:b w:val="0"/>
-          <w:bCs/>
-        </w:rPr>
-        <w:t>, dalle quali può effettuare operazioni di visualizzazione, accettazione e notifica del completamento di un ordine.</w:t>
+        <w:t>Storage layer</w:t>
+      </w:r>
+      <w:r>
+        <w:rPr>
+          <w:b w:val="0"/>
+          <w:bCs/>
+        </w:rPr>
+        <w:t>: si occupa della memorizzazione dei dati persistenti e del loro recupero.</w:t>
       </w:r>
     </w:p>
     <w:p>
@@ -6970,559 +7121,7 @@
     </w:p>
     <w:p>
       <w:pPr>
-        <w:jc w:val="both"/>
-        <w:rPr>
-          <w:b w:val="0"/>
-          <w:bCs/>
-        </w:rPr>
-      </w:pPr>
-    </w:p>
-    <w:p>
-      <w:pPr>
-        <w:jc w:val="both"/>
-        <w:rPr>
-          <w:b w:val="0"/>
-          <w:bCs/>
-        </w:rPr>
-      </w:pPr>
-      <w:r>
-        <w:rPr>
-          <w:b w:val="0"/>
-          <w:bCs/>
-        </w:rPr>
-        <w:lastRenderedPageBreak/>
-        <w:t>L’</w:t>
-      </w:r>
-      <w:r>
-        <w:rPr>
-          <w:b w:val="0"/>
-          <w:bCs/>
-        </w:rPr>
-        <w:t xml:space="preserve"> </w:t>
-      </w:r>
-      <w:r>
-        <w:t>Application Layer</w:t>
-      </w:r>
-      <w:r>
-        <w:rPr>
-          <w:b w:val="0"/>
-          <w:bCs/>
-        </w:rPr>
-        <w:t xml:space="preserve"> è stato diviso </w:t>
-      </w:r>
-      <w:r>
-        <w:rPr>
-          <w:b w:val="0"/>
-          <w:bCs/>
-        </w:rPr>
-        <w:t xml:space="preserve">invece </w:t>
-      </w:r>
-      <w:r>
-        <w:rPr>
-          <w:b w:val="0"/>
-          <w:bCs/>
-        </w:rPr>
-        <w:t xml:space="preserve">in </w:t>
-      </w:r>
-      <w:r>
-        <w:rPr>
-          <w:b w:val="0"/>
-          <w:bCs/>
-        </w:rPr>
-        <w:t xml:space="preserve">quattro </w:t>
-      </w:r>
-      <w:r>
-        <w:rPr>
-          <w:b w:val="0"/>
-          <w:bCs/>
-        </w:rPr>
-        <w:t xml:space="preserve">sottosistemi: </w:t>
-      </w:r>
-    </w:p>
-    <w:p>
-      <w:pPr>
-        <w:pStyle w:val="Paragrafoelenco"/>
-        <w:numPr>
-          <w:ilvl w:val="1"/>
-          <w:numId w:val="10"/>
-        </w:numPr>
-        <w:jc w:val="both"/>
-        <w:rPr>
-          <w:b w:val="0"/>
-          <w:bCs/>
-        </w:rPr>
-      </w:pPr>
-      <w:r>
-        <w:rPr>
-          <w:b w:val="0"/>
-          <w:bCs/>
-        </w:rPr>
-        <w:t xml:space="preserve">Sottosistema </w:t>
-      </w:r>
-      <w:r>
-        <w:t xml:space="preserve">Gestione </w:t>
-      </w:r>
-      <w:r>
-        <w:t>utenti</w:t>
-      </w:r>
-      <w:r>
-        <w:rPr>
-          <w:b w:val="0"/>
-          <w:bCs/>
-        </w:rPr>
-        <w:t>.</w:t>
-      </w:r>
-      <w:r>
-        <w:rPr>
-          <w:b w:val="0"/>
-          <w:bCs/>
-        </w:rPr>
-        <w:t xml:space="preserve"> </w:t>
-      </w:r>
-      <w:r>
-        <w:rPr>
-          <w:b w:val="0"/>
-          <w:bCs/>
-        </w:rPr>
-        <w:t>I</w:t>
-      </w:r>
-      <w:r>
-        <w:rPr>
-          <w:b w:val="0"/>
-          <w:bCs/>
-        </w:rPr>
-        <w:t xml:space="preserve">nclude le operazioni che permettono di </w:t>
-      </w:r>
-      <w:r>
-        <w:rPr>
-          <w:b w:val="0"/>
-          <w:bCs/>
-        </w:rPr>
-        <w:t>prenotare un tavolo oppure ordinare</w:t>
-      </w:r>
-      <w:r>
-        <w:rPr>
-          <w:b w:val="0"/>
-          <w:bCs/>
-        </w:rPr>
-        <w:t xml:space="preserve">, nel caso di </w:t>
-      </w:r>
-      <w:r>
-        <w:rPr>
-          <w:b w:val="0"/>
-          <w:bCs/>
-        </w:rPr>
-        <w:t>Ospite</w:t>
-      </w:r>
-      <w:r>
-        <w:rPr>
-          <w:b w:val="0"/>
-          <w:bCs/>
-        </w:rPr>
-        <w:t xml:space="preserve">, </w:t>
-      </w:r>
-      <w:r>
-        <w:rPr>
-          <w:b w:val="0"/>
-          <w:bCs/>
-        </w:rPr>
-        <w:t>effettuare login e logout, per tutti i membri dello staff, eliminare utenti e visualizzare dati statistici, nel caso del Personale di Gestione e generare un codice per un nuovo cliente, nel caso del Personale di Sala</w:t>
-      </w:r>
-      <w:r>
-        <w:rPr>
-          <w:b w:val="0"/>
-          <w:bCs/>
-        </w:rPr>
-        <w:t xml:space="preserve">. </w:t>
-      </w:r>
-    </w:p>
-    <w:p>
-      <w:pPr>
-        <w:pStyle w:val="Paragrafoelenco"/>
-        <w:numPr>
-          <w:ilvl w:val="1"/>
-          <w:numId w:val="10"/>
-        </w:numPr>
-        <w:jc w:val="both"/>
-        <w:rPr>
-          <w:b w:val="0"/>
-          <w:bCs/>
-        </w:rPr>
-      </w:pPr>
-      <w:r>
-        <w:rPr>
-          <w:b w:val="0"/>
-          <w:bCs/>
-        </w:rPr>
-        <w:t xml:space="preserve">Sottosistema </w:t>
-      </w:r>
-      <w:r>
-        <w:t xml:space="preserve">Gestione </w:t>
-      </w:r>
-      <w:r>
-        <w:t>Comande</w:t>
-      </w:r>
-      <w:r>
-        <w:rPr>
-          <w:b w:val="0"/>
-          <w:bCs/>
-        </w:rPr>
-        <w:t>. I</w:t>
-      </w:r>
-      <w:r>
-        <w:rPr>
-          <w:b w:val="0"/>
-          <w:bCs/>
-        </w:rPr>
-        <w:t xml:space="preserve">nclude le operazioni che permettono </w:t>
-      </w:r>
-      <w:r>
-        <w:rPr>
-          <w:b w:val="0"/>
-          <w:bCs/>
-        </w:rPr>
-        <w:t>al cliente, e su richiesta al personale di sala, di</w:t>
-      </w:r>
-      <w:r>
-        <w:rPr>
-          <w:b w:val="0"/>
-          <w:bCs/>
-        </w:rPr>
-        <w:t xml:space="preserve"> </w:t>
-      </w:r>
-      <w:r>
-        <w:rPr>
-          <w:b w:val="0"/>
-          <w:bCs/>
-        </w:rPr>
-        <w:t>ordinare nuove portate, rimuovere prodotti aggiunti in precedenza, visualizzare un riepilogo totale dell’ordine e confermare l’ordinazione da spedire in cucina</w:t>
-      </w:r>
-      <w:r>
-        <w:rPr>
-          <w:b w:val="0"/>
-          <w:bCs/>
-        </w:rPr>
-        <w:t xml:space="preserve">. </w:t>
-      </w:r>
-    </w:p>
-    <w:p>
-      <w:pPr>
-        <w:pStyle w:val="Paragrafoelenco"/>
-        <w:numPr>
-          <w:ilvl w:val="1"/>
-          <w:numId w:val="9"/>
-        </w:numPr>
-        <w:jc w:val="both"/>
-        <w:rPr>
-          <w:b w:val="0"/>
-          <w:bCs/>
-        </w:rPr>
-      </w:pPr>
-      <w:r>
-        <w:rPr>
-          <w:b w:val="0"/>
-          <w:bCs/>
-        </w:rPr>
-        <w:t xml:space="preserve">Sottosistema </w:t>
-      </w:r>
-      <w:r>
-        <w:t xml:space="preserve">Gestione </w:t>
-      </w:r>
-      <w:r>
-        <w:t>Cucina</w:t>
-      </w:r>
-      <w:r>
-        <w:rPr>
-          <w:b w:val="0"/>
-          <w:bCs/>
-        </w:rPr>
-        <w:t>.</w:t>
-      </w:r>
-      <w:r>
-        <w:rPr>
-          <w:b w:val="0"/>
-          <w:bCs/>
-        </w:rPr>
-        <w:t xml:space="preserve"> </w:t>
-      </w:r>
-      <w:r>
-        <w:rPr>
-          <w:b w:val="0"/>
-          <w:bCs/>
-        </w:rPr>
-        <w:t>I</w:t>
-      </w:r>
-      <w:r>
-        <w:rPr>
-          <w:b w:val="0"/>
-          <w:bCs/>
-        </w:rPr>
-        <w:t xml:space="preserve">nclude le operazioni che permettono </w:t>
-      </w:r>
-      <w:r>
-        <w:rPr>
-          <w:b w:val="0"/>
-          <w:bCs/>
-        </w:rPr>
-        <w:t>al personale di cucina di visualizzare, accettare e notificare il completamento per ordini ricevuti dai clienti</w:t>
-      </w:r>
-      <w:r>
-        <w:rPr>
-          <w:b w:val="0"/>
-          <w:bCs/>
-        </w:rPr>
-        <w:t xml:space="preserve">. </w:t>
-      </w:r>
-    </w:p>
-    <w:p>
-      <w:pPr>
-        <w:pStyle w:val="Paragrafoelenco"/>
-        <w:numPr>
-          <w:ilvl w:val="1"/>
-          <w:numId w:val="9"/>
-        </w:numPr>
-        <w:jc w:val="both"/>
-        <w:rPr>
-          <w:b w:val="0"/>
-          <w:bCs/>
-        </w:rPr>
-      </w:pPr>
-      <w:r>
-        <w:rPr>
-          <w:b w:val="0"/>
-          <w:bCs/>
-        </w:rPr>
-        <w:t xml:space="preserve">Sottosistema </w:t>
-      </w:r>
-      <w:r>
-        <w:t xml:space="preserve">Gestione </w:t>
-      </w:r>
-      <w:r>
-        <w:t>Menù</w:t>
-      </w:r>
-      <w:r>
-        <w:rPr>
-          <w:b w:val="0"/>
-          <w:bCs/>
-        </w:rPr>
-        <w:t>.</w:t>
-      </w:r>
-      <w:r>
-        <w:rPr>
-          <w:b w:val="0"/>
-          <w:bCs/>
-        </w:rPr>
-        <w:t xml:space="preserve"> </w:t>
-      </w:r>
-      <w:r>
-        <w:rPr>
-          <w:b w:val="0"/>
-          <w:bCs/>
-        </w:rPr>
-        <w:t>I</w:t>
-      </w:r>
-      <w:r>
-        <w:rPr>
-          <w:b w:val="0"/>
-          <w:bCs/>
-        </w:rPr>
-        <w:t xml:space="preserve">nclude le </w:t>
-      </w:r>
-      <w:r>
-        <w:rPr>
-          <w:b w:val="0"/>
-          <w:bCs/>
-        </w:rPr>
-        <w:t xml:space="preserve">operazioni che permettono </w:t>
-      </w:r>
-      <w:r>
-        <w:rPr>
-          <w:b w:val="0"/>
-          <w:bCs/>
-        </w:rPr>
-        <w:t xml:space="preserve">al </w:t>
-      </w:r>
-      <w:r>
-        <w:rPr>
-          <w:b w:val="0"/>
-          <w:bCs/>
-        </w:rPr>
-        <w:t>personale di gestione di aggiungere, modificare e rimuovere prodotti dal menu</w:t>
-      </w:r>
-      <w:r>
-        <w:rPr>
-          <w:b w:val="0"/>
-          <w:bCs/>
-        </w:rPr>
-        <w:t xml:space="preserve">. </w:t>
-      </w:r>
-      <w:bookmarkStart w:id="105" w:name="_Toc57901042"/>
-    </w:p>
-    <w:p>
-      <w:pPr>
-        <w:jc w:val="both"/>
-        <w:rPr>
-          <w:b w:val="0"/>
-          <w:bCs/>
-        </w:rPr>
-      </w:pPr>
-    </w:p>
-    <w:p>
-      <w:pPr>
-        <w:jc w:val="both"/>
-        <w:rPr>
-          <w:b w:val="0"/>
-          <w:bCs/>
-        </w:rPr>
-      </w:pPr>
-    </w:p>
-    <w:p>
-      <w:pPr>
-        <w:jc w:val="both"/>
-        <w:rPr>
-          <w:b w:val="0"/>
-          <w:bCs/>
-        </w:rPr>
-      </w:pPr>
-    </w:p>
-    <w:p>
-      <w:pPr>
-        <w:jc w:val="both"/>
-        <w:rPr>
-          <w:b w:val="0"/>
-          <w:bCs/>
-        </w:rPr>
-      </w:pPr>
-    </w:p>
-    <w:p>
-      <w:pPr>
-        <w:jc w:val="both"/>
-        <w:rPr>
-          <w:b w:val="0"/>
-          <w:bCs/>
-        </w:rPr>
-      </w:pPr>
-    </w:p>
-    <w:p>
-      <w:pPr>
-        <w:jc w:val="both"/>
-        <w:rPr>
-          <w:b w:val="0"/>
-          <w:bCs/>
-        </w:rPr>
-      </w:pPr>
-    </w:p>
-    <w:p>
-      <w:pPr>
-        <w:jc w:val="both"/>
-        <w:rPr>
-          <w:b w:val="0"/>
-          <w:bCs/>
-        </w:rPr>
-      </w:pPr>
-    </w:p>
-    <w:p>
-      <w:pPr>
-        <w:jc w:val="both"/>
-        <w:rPr>
-          <w:b w:val="0"/>
-          <w:bCs/>
-        </w:rPr>
-      </w:pPr>
-    </w:p>
-    <w:p>
-      <w:pPr>
-        <w:jc w:val="both"/>
-        <w:rPr>
-          <w:b w:val="0"/>
-          <w:bCs/>
-        </w:rPr>
-      </w:pPr>
-    </w:p>
-    <w:p>
-      <w:pPr>
-        <w:jc w:val="both"/>
-        <w:rPr>
-          <w:b w:val="0"/>
-          <w:bCs/>
-        </w:rPr>
-      </w:pPr>
-    </w:p>
-    <w:p>
-      <w:pPr>
-        <w:jc w:val="both"/>
-        <w:rPr>
-          <w:b w:val="0"/>
-          <w:bCs/>
-        </w:rPr>
-      </w:pPr>
-    </w:p>
-    <w:p>
-      <w:pPr>
-        <w:jc w:val="both"/>
-        <w:rPr>
-          <w:b w:val="0"/>
-          <w:bCs/>
-        </w:rPr>
-      </w:pPr>
-    </w:p>
-    <w:p>
-      <w:pPr>
-        <w:jc w:val="both"/>
-        <w:rPr>
-          <w:b w:val="0"/>
-          <w:bCs/>
-        </w:rPr>
-      </w:pPr>
-    </w:p>
-    <w:p>
-      <w:pPr>
-        <w:jc w:val="both"/>
-        <w:rPr>
-          <w:b w:val="0"/>
-          <w:bCs/>
-        </w:rPr>
-      </w:pPr>
-    </w:p>
-    <w:p>
-      <w:pPr>
-        <w:jc w:val="both"/>
-        <w:rPr>
-          <w:b w:val="0"/>
-          <w:bCs/>
-        </w:rPr>
-      </w:pPr>
-    </w:p>
-    <w:p>
-      <w:pPr>
-        <w:jc w:val="both"/>
-        <w:rPr>
-          <w:b w:val="0"/>
-          <w:bCs/>
-        </w:rPr>
-      </w:pPr>
-    </w:p>
-    <w:p>
-      <w:pPr>
-        <w:jc w:val="both"/>
-        <w:rPr>
-          <w:b w:val="0"/>
-          <w:bCs/>
-        </w:rPr>
-      </w:pPr>
-    </w:p>
-    <w:p>
-      <w:pPr>
-        <w:jc w:val="both"/>
-        <w:rPr>
-          <w:b w:val="0"/>
-          <w:bCs/>
-        </w:rPr>
-      </w:pPr>
-    </w:p>
-    <w:p>
-      <w:pPr>
-        <w:jc w:val="both"/>
+        <w:spacing w:after="200"/>
         <w:rPr>
           <w:b w:val="0"/>
           <w:bCs/>
@@ -7558,7 +7157,6 @@
           <w:sz w:val="32"/>
           <w:szCs w:val="32"/>
         </w:rPr>
-        <w:lastRenderedPageBreak/>
         <w:t>3.2.1</w:t>
       </w:r>
       <w:r>
@@ -7634,15 +7232,6 @@
           </wp:inline>
         </w:drawing>
       </w:r>
-    </w:p>
-    <w:p>
-      <w:pPr>
-        <w:spacing w:after="200"/>
-        <w:rPr>
-          <w:sz w:val="32"/>
-          <w:szCs w:val="32"/>
-        </w:rPr>
-      </w:pPr>
       <w:r>
         <w:rPr>
           <w:sz w:val="32"/>
@@ -8043,7 +7632,14 @@
           <w:sz w:val="32"/>
           <w:szCs w:val="32"/>
         </w:rPr>
-        <w:t>4 Personale di Cucina</w:t>
+        <w:t>5</w:t>
+      </w:r>
+      <w:r>
+        <w:rPr>
+          <w:sz w:val="32"/>
+          <w:szCs w:val="32"/>
+        </w:rPr>
+        <w:t xml:space="preserve"> Personale di Cucina</w:t>
       </w:r>
     </w:p>
     <w:p>
@@ -8120,6 +7716,15 @@
           <w:bCs/>
         </w:rPr>
       </w:pPr>
+    </w:p>
+    <w:p>
+      <w:pPr>
+        <w:spacing w:after="200"/>
+        <w:rPr>
+          <w:b w:val="0"/>
+          <w:bCs/>
+        </w:rPr>
+      </w:pPr>
       <w:r>
         <w:rPr>
           <w:b w:val="0"/>
@@ -8130,43 +7735,295 @@
     </w:p>
     <w:p>
       <w:pPr>
-        <w:pStyle w:val="Paragrafoelenco"/>
-        <w:ind w:left="1440"/>
-        <w:jc w:val="both"/>
-        <w:rPr>
-          <w:b w:val="0"/>
-          <w:bCs/>
-        </w:rPr>
-      </w:pPr>
-    </w:p>
-    <w:p>
-      <w:pPr>
-        <w:pStyle w:val="Titolo2"/>
-        <w:jc w:val="both"/>
-        <w:rPr>
-          <w:b/>
-          <w:bCs/>
-        </w:rPr>
-      </w:pPr>
-      <w:r>
-        <w:rPr>
-          <w:b/>
-          <w:bCs/>
-        </w:rPr>
-        <w:t>3.3 Mapping hardware e software</w:t>
-      </w:r>
-      <w:bookmarkEnd w:id="105"/>
-    </w:p>
-    <w:p>
-      <w:r>
-        <w:rPr>
+        <w:jc w:val="both"/>
+        <w:rPr>
+          <w:b w:val="0"/>
+          <w:bCs/>
+        </w:rPr>
+      </w:pPr>
+      <w:r>
+        <w:rPr>
+          <w:b w:val="0"/>
+          <w:bCs/>
+        </w:rPr>
+        <w:lastRenderedPageBreak/>
+        <w:t xml:space="preserve">A seguito delle osservazioni fatte finora, </w:t>
+      </w:r>
+      <w:r>
+        <w:rPr>
+          <w:b w:val="0"/>
+          <w:bCs/>
+        </w:rPr>
+        <w:t xml:space="preserve">risulta opportuno utilizzare, nello sviluppo del sistema, </w:t>
+      </w:r>
+      <w:r>
+        <w:rPr>
+          <w:b w:val="0"/>
+          <w:bCs/>
+        </w:rPr>
+        <w:t>un’architettura Model-</w:t>
+      </w:r>
+      <w:proofErr w:type="spellStart"/>
+      <w:r>
+        <w:rPr>
+          <w:b w:val="0"/>
+          <w:bCs/>
+        </w:rPr>
+        <w:t>View</w:t>
+      </w:r>
+      <w:proofErr w:type="spellEnd"/>
+      <w:r>
+        <w:rPr>
+          <w:b w:val="0"/>
+          <w:bCs/>
+        </w:rPr>
+        <w:t xml:space="preserve">-Controller, </w:t>
+      </w:r>
+      <w:r>
+        <w:rPr>
+          <w:b w:val="0"/>
+          <w:bCs/>
+        </w:rPr>
+        <w:t xml:space="preserve">la quale </w:t>
+      </w:r>
+      <w:r>
+        <w:rPr>
+          <w:b w:val="0"/>
+          <w:bCs/>
+        </w:rPr>
+        <w:t>prevede che i</w:t>
+      </w:r>
+      <w:r>
+        <w:rPr>
+          <w:b w:val="0"/>
+          <w:bCs/>
+        </w:rPr>
+        <w:t xml:space="preserve"> sottosistemi appartengano a 3 distinte categorie</w:t>
+      </w:r>
+      <w:r>
+        <w:rPr>
+          <w:b w:val="0"/>
+          <w:bCs/>
+        </w:rPr>
+        <w:t xml:space="preserve">, ciascuna delle quali con un compito diverso. </w:t>
+      </w:r>
+    </w:p>
+    <w:p>
+      <w:pPr>
+        <w:jc w:val="both"/>
+        <w:rPr>
+          <w:b w:val="0"/>
+          <w:bCs/>
+        </w:rPr>
+      </w:pPr>
+      <w:r>
+        <w:rPr>
+          <w:b w:val="0"/>
+          <w:bCs/>
+        </w:rPr>
+        <w:t>In particolare:</w:t>
+      </w:r>
+    </w:p>
+    <w:p>
+      <w:pPr>
+        <w:jc w:val="both"/>
+        <w:rPr>
+          <w:b w:val="0"/>
+          <w:bCs/>
+        </w:rPr>
+      </w:pPr>
+      <w:r>
+        <w:rPr>
+          <w:b w:val="0"/>
+          <w:bCs/>
+        </w:rPr>
+        <w:t xml:space="preserve">Il </w:t>
+      </w:r>
+      <w:r>
+        <w:t>model</w:t>
+      </w:r>
+      <w:r>
+        <w:rPr>
+          <w:b w:val="0"/>
+          <w:bCs/>
+        </w:rPr>
+        <w:t xml:space="preserve"> si occupa della di gestire i dati e quindi sarà responsabile dell’interazione con il database. </w:t>
+      </w:r>
+    </w:p>
+    <w:p>
+      <w:pPr>
+        <w:jc w:val="both"/>
+        <w:rPr>
+          <w:b w:val="0"/>
+          <w:bCs/>
+        </w:rPr>
+      </w:pPr>
+      <w:r>
+        <w:rPr>
+          <w:b w:val="0"/>
+          <w:bCs/>
+        </w:rPr>
+        <w:t xml:space="preserve">La </w:t>
+      </w:r>
+      <w:proofErr w:type="spellStart"/>
+      <w:r>
+        <w:t>view</w:t>
+      </w:r>
+      <w:proofErr w:type="spellEnd"/>
+      <w:r>
+        <w:rPr>
+          <w:b w:val="0"/>
+          <w:bCs/>
+        </w:rPr>
+        <w:t xml:space="preserve"> si occupa di curare l’interazione con l’utente e quindi avrà il compito di gestire la formattazione dei dati che verranno visualizzati. </w:t>
+      </w:r>
+    </w:p>
+    <w:p>
+      <w:pPr>
+        <w:jc w:val="both"/>
+        <w:rPr>
+          <w:b w:val="0"/>
+          <w:bCs/>
+        </w:rPr>
+      </w:pPr>
+      <w:r>
+        <w:rPr>
+          <w:b w:val="0"/>
+          <w:bCs/>
+        </w:rPr>
+        <w:t xml:space="preserve">Il </w:t>
+      </w:r>
+      <w:r>
+        <w:t>controller</w:t>
+      </w:r>
+      <w:r>
+        <w:rPr>
+          <w:b w:val="0"/>
+          <w:bCs/>
+        </w:rPr>
+        <w:t xml:space="preserve"> dopo aver ricevuto i comandi forniti dall’utente si occuperà di elaborare i dati, passarli al model se necessario e inviare la risposta al </w:t>
+      </w:r>
+      <w:proofErr w:type="spellStart"/>
+      <w:r>
+        <w:rPr>
+          <w:b w:val="0"/>
+          <w:bCs/>
+        </w:rPr>
+        <w:t>view</w:t>
+      </w:r>
+      <w:proofErr w:type="spellEnd"/>
+      <w:r>
+        <w:rPr>
+          <w:b w:val="0"/>
+          <w:bCs/>
+        </w:rPr>
+        <w:t xml:space="preserve"> appropriato. </w:t>
+      </w:r>
+    </w:p>
+    <w:p>
+      <w:pPr>
+        <w:jc w:val="both"/>
+        <w:rPr>
+          <w:b w:val="0"/>
+          <w:bCs/>
+        </w:rPr>
+      </w:pPr>
+      <w:r>
+        <w:rPr>
+          <w:b w:val="0"/>
+          <w:bCs/>
+        </w:rPr>
+        <w:t xml:space="preserve">L’utilizzo del modello MVC comporta numerosi vantaggi tra i quali la possibilità di suddividere il lavoro più facilmente tra i vari componenti del team e la maggiore agilità negli interventi di manutenzione. </w:t>
+      </w:r>
+    </w:p>
+    <w:p>
+      <w:pPr>
+        <w:jc w:val="both"/>
+        <w:rPr>
+          <w:b w:val="0"/>
+          <w:bCs/>
+        </w:rPr>
+      </w:pPr>
+      <w:r>
+        <w:rPr>
+          <w:b w:val="0"/>
+          <w:bCs/>
+        </w:rPr>
+        <w:t xml:space="preserve">Dal punto di vista implementativo il model verrà realizzato utilizzando classi Java, la parte di </w:t>
+      </w:r>
+      <w:proofErr w:type="spellStart"/>
+      <w:r>
+        <w:rPr>
+          <w:b w:val="0"/>
+          <w:bCs/>
+        </w:rPr>
+        <w:t>view</w:t>
+      </w:r>
+      <w:proofErr w:type="spellEnd"/>
+      <w:r>
+        <w:rPr>
+          <w:b w:val="0"/>
+          <w:bCs/>
+        </w:rPr>
+        <w:t xml:space="preserve"> verrà implementata utilizzando pagine HTML con l’integrazione di funzioni JavaScript, mentre i control saranno realizzati tramite Java </w:t>
+      </w:r>
+      <w:proofErr w:type="spellStart"/>
+      <w:r>
+        <w:rPr>
+          <w:b w:val="0"/>
+          <w:bCs/>
+        </w:rPr>
+        <w:t>Servlet</w:t>
+      </w:r>
+      <w:proofErr w:type="spellEnd"/>
+      <w:r>
+        <w:rPr>
+          <w:b w:val="0"/>
+          <w:bCs/>
+        </w:rPr>
+        <w:t>.</w:t>
+      </w:r>
+    </w:p>
+    <w:p>
+      <w:pPr>
+        <w:spacing w:after="200"/>
+        <w:jc w:val="both"/>
+        <w:rPr>
+          <w:b w:val="0"/>
+          <w:bCs/>
+        </w:rPr>
+      </w:pPr>
+    </w:p>
+    <w:p>
+      <w:pPr>
+        <w:spacing w:after="200"/>
+        <w:jc w:val="both"/>
+        <w:rPr>
+          <w:b w:val="0"/>
+          <w:bCs/>
+        </w:rPr>
+      </w:pPr>
+    </w:p>
+    <w:p>
+      <w:pPr>
+        <w:spacing w:after="200"/>
+        <w:jc w:val="both"/>
+        <w:rPr>
+          <w:b w:val="0"/>
+          <w:bCs/>
+        </w:rPr>
+      </w:pPr>
+      <w:r>
+        <w:rPr>
+          <w:b w:val="0"/>
+          <w:bCs/>
           <w:noProof/>
         </w:rPr>
         <w:drawing>
-          <wp:inline distT="0" distB="0" distL="0" distR="0" wp14:anchorId="48932BB3" wp14:editId="34D7F2AC">
-            <wp:extent cx="6010275" cy="6105525"/>
-            <wp:effectExtent l="0" t="0" r="9525" b="9525"/>
-            <wp:docPr id="7" name="Immagine 7"/>
+          <wp:inline distT="0" distB="0" distL="0" distR="0" wp14:anchorId="681AF75E" wp14:editId="6D90C49C">
+            <wp:extent cx="6371590" cy="1348105"/>
+            <wp:effectExtent l="0" t="0" r="0" b="4445"/>
+            <wp:docPr id="4" name="Immagine 4"/>
             <wp:cNvGraphicFramePr>
               <a:graphicFrameLocks xmlns:a="http://schemas.openxmlformats.org/drawingml/2006/main" noChangeAspect="1"/>
             </wp:cNvGraphicFramePr>
@@ -8174,7 +8031,7 @@
               <a:graphicData uri="http://schemas.openxmlformats.org/drawingml/2006/picture">
                 <pic:pic xmlns:pic="http://schemas.openxmlformats.org/drawingml/2006/picture">
                   <pic:nvPicPr>
-                    <pic:cNvPr id="7" name="Mapping HW SW.jpg"/>
+                    <pic:cNvPr id="4" name="Architettura Proposta.jpg"/>
                     <pic:cNvPicPr/>
                   </pic:nvPicPr>
                   <pic:blipFill>
@@ -8192,7 +8049,7 @@
                   <pic:spPr>
                     <a:xfrm>
                       <a:off x="0" y="0"/>
-                      <a:ext cx="6010275" cy="6105525"/>
+                      <a:ext cx="6371590" cy="1348105"/>
                     </a:xfrm>
                     <a:prstGeom prst="rect">
                       <a:avLst/>
@@ -8207,6 +8064,100 @@
     </w:p>
     <w:p>
       <w:pPr>
+        <w:spacing w:after="200"/>
+        <w:rPr>
+          <w:b w:val="0"/>
+          <w:bCs/>
+        </w:rPr>
+      </w:pPr>
+      <w:r>
+        <w:rPr>
+          <w:b w:val="0"/>
+          <w:bCs/>
+        </w:rPr>
+        <w:br w:type="page"/>
+      </w:r>
+    </w:p>
+    <w:p>
+      <w:pPr>
+        <w:pStyle w:val="Paragrafoelenco"/>
+        <w:ind w:left="1440"/>
+        <w:jc w:val="both"/>
+        <w:rPr>
+          <w:b w:val="0"/>
+          <w:bCs/>
+        </w:rPr>
+      </w:pPr>
+    </w:p>
+    <w:p>
+      <w:pPr>
+        <w:pStyle w:val="Titolo2"/>
+        <w:jc w:val="both"/>
+        <w:rPr>
+          <w:b/>
+          <w:bCs/>
+        </w:rPr>
+      </w:pPr>
+      <w:r>
+        <w:rPr>
+          <w:b/>
+          <w:bCs/>
+        </w:rPr>
+        <w:t>3.3 Mapping hardware e software</w:t>
+      </w:r>
+      <w:bookmarkEnd w:id="105"/>
+    </w:p>
+    <w:p/>
+    <w:p>
+      <w:r>
+        <w:rPr>
+          <w:noProof/>
+        </w:rPr>
+        <w:drawing>
+          <wp:inline distT="0" distB="0" distL="0" distR="0" wp14:anchorId="48932BB3" wp14:editId="0D9145B2">
+            <wp:extent cx="6010275" cy="5057775"/>
+            <wp:effectExtent l="0" t="0" r="9525" b="9525"/>
+            <wp:docPr id="7" name="Immagine 7"/>
+            <wp:cNvGraphicFramePr>
+              <a:graphicFrameLocks xmlns:a="http://schemas.openxmlformats.org/drawingml/2006/main" noChangeAspect="1"/>
+            </wp:cNvGraphicFramePr>
+            <a:graphic xmlns:a="http://schemas.openxmlformats.org/drawingml/2006/main">
+              <a:graphicData uri="http://schemas.openxmlformats.org/drawingml/2006/picture">
+                <pic:pic xmlns:pic="http://schemas.openxmlformats.org/drawingml/2006/picture">
+                  <pic:nvPicPr>
+                    <pic:cNvPr id="7" name="Mapping HW SW.jpg"/>
+                    <pic:cNvPicPr/>
+                  </pic:nvPicPr>
+                  <pic:blipFill>
+                    <a:blip r:embed="rId17">
+                      <a:extLst>
+                        <a:ext uri="{28A0092B-C50C-407E-A947-70E740481C1C}">
+                          <a14:useLocalDpi xmlns:a14="http://schemas.microsoft.com/office/drawing/2010/main" val="0"/>
+                        </a:ext>
+                      </a:extLst>
+                    </a:blip>
+                    <a:stretch>
+                      <a:fillRect/>
+                    </a:stretch>
+                  </pic:blipFill>
+                  <pic:spPr>
+                    <a:xfrm>
+                      <a:off x="0" y="0"/>
+                      <a:ext cx="6010275" cy="5057775"/>
+                    </a:xfrm>
+                    <a:prstGeom prst="rect">
+                      <a:avLst/>
+                    </a:prstGeom>
+                  </pic:spPr>
+                </pic:pic>
+              </a:graphicData>
+            </a:graphic>
+          </wp:inline>
+        </w:drawing>
+      </w:r>
+    </w:p>
+    <w:p>
+      <w:pPr>
         <w:jc w:val="both"/>
       </w:pPr>
     </w:p>
@@ -8254,14 +8205,80 @@
         </w:rPr>
       </w:pPr>
       <w:r>
-        <w:t xml:space="preserve">Interface </w:t>
+        <w:t>Interface layer</w:t>
+      </w:r>
+      <w:r>
+        <w:rPr>
+          <w:b w:val="0"/>
+          <w:bCs/>
+        </w:rPr>
+        <w:t xml:space="preserve"> </w:t>
+      </w:r>
+    </w:p>
+    <w:p>
+      <w:pPr>
+        <w:jc w:val="both"/>
+        <w:rPr>
+          <w:b w:val="0"/>
+          <w:bCs/>
+        </w:rPr>
+      </w:pPr>
+      <w:r>
+        <w:rPr>
+          <w:b w:val="0"/>
+          <w:bCs/>
+        </w:rPr>
+        <w:t xml:space="preserve">L’utente utilizza il sistema mediante un </w:t>
+      </w:r>
+      <w:r>
+        <w:rPr>
+          <w:b w:val="0"/>
+          <w:bCs/>
+        </w:rPr>
+        <w:t xml:space="preserve">Web </w:t>
+      </w:r>
+      <w:r>
+        <w:rPr>
+          <w:b w:val="0"/>
+          <w:bCs/>
+        </w:rPr>
+        <w:t xml:space="preserve">Browser installato all’interno del suo </w:t>
+      </w:r>
+      <w:r>
+        <w:rPr>
+          <w:b w:val="0"/>
+          <w:bCs/>
+        </w:rPr>
+        <w:t>dispositivo</w:t>
+      </w:r>
+      <w:r>
+        <w:rPr>
+          <w:b w:val="0"/>
+          <w:bCs/>
+        </w:rPr>
+        <w:t xml:space="preserve">. </w:t>
+      </w:r>
+    </w:p>
+    <w:p>
+      <w:pPr>
+        <w:jc w:val="both"/>
+        <w:rPr>
+          <w:b w:val="0"/>
+          <w:bCs/>
+        </w:rPr>
+      </w:pPr>
+      <w:r>
+        <w:t xml:space="preserve">Application </w:t>
       </w:r>
       <w:proofErr w:type="spellStart"/>
       <w:r>
-        <w:t>layer</w:t>
+        <w:t>Logic</w:t>
       </w:r>
       <w:proofErr w:type="spellEnd"/>
       <w:r>
+        <w:t xml:space="preserve"> layer</w:t>
+      </w:r>
+      <w:r>
         <w:rPr>
           <w:b w:val="0"/>
           <w:bCs/>
@@ -8282,28 +8299,95 @@
           <w:b w:val="0"/>
           <w:bCs/>
         </w:rPr>
-        <w:t xml:space="preserve">L’utente utilizza il sistema mediante un </w:t>
-      </w:r>
-      <w:r>
-        <w:rPr>
-          <w:b w:val="0"/>
-          <w:bCs/>
-        </w:rPr>
-        <w:t xml:space="preserve">Web </w:t>
-      </w:r>
-      <w:r>
-        <w:rPr>
-          <w:b w:val="0"/>
-          <w:bCs/>
-        </w:rPr>
-        <w:t xml:space="preserve">Browser installato all’interno del suo </w:t>
-      </w:r>
-      <w:r>
-        <w:rPr>
-          <w:b w:val="0"/>
-          <w:bCs/>
-        </w:rPr>
-        <w:t>dispositivo</w:t>
+        <w:t>L</w:t>
+      </w:r>
+      <w:r>
+        <w:rPr>
+          <w:b w:val="0"/>
+          <w:bCs/>
+        </w:rPr>
+        <w:t>e funzionalità</w:t>
+      </w:r>
+      <w:r>
+        <w:rPr>
+          <w:b w:val="0"/>
+          <w:bCs/>
+        </w:rPr>
+        <w:t xml:space="preserve"> del sistema</w:t>
+      </w:r>
+      <w:r>
+        <w:rPr>
+          <w:b w:val="0"/>
+          <w:bCs/>
+        </w:rPr>
+        <w:t xml:space="preserve"> sono implementate in linguaggio Java</w:t>
+      </w:r>
+      <w:r>
+        <w:rPr>
+          <w:b w:val="0"/>
+          <w:bCs/>
+        </w:rPr>
+        <w:t xml:space="preserve"> </w:t>
+      </w:r>
+      <w:proofErr w:type="spellStart"/>
+      <w:r>
+        <w:rPr>
+          <w:b w:val="0"/>
+          <w:bCs/>
+        </w:rPr>
+        <w:t>Servlet</w:t>
+      </w:r>
+      <w:proofErr w:type="spellEnd"/>
+      <w:r>
+        <w:rPr>
+          <w:b w:val="0"/>
+          <w:bCs/>
+        </w:rPr>
+        <w:t>. Il codice in Java</w:t>
+      </w:r>
+      <w:r>
+        <w:rPr>
+          <w:b w:val="0"/>
+          <w:bCs/>
+        </w:rPr>
+        <w:t xml:space="preserve"> </w:t>
+      </w:r>
+      <w:proofErr w:type="spellStart"/>
+      <w:r>
+        <w:rPr>
+          <w:b w:val="0"/>
+          <w:bCs/>
+        </w:rPr>
+        <w:t>Servlet</w:t>
+      </w:r>
+      <w:proofErr w:type="spellEnd"/>
+      <w:r>
+        <w:rPr>
+          <w:b w:val="0"/>
+          <w:bCs/>
+        </w:rPr>
+        <w:t xml:space="preserve"> verrà tradotto in linguaggio HTML e JSP </w:t>
+      </w:r>
+      <w:r>
+        <w:rPr>
+          <w:b w:val="0"/>
+          <w:bCs/>
+        </w:rPr>
+        <w:t>e interpretato d</w:t>
+      </w:r>
+      <w:r>
+        <w:rPr>
+          <w:b w:val="0"/>
+          <w:bCs/>
+        </w:rPr>
+        <w:t>al browser del</w:t>
+      </w:r>
+      <w:r>
+        <w:rPr>
+          <w:b w:val="0"/>
+          <w:bCs/>
+        </w:rPr>
+        <w:t>l’utente</w:t>
       </w:r>
       <w:r>
         <w:rPr>
@@ -8322,21 +8406,54 @@
         </w:rPr>
       </w:pPr>
       <w:r>
-        <w:t xml:space="preserve">Application </w:t>
-      </w:r>
-      <w:proofErr w:type="spellStart"/>
-      <w:r>
-        <w:t>Logic</w:t>
-      </w:r>
-      <w:proofErr w:type="spellEnd"/>
-      <w:r>
+        <w:rPr>
+          <w:b w:val="0"/>
+          <w:bCs/>
+        </w:rPr>
+        <w:t>La comunicazione con il Database sarà implementata attraverso JDBC.</w:t>
+      </w:r>
+    </w:p>
+    <w:p>
+      <w:pPr>
+        <w:jc w:val="both"/>
+        <w:rPr>
+          <w:b w:val="0"/>
+          <w:bCs/>
+        </w:rPr>
+      </w:pPr>
+      <w:r>
+        <w:t>Database Server</w:t>
+      </w:r>
+      <w:r>
+        <w:rPr>
+          <w:b w:val="0"/>
+          <w:bCs/>
+        </w:rPr>
         <w:t xml:space="preserve"> </w:t>
       </w:r>
-      <w:proofErr w:type="spellStart"/>
-      <w:r>
-        <w:t>layer</w:t>
-      </w:r>
-      <w:proofErr w:type="spellEnd"/>
+    </w:p>
+    <w:p>
+      <w:pPr>
+        <w:jc w:val="both"/>
+        <w:rPr>
+          <w:b w:val="0"/>
+          <w:bCs/>
+        </w:rPr>
+      </w:pPr>
+      <w:r>
+        <w:rPr>
+          <w:b w:val="0"/>
+          <w:bCs/>
+        </w:rPr>
+        <w:t xml:space="preserve">Il </w:t>
+      </w:r>
+      <w:r>
+        <w:rPr>
+          <w:b w:val="0"/>
+          <w:bCs/>
+        </w:rPr>
+        <w:t>Database Management System</w:t>
+      </w:r>
       <w:r>
         <w:rPr>
           <w:b w:val="0"/>
@@ -8344,183 +8461,6 @@
         </w:rPr>
         <w:t xml:space="preserve"> </w:t>
       </w:r>
-    </w:p>
-    <w:p>
-      <w:pPr>
-        <w:jc w:val="both"/>
-        <w:rPr>
-          <w:b w:val="0"/>
-          <w:bCs/>
-        </w:rPr>
-      </w:pPr>
-      <w:r>
-        <w:rPr>
-          <w:b w:val="0"/>
-          <w:bCs/>
-        </w:rPr>
-        <w:t>L</w:t>
-      </w:r>
-      <w:r>
-        <w:rPr>
-          <w:b w:val="0"/>
-          <w:bCs/>
-        </w:rPr>
-        <w:t>e funzionalità</w:t>
-      </w:r>
-      <w:r>
-        <w:rPr>
-          <w:b w:val="0"/>
-          <w:bCs/>
-        </w:rPr>
-        <w:t xml:space="preserve"> del sistema</w:t>
-      </w:r>
-      <w:r>
-        <w:rPr>
-          <w:b w:val="0"/>
-          <w:bCs/>
-        </w:rPr>
-        <w:t xml:space="preserve"> sono implementate in linguaggio Java</w:t>
-      </w:r>
-      <w:r>
-        <w:rPr>
-          <w:b w:val="0"/>
-          <w:bCs/>
-        </w:rPr>
-        <w:t xml:space="preserve"> </w:t>
-      </w:r>
-      <w:proofErr w:type="spellStart"/>
-      <w:r>
-        <w:rPr>
-          <w:b w:val="0"/>
-          <w:bCs/>
-        </w:rPr>
-        <w:t>Servlet</w:t>
-      </w:r>
-      <w:proofErr w:type="spellEnd"/>
-      <w:r>
-        <w:rPr>
-          <w:b w:val="0"/>
-          <w:bCs/>
-        </w:rPr>
-        <w:t>. Il codice in Java</w:t>
-      </w:r>
-      <w:r>
-        <w:rPr>
-          <w:b w:val="0"/>
-          <w:bCs/>
-        </w:rPr>
-        <w:t xml:space="preserve"> </w:t>
-      </w:r>
-      <w:proofErr w:type="spellStart"/>
-      <w:r>
-        <w:rPr>
-          <w:b w:val="0"/>
-          <w:bCs/>
-        </w:rPr>
-        <w:t>Servlet</w:t>
-      </w:r>
-      <w:proofErr w:type="spellEnd"/>
-      <w:r>
-        <w:rPr>
-          <w:b w:val="0"/>
-          <w:bCs/>
-        </w:rPr>
-        <w:t xml:space="preserve"> verrà tradotto in linguaggio HTML e JSP </w:t>
-      </w:r>
-      <w:r>
-        <w:rPr>
-          <w:b w:val="0"/>
-          <w:bCs/>
-        </w:rPr>
-        <w:t>e interpretato d</w:t>
-      </w:r>
-      <w:r>
-        <w:rPr>
-          <w:b w:val="0"/>
-          <w:bCs/>
-        </w:rPr>
-        <w:t>al browser del</w:t>
-      </w:r>
-      <w:r>
-        <w:rPr>
-          <w:b w:val="0"/>
-          <w:bCs/>
-        </w:rPr>
-        <w:t>l’utente</w:t>
-      </w:r>
-      <w:r>
-        <w:rPr>
-          <w:b w:val="0"/>
-          <w:bCs/>
-        </w:rPr>
-        <w:t xml:space="preserve">. </w:t>
-      </w:r>
-    </w:p>
-    <w:p>
-      <w:pPr>
-        <w:jc w:val="both"/>
-        <w:rPr>
-          <w:b w:val="0"/>
-          <w:bCs/>
-        </w:rPr>
-      </w:pPr>
-      <w:r>
-        <w:rPr>
-          <w:b w:val="0"/>
-          <w:bCs/>
-        </w:rPr>
-        <w:lastRenderedPageBreak/>
-        <w:t>La comunicazione con il Database sarà implementata attraverso JDBC.</w:t>
-      </w:r>
-    </w:p>
-    <w:p>
-      <w:pPr>
-        <w:jc w:val="both"/>
-        <w:rPr>
-          <w:b w:val="0"/>
-          <w:bCs/>
-        </w:rPr>
-      </w:pPr>
-      <w:r>
-        <w:t>Database Server</w:t>
-      </w:r>
-      <w:r>
-        <w:rPr>
-          <w:b w:val="0"/>
-          <w:bCs/>
-        </w:rPr>
-        <w:t xml:space="preserve"> </w:t>
-      </w:r>
-    </w:p>
-    <w:p>
-      <w:pPr>
-        <w:jc w:val="both"/>
-        <w:rPr>
-          <w:b w:val="0"/>
-          <w:bCs/>
-        </w:rPr>
-      </w:pPr>
-      <w:r>
-        <w:rPr>
-          <w:b w:val="0"/>
-          <w:bCs/>
-        </w:rPr>
-        <w:t xml:space="preserve">Il </w:t>
-      </w:r>
-      <w:r>
-        <w:rPr>
-          <w:b w:val="0"/>
-          <w:bCs/>
-        </w:rPr>
-        <w:t>Database Management System</w:t>
-      </w:r>
-      <w:r>
-        <w:rPr>
-          <w:b w:val="0"/>
-          <w:bCs/>
-        </w:rPr>
-        <w:t xml:space="preserve"> </w:t>
-      </w:r>
       <w:r>
         <w:rPr>
           <w:b w:val="0"/>
@@ -8535,16 +8475,6 @@
         </w:rPr>
         <w:t>è MySQL.</w:t>
       </w:r>
-    </w:p>
-    <w:p>
-      <w:pPr>
-        <w:spacing w:after="200"/>
-        <w:jc w:val="both"/>
-        <w:rPr>
-          <w:b w:val="0"/>
-          <w:bCs/>
-        </w:rPr>
-      </w:pPr>
       <w:r>
         <w:rPr>
           <w:b w:val="0"/>
@@ -8642,6 +8572,137 @@
         <w:t>e sicurezza</w:t>
       </w:r>
       <w:bookmarkEnd w:id="107"/>
+    </w:p>
+    <w:p>
+      <w:pPr>
+        <w:rPr>
+          <w:b w:val="0"/>
+          <w:bCs/>
+        </w:rPr>
+      </w:pPr>
+      <w:r>
+        <w:rPr>
+          <w:b w:val="0"/>
+          <w:bCs/>
+        </w:rPr>
+        <w:t>La piattaforma</w:t>
+      </w:r>
+      <w:r>
+        <w:rPr>
+          <w:b w:val="0"/>
+          <w:bCs/>
+        </w:rPr>
+        <w:t xml:space="preserve"> </w:t>
+      </w:r>
+      <w:r>
+        <w:rPr>
+          <w:b w:val="0"/>
+          <w:bCs/>
+        </w:rPr>
+        <w:t>presenta</w:t>
+      </w:r>
+      <w:r>
+        <w:rPr>
+          <w:b w:val="0"/>
+          <w:bCs/>
+        </w:rPr>
+        <w:t xml:space="preserve"> un sistema </w:t>
+      </w:r>
+      <w:proofErr w:type="gramStart"/>
+      <w:r>
+        <w:rPr>
+          <w:b w:val="0"/>
+          <w:bCs/>
+        </w:rPr>
+        <w:t>multi-utente</w:t>
+      </w:r>
+      <w:proofErr w:type="gramEnd"/>
+      <w:r>
+        <w:rPr>
+          <w:b w:val="0"/>
+          <w:bCs/>
+        </w:rPr>
+        <w:t xml:space="preserve">, </w:t>
+      </w:r>
+      <w:r>
+        <w:rPr>
+          <w:b w:val="0"/>
+          <w:bCs/>
+        </w:rPr>
+        <w:t>con diversi tipi di attori con autorizzazioni a eseguire un determinato numero di operazioni a fronte delle funzionalità offerte</w:t>
+      </w:r>
+      <w:r>
+        <w:rPr>
+          <w:b w:val="0"/>
+          <w:bCs/>
+        </w:rPr>
+        <w:t xml:space="preserve">. </w:t>
+      </w:r>
+    </w:p>
+    <w:p>
+      <w:pPr>
+        <w:rPr>
+          <w:b w:val="0"/>
+          <w:bCs/>
+        </w:rPr>
+      </w:pPr>
+      <w:r>
+        <w:rPr>
+          <w:b w:val="0"/>
+          <w:bCs/>
+        </w:rPr>
+        <w:t>Per schematizzare il cont</w:t>
+      </w:r>
+      <w:r>
+        <w:rPr>
+          <w:b w:val="0"/>
+          <w:bCs/>
+        </w:rPr>
+        <w:t>r</w:t>
+      </w:r>
+      <w:r>
+        <w:rPr>
+          <w:b w:val="0"/>
+          <w:bCs/>
+        </w:rPr>
+        <w:t xml:space="preserve">ollo degli accessi le azioni consentite </w:t>
+      </w:r>
+      <w:r>
+        <w:rPr>
+          <w:b w:val="0"/>
+          <w:bCs/>
+        </w:rPr>
+        <w:t xml:space="preserve">sono state </w:t>
+      </w:r>
+      <w:r>
+        <w:rPr>
+          <w:b w:val="0"/>
+          <w:bCs/>
+        </w:rPr>
+        <w:t>suddivis</w:t>
+      </w:r>
+      <w:r>
+        <w:rPr>
+          <w:b w:val="0"/>
+          <w:bCs/>
+        </w:rPr>
+        <w:t>e</w:t>
+      </w:r>
+      <w:r>
+        <w:rPr>
+          <w:b w:val="0"/>
+          <w:bCs/>
+        </w:rPr>
+        <w:t xml:space="preserve"> per tipologia di utente, al fine di ottenere una visione compatta e dettagliata grazie ad una matrice degli accessi riportata di seguito:</w:t>
+      </w:r>
+    </w:p>
+    <w:p>
+      <w:pPr>
+        <w:rPr>
+          <w:b w:val="0"/>
+          <w:bCs/>
+        </w:rPr>
+      </w:pPr>
     </w:p>
     <w:tbl>
       <w:tblPr>
@@ -8651,12 +8712,12 @@
         <w:tblLook w:val="04A0" w:firstRow="1" w:lastRow="0" w:firstColumn="1" w:lastColumn="0" w:noHBand="0" w:noVBand="1"/>
       </w:tblPr>
       <w:tblGrid>
-        <w:gridCol w:w="1428"/>
-        <w:gridCol w:w="1449"/>
-        <w:gridCol w:w="1357"/>
-        <w:gridCol w:w="1499"/>
-        <w:gridCol w:w="1430"/>
-        <w:gridCol w:w="1430"/>
+        <w:gridCol w:w="1413"/>
+        <w:gridCol w:w="1559"/>
+        <w:gridCol w:w="1559"/>
+        <w:gridCol w:w="1985"/>
+        <w:gridCol w:w="1559"/>
+        <w:gridCol w:w="1657"/>
       </w:tblGrid>
       <w:tr>
         <w:trPr>
@@ -8666,7 +8727,7 @@
         <w:tc>
           <w:tcPr>
             <w:cnfStyle w:val="001000000000" w:firstRow="0" w:lastRow="0" w:firstColumn="1" w:lastColumn="0" w:oddVBand="0" w:evenVBand="0" w:oddHBand="0" w:evenHBand="0" w:firstRowFirstColumn="0" w:firstRowLastColumn="0" w:lastRowFirstColumn="0" w:lastRowLastColumn="0"/>
-            <w:tcW w:w="1428" w:type="dxa"/>
+            <w:tcW w:w="1413" w:type="dxa"/>
           </w:tcPr>
           <w:p>
             <w:pPr>
@@ -8677,7 +8738,7 @@
         </w:tc>
         <w:tc>
           <w:tcPr>
-            <w:tcW w:w="1449" w:type="dxa"/>
+            <w:tcW w:w="1559" w:type="dxa"/>
           </w:tcPr>
           <w:p>
             <w:pPr>
@@ -8702,7 +8763,7 @@
         </w:tc>
         <w:tc>
           <w:tcPr>
-            <w:tcW w:w="1357" w:type="dxa"/>
+            <w:tcW w:w="1559" w:type="dxa"/>
           </w:tcPr>
           <w:p>
             <w:pPr>
@@ -8722,7 +8783,7 @@
         </w:tc>
         <w:tc>
           <w:tcPr>
-            <w:tcW w:w="1499" w:type="dxa"/>
+            <w:tcW w:w="1985" w:type="dxa"/>
           </w:tcPr>
           <w:p>
             <w:pPr>
@@ -8742,7 +8803,7 @@
         </w:tc>
         <w:tc>
           <w:tcPr>
-            <w:tcW w:w="1430" w:type="dxa"/>
+            <w:tcW w:w="1559" w:type="dxa"/>
           </w:tcPr>
           <w:p>
             <w:pPr>
@@ -8762,7 +8823,7 @@
         </w:tc>
         <w:tc>
           <w:tcPr>
-            <w:tcW w:w="1430" w:type="dxa"/>
+            <w:tcW w:w="1657" w:type="dxa"/>
           </w:tcPr>
           <w:p>
             <w:pPr>
@@ -8789,7 +8850,7 @@
         <w:tc>
           <w:tcPr>
             <w:cnfStyle w:val="001000000000" w:firstRow="0" w:lastRow="0" w:firstColumn="1" w:lastColumn="0" w:oddVBand="0" w:evenVBand="0" w:oddHBand="0" w:evenHBand="0" w:firstRowFirstColumn="0" w:firstRowLastColumn="0" w:lastRowFirstColumn="0" w:lastRowLastColumn="0"/>
-            <w:tcW w:w="1428" w:type="dxa"/>
+            <w:tcW w:w="1413" w:type="dxa"/>
             <w:vAlign w:val="center"/>
           </w:tcPr>
           <w:p>
@@ -8809,7 +8870,7 @@
         </w:tc>
         <w:tc>
           <w:tcPr>
-            <w:tcW w:w="1449" w:type="dxa"/>
+            <w:tcW w:w="1559" w:type="dxa"/>
             <w:vAlign w:val="center"/>
           </w:tcPr>
           <w:p>
@@ -8875,7 +8936,7 @@
         </w:tc>
         <w:tc>
           <w:tcPr>
-            <w:tcW w:w="1357" w:type="dxa"/>
+            <w:tcW w:w="1559" w:type="dxa"/>
             <w:vAlign w:val="center"/>
           </w:tcPr>
           <w:p>
@@ -8888,7 +8949,7 @@
         </w:tc>
         <w:tc>
           <w:tcPr>
-            <w:tcW w:w="1499" w:type="dxa"/>
+            <w:tcW w:w="1985" w:type="dxa"/>
             <w:vAlign w:val="center"/>
           </w:tcPr>
           <w:p>
@@ -9001,6 +9062,7 @@
               </w:rPr>
               <w:t>✓</w:t>
             </w:r>
+            <w:proofErr w:type="spellStart"/>
             <w:r>
               <w:rPr>
                 <w:b w:val="0"/>
@@ -9010,11 +9072,12 @@
               </w:rPr>
               <w:t>logout</w:t>
             </w:r>
+            <w:proofErr w:type="spellEnd"/>
           </w:p>
         </w:tc>
         <w:tc>
           <w:tcPr>
-            <w:tcW w:w="1430" w:type="dxa"/>
+            <w:tcW w:w="1559" w:type="dxa"/>
             <w:vAlign w:val="center"/>
           </w:tcPr>
           <w:p>
@@ -9067,6 +9130,7 @@
               </w:rPr>
               <w:t>✓</w:t>
             </w:r>
+            <w:proofErr w:type="spellStart"/>
             <w:r>
               <w:rPr>
                 <w:b w:val="0"/>
@@ -9076,6 +9140,7 @@
               </w:rPr>
               <w:t>logout</w:t>
             </w:r>
+            <w:proofErr w:type="spellEnd"/>
           </w:p>
           <w:p>
             <w:pPr>
@@ -9104,7 +9169,7 @@
         </w:tc>
         <w:tc>
           <w:tcPr>
-            <w:tcW w:w="1430" w:type="dxa"/>
+            <w:tcW w:w="1657" w:type="dxa"/>
             <w:vAlign w:val="center"/>
           </w:tcPr>
           <w:p>
@@ -9151,6 +9216,7 @@
               </w:rPr>
               <w:t>✓</w:t>
             </w:r>
+            <w:proofErr w:type="spellStart"/>
             <w:r>
               <w:rPr>
                 <w:b w:val="0"/>
@@ -9160,6 +9226,7 @@
               </w:rPr>
               <w:t>logout</w:t>
             </w:r>
+            <w:proofErr w:type="spellEnd"/>
           </w:p>
         </w:tc>
       </w:tr>
@@ -9170,7 +9237,7 @@
         <w:tc>
           <w:tcPr>
             <w:cnfStyle w:val="001000000000" w:firstRow="0" w:lastRow="0" w:firstColumn="1" w:lastColumn="0" w:oddVBand="0" w:evenVBand="0" w:oddHBand="0" w:evenHBand="0" w:firstRowFirstColumn="0" w:firstRowLastColumn="0" w:lastRowFirstColumn="0" w:lastRowLastColumn="0"/>
-            <w:tcW w:w="1428" w:type="dxa"/>
+            <w:tcW w:w="1413" w:type="dxa"/>
             <w:vAlign w:val="center"/>
           </w:tcPr>
           <w:p>
@@ -9190,7 +9257,7 @@
         </w:tc>
         <w:tc>
           <w:tcPr>
-            <w:tcW w:w="1449" w:type="dxa"/>
+            <w:tcW w:w="1559" w:type="dxa"/>
             <w:vAlign w:val="center"/>
           </w:tcPr>
           <w:p>
@@ -9203,7 +9270,7 @@
         </w:tc>
         <w:tc>
           <w:tcPr>
-            <w:tcW w:w="1357" w:type="dxa"/>
+            <w:tcW w:w="1559" w:type="dxa"/>
             <w:vAlign w:val="center"/>
           </w:tcPr>
           <w:p>
@@ -9323,7 +9390,7 @@
         </w:tc>
         <w:tc>
           <w:tcPr>
-            <w:tcW w:w="1499" w:type="dxa"/>
+            <w:tcW w:w="1985" w:type="dxa"/>
             <w:vAlign w:val="center"/>
           </w:tcPr>
           <w:p>
@@ -9336,7 +9403,7 @@
         </w:tc>
         <w:tc>
           <w:tcPr>
-            <w:tcW w:w="1430" w:type="dxa"/>
+            <w:tcW w:w="1559" w:type="dxa"/>
             <w:vAlign w:val="center"/>
           </w:tcPr>
           <w:p>
@@ -9456,7 +9523,7 @@
         </w:tc>
         <w:tc>
           <w:tcPr>
-            <w:tcW w:w="1430" w:type="dxa"/>
+            <w:tcW w:w="1657" w:type="dxa"/>
             <w:vAlign w:val="center"/>
           </w:tcPr>
           <w:p>
@@ -9476,7 +9543,7 @@
         <w:tc>
           <w:tcPr>
             <w:cnfStyle w:val="001000000000" w:firstRow="0" w:lastRow="0" w:firstColumn="1" w:lastColumn="0" w:oddVBand="0" w:evenVBand="0" w:oddHBand="0" w:evenHBand="0" w:firstRowFirstColumn="0" w:firstRowLastColumn="0" w:lastRowFirstColumn="0" w:lastRowLastColumn="0"/>
-            <w:tcW w:w="1428" w:type="dxa"/>
+            <w:tcW w:w="1413" w:type="dxa"/>
             <w:vAlign w:val="center"/>
           </w:tcPr>
           <w:p>
@@ -9496,7 +9563,7 @@
         </w:tc>
         <w:tc>
           <w:tcPr>
-            <w:tcW w:w="1449" w:type="dxa"/>
+            <w:tcW w:w="1559" w:type="dxa"/>
             <w:vAlign w:val="center"/>
           </w:tcPr>
           <w:p>
@@ -9509,7 +9576,7 @@
         </w:tc>
         <w:tc>
           <w:tcPr>
-            <w:tcW w:w="1357" w:type="dxa"/>
+            <w:tcW w:w="1559" w:type="dxa"/>
             <w:vAlign w:val="center"/>
           </w:tcPr>
           <w:p>
@@ -9522,7 +9589,7 @@
         </w:tc>
         <w:tc>
           <w:tcPr>
-            <w:tcW w:w="1499" w:type="dxa"/>
+            <w:tcW w:w="1985" w:type="dxa"/>
             <w:vAlign w:val="center"/>
           </w:tcPr>
           <w:p>
@@ -9535,7 +9602,7 @@
         </w:tc>
         <w:tc>
           <w:tcPr>
-            <w:tcW w:w="1430" w:type="dxa"/>
+            <w:tcW w:w="1559" w:type="dxa"/>
             <w:vAlign w:val="center"/>
           </w:tcPr>
           <w:p>
@@ -9548,7 +9615,7 @@
         </w:tc>
         <w:tc>
           <w:tcPr>
-            <w:tcW w:w="1430" w:type="dxa"/>
+            <w:tcW w:w="1657" w:type="dxa"/>
             <w:vAlign w:val="center"/>
           </w:tcPr>
           <w:p>
@@ -9644,7 +9711,7 @@
         <w:tc>
           <w:tcPr>
             <w:cnfStyle w:val="001000000000" w:firstRow="0" w:lastRow="0" w:firstColumn="1" w:lastColumn="0" w:oddVBand="0" w:evenVBand="0" w:oddHBand="0" w:evenHBand="0" w:firstRowFirstColumn="0" w:firstRowLastColumn="0" w:lastRowFirstColumn="0" w:lastRowLastColumn="0"/>
-            <w:tcW w:w="1428" w:type="dxa"/>
+            <w:tcW w:w="1413" w:type="dxa"/>
             <w:vAlign w:val="center"/>
           </w:tcPr>
           <w:p>
@@ -9664,7 +9731,7 @@
         </w:tc>
         <w:tc>
           <w:tcPr>
-            <w:tcW w:w="1449" w:type="dxa"/>
+            <w:tcW w:w="1559" w:type="dxa"/>
             <w:vAlign w:val="center"/>
           </w:tcPr>
           <w:p>
@@ -9677,7 +9744,7 @@
         </w:tc>
         <w:tc>
           <w:tcPr>
-            <w:tcW w:w="1357" w:type="dxa"/>
+            <w:tcW w:w="1559" w:type="dxa"/>
             <w:vAlign w:val="center"/>
           </w:tcPr>
           <w:p>
@@ -9767,7 +9834,7 @@
         </w:tc>
         <w:tc>
           <w:tcPr>
-            <w:tcW w:w="1499" w:type="dxa"/>
+            <w:tcW w:w="1985" w:type="dxa"/>
             <w:vAlign w:val="center"/>
           </w:tcPr>
           <w:p>
@@ -9857,7 +9924,7 @@
         </w:tc>
         <w:tc>
           <w:tcPr>
-            <w:tcW w:w="1430" w:type="dxa"/>
+            <w:tcW w:w="1559" w:type="dxa"/>
             <w:vAlign w:val="center"/>
           </w:tcPr>
           <w:p>
@@ -9870,7 +9937,7 @@
         </w:tc>
         <w:tc>
           <w:tcPr>
-            <w:tcW w:w="1430" w:type="dxa"/>
+            <w:tcW w:w="1657" w:type="dxa"/>
             <w:vAlign w:val="center"/>
           </w:tcPr>
           <w:p>
@@ -10376,7 +10443,23 @@
           <w:b w:val="0"/>
           <w:bCs/>
         </w:rPr>
-        <w:t>la pagina del browser in cui l’applicazione è in esecuzione, mentre, se si tratta di un membro dello staff, per la regolare terminazione sarà necessario effettuare anche l’operazione di logout.</w:t>
+        <w:t xml:space="preserve">la pagina del browser in cui l’applicazione è in esecuzione, mentre, se si tratta di un membro dello staff, per la regolare terminazione sarà necessario effettuare anche l’operazione di </w:t>
+      </w:r>
+      <w:proofErr w:type="spellStart"/>
+      <w:r>
+        <w:rPr>
+          <w:b w:val="0"/>
+          <w:bCs/>
+        </w:rPr>
+        <w:t>logout</w:t>
+      </w:r>
+      <w:proofErr w:type="spellEnd"/>
+      <w:r>
+        <w:rPr>
+          <w:b w:val="0"/>
+          <w:bCs/>
+        </w:rPr>
+        <w:t>.</w:t>
       </w:r>
     </w:p>
     <w:p>
@@ -10895,6 +10978,8 @@
               </w:rPr>
               <w:t>SERVIZI OFFERTI</w:t>
             </w:r>
+            <w:bookmarkStart w:id="114" w:name="_GoBack"/>
+            <w:bookmarkEnd w:id="114"/>
           </w:p>
         </w:tc>
       </w:tr>
@@ -11150,12 +11235,14 @@
                 <w:color w:val="061F57" w:themeColor="text2" w:themeShade="BF"/>
               </w:rPr>
             </w:pPr>
+            <w:proofErr w:type="spellStart"/>
             <w:r>
               <w:rPr>
                 <w:color w:val="061F57" w:themeColor="text2" w:themeShade="BF"/>
               </w:rPr>
               <w:t>Logout</w:t>
             </w:r>
+            <w:proofErr w:type="spellEnd"/>
           </w:p>
         </w:tc>
         <w:tc>
@@ -11666,7 +11753,25 @@
                 <w:bCs/>
                 <w:color w:val="061F57" w:themeColor="text2" w:themeShade="BF"/>
               </w:rPr>
-              <w:t>Permette al cliente  di rimuovere portate dalla comanda</w:t>
+              <w:t xml:space="preserve">Permette al </w:t>
+            </w:r>
+            <w:proofErr w:type="gramStart"/>
+            <w:r>
+              <w:rPr>
+                <w:b w:val="0"/>
+                <w:bCs/>
+                <w:color w:val="061F57" w:themeColor="text2" w:themeShade="BF"/>
+              </w:rPr>
+              <w:t>cliente  di</w:t>
+            </w:r>
+            <w:proofErr w:type="gramEnd"/>
+            <w:r>
+              <w:rPr>
+                <w:b w:val="0"/>
+                <w:bCs/>
+                <w:color w:val="061F57" w:themeColor="text2" w:themeShade="BF"/>
+              </w:rPr>
+              <w:t xml:space="preserve"> rimuovere portate dalla comanda</w:t>
             </w:r>
           </w:p>
         </w:tc>
@@ -12819,7 +12924,7 @@
           <w:sz w:val="40"/>
         </w:rPr>
       </w:pPr>
-      <w:bookmarkStart w:id="114" w:name="_Toc57901051"/>
+      <w:bookmarkStart w:id="115" w:name="_Toc57901051"/>
       <w:r>
         <w:rPr>
           <w:bCs/>
@@ -12828,7 +12933,7 @@
         <w:lastRenderedPageBreak/>
         <w:t>5. Glossario</w:t>
       </w:r>
-      <w:bookmarkEnd w:id="114"/>
+      <w:bookmarkEnd w:id="115"/>
     </w:p>
     <w:p>
       <w:pPr>
@@ -12879,83 +12984,87 @@
           <w:sz w:val="28"/>
           <w:szCs w:val="28"/>
         </w:rPr>
-        <w:t xml:space="preserve">Deployment </w:t>
-      </w:r>
-      <w:proofErr w:type="spellStart"/>
-      <w:r>
-        <w:rPr>
+        <w:t xml:space="preserve">Deployment Diagram: </w:t>
+      </w:r>
+      <w:r>
+        <w:rPr>
+          <w:b w:val="0"/>
+          <w:bCs/>
           <w:sz w:val="28"/>
           <w:szCs w:val="28"/>
         </w:rPr>
-        <w:t>Diagram</w:t>
-      </w:r>
-      <w:proofErr w:type="spellEnd"/>
-      <w:r>
+        <w:t xml:space="preserve">Schema che descrive la struttura dinamica del sistema </w:t>
+      </w:r>
+    </w:p>
+    <w:p>
+      <w:pPr>
+        <w:pStyle w:val="Titolo1"/>
+        <w:jc w:val="both"/>
         <w:rPr>
           <w:sz w:val="28"/>
           <w:szCs w:val="28"/>
         </w:rPr>
-        <w:t xml:space="preserve">: </w:t>
-      </w:r>
-      <w:r>
-        <w:rPr>
-          <w:b w:val="0"/>
-          <w:bCs/>
+      </w:pPr>
+      <w:r>
+        <w:rPr>
           <w:sz w:val="28"/>
           <w:szCs w:val="28"/>
         </w:rPr>
-        <w:t xml:space="preserve">Schema che descrive la struttura dinamica del sistema </w:t>
-      </w:r>
-    </w:p>
-    <w:p>
-      <w:pPr>
-        <w:pStyle w:val="Titolo1"/>
-        <w:jc w:val="both"/>
-        <w:rPr>
+        <w:t xml:space="preserve">DBMS: </w:t>
+      </w:r>
+      <w:r>
+        <w:rPr>
+          <w:b w:val="0"/>
+          <w:bCs/>
           <w:sz w:val="28"/>
           <w:szCs w:val="28"/>
         </w:rPr>
-      </w:pPr>
+        <w:t>programma informatico (o, più frequentemente, un insieme di programmi) progettato per gestire un database, ovvero un insieme di numerosi dati strutturati. Le operazioni, normalmente, sono richieste da un gran numero di utenti.</w:t>
+      </w:r>
       <w:r>
         <w:rPr>
           <w:sz w:val="28"/>
           <w:szCs w:val="28"/>
         </w:rPr>
-        <w:t xml:space="preserve">DBMS: </w:t>
-      </w:r>
-      <w:r>
-        <w:rPr>
-          <w:b w:val="0"/>
-          <w:bCs/>
+        <w:t xml:space="preserve"> </w:t>
+      </w:r>
+    </w:p>
+    <w:p>
+      <w:pPr>
+        <w:pStyle w:val="Titolo1"/>
+        <w:jc w:val="both"/>
+        <w:rPr>
           <w:sz w:val="28"/>
           <w:szCs w:val="28"/>
         </w:rPr>
-        <w:t>programma informatico (o, più frequentemente, un insieme di programmi) progettato per gestire un database, ovvero un insieme di numerosi dati strutturati. Le operazioni, normalmente, sono richieste da un gran numero di utenti.</w:t>
-      </w:r>
+      </w:pPr>
       <w:r>
         <w:rPr>
           <w:sz w:val="28"/>
           <w:szCs w:val="28"/>
         </w:rPr>
-        <w:t xml:space="preserve"> </w:t>
-      </w:r>
-    </w:p>
-    <w:p>
-      <w:pPr>
-        <w:pStyle w:val="Titolo1"/>
-        <w:jc w:val="both"/>
-        <w:rPr>
+        <w:t xml:space="preserve">Form: </w:t>
+      </w:r>
+      <w:r>
+        <w:rPr>
+          <w:b w:val="0"/>
+          <w:bCs/>
           <w:sz w:val="28"/>
           <w:szCs w:val="28"/>
         </w:rPr>
-      </w:pPr>
-      <w:r>
-        <w:rPr>
+        <w:t xml:space="preserve">finestra di dialogo incorporata in una pagina Web che consente all'utente di inserire informazioni destinate ad un server. Generalmente richiede un programma sul server che si occupi di esaminare le informazioni inviate. </w:t>
+      </w:r>
+      <w:proofErr w:type="gramStart"/>
+      <w:r>
+        <w:rPr>
+          <w:b w:val="0"/>
+          <w:bCs/>
           <w:sz w:val="28"/>
           <w:szCs w:val="28"/>
         </w:rPr>
-        <w:t xml:space="preserve">Form: </w:t>
-      </w:r>
+        <w:t>E’</w:t>
+      </w:r>
+      <w:proofErr w:type="gramEnd"/>
       <w:r>
         <w:rPr>
           <w:b w:val="0"/>
@@ -12963,9 +13072,9 @@
           <w:sz w:val="28"/>
           <w:szCs w:val="28"/>
         </w:rPr>
-        <w:t xml:space="preserve">finestra di dialogo incorporata in una pagina Web che consente all'utente di inserire informazioni destinate ad un server. Generalmente richiede un programma sul server che si occupi di esaminare le informazioni inviate. </w:t>
-      </w:r>
-      <w:proofErr w:type="gramStart"/>
+        <w:t xml:space="preserve"> composto da spazi (campi) predefiniti, ad esempio </w:t>
+      </w:r>
+      <w:proofErr w:type="spellStart"/>
       <w:r>
         <w:rPr>
           <w:b w:val="0"/>
@@ -12973,9 +13082,9 @@
           <w:sz w:val="28"/>
           <w:szCs w:val="28"/>
         </w:rPr>
-        <w:t>E’</w:t>
-      </w:r>
-      <w:proofErr w:type="gramEnd"/>
+        <w:t>menù</w:t>
+      </w:r>
+      <w:proofErr w:type="spellEnd"/>
       <w:r>
         <w:rPr>
           <w:b w:val="0"/>
@@ -12983,228 +13092,208 @@
           <w:sz w:val="28"/>
           <w:szCs w:val="28"/>
         </w:rPr>
-        <w:t xml:space="preserve"> composto da spazi (campi) predefiniti, ad esempio </w:t>
-      </w:r>
-      <w:proofErr w:type="spellStart"/>
-      <w:r>
-        <w:rPr>
-          <w:b w:val="0"/>
-          <w:bCs/>
+        <w:t xml:space="preserve"> a tendina, elenchi puntati o caselle di testo libero.</w:t>
+      </w:r>
+      <w:r>
+        <w:rPr>
           <w:sz w:val="28"/>
           <w:szCs w:val="28"/>
         </w:rPr>
-        <w:t>menù</w:t>
-      </w:r>
-      <w:proofErr w:type="spellEnd"/>
-      <w:r>
+        <w:t xml:space="preserve"> </w:t>
+      </w:r>
+    </w:p>
+    <w:p>
+      <w:pPr>
+        <w:pStyle w:val="Titolo1"/>
+        <w:jc w:val="both"/>
         <w:rPr>
           <w:b w:val="0"/>
           <w:bCs/>
           <w:sz w:val="28"/>
           <w:szCs w:val="28"/>
         </w:rPr>
-        <w:t xml:space="preserve"> a tendina, elenchi puntati o caselle di testo libero.</w:t>
-      </w:r>
+      </w:pPr>
       <w:r>
         <w:rPr>
           <w:sz w:val="28"/>
           <w:szCs w:val="28"/>
         </w:rPr>
-        <w:t xml:space="preserve"> </w:t>
-      </w:r>
-    </w:p>
-    <w:p>
-      <w:pPr>
-        <w:pStyle w:val="Titolo1"/>
-        <w:jc w:val="both"/>
+        <w:t xml:space="preserve">JDBC: </w:t>
+      </w:r>
+      <w:r>
         <w:rPr>
           <w:b w:val="0"/>
           <w:bCs/>
           <w:sz w:val="28"/>
           <w:szCs w:val="28"/>
         </w:rPr>
-      </w:pPr>
-      <w:r>
+        <w:t>API per il linguaggio di programmazione Java che serve ai client per connettersi a un database. Fornisce metodi per interrogare e modificare i dati. È orientata ai database relazionali.</w:t>
+      </w:r>
+    </w:p>
+    <w:p>
+      <w:pPr>
+        <w:pStyle w:val="Titolo1"/>
+        <w:jc w:val="both"/>
         <w:rPr>
           <w:sz w:val="28"/>
           <w:szCs w:val="28"/>
         </w:rPr>
-        <w:t xml:space="preserve">JDBC: </w:t>
-      </w:r>
-      <w:r>
-        <w:rPr>
-          <w:b w:val="0"/>
-          <w:bCs/>
+      </w:pPr>
+      <w:r>
+        <w:rPr>
           <w:sz w:val="28"/>
           <w:szCs w:val="28"/>
         </w:rPr>
-        <w:t>API per il linguaggio di programmazione Java che serve ai client per connettersi a un database. Fornisce metodi per interrogare e modificare i dati. È orientata ai database relazionali.</w:t>
-      </w:r>
-    </w:p>
-    <w:p>
-      <w:pPr>
-        <w:pStyle w:val="Titolo1"/>
-        <w:jc w:val="both"/>
-        <w:rPr>
+        <w:t xml:space="preserve">Login: </w:t>
+      </w:r>
+      <w:r>
+        <w:rPr>
+          <w:b w:val="0"/>
+          <w:bCs/>
           <w:sz w:val="28"/>
           <w:szCs w:val="28"/>
         </w:rPr>
-      </w:pPr>
+        <w:t>Procedura attraverso la quale ci si collega con un qualsiasi servizio in linea. All'utente viene assegnato un nome di login ed una password che vengono richiesti dal sistema ogni volta che ci si collega.</w:t>
+      </w:r>
       <w:r>
         <w:rPr>
           <w:sz w:val="28"/>
           <w:szCs w:val="28"/>
         </w:rPr>
-        <w:t xml:space="preserve">Login: </w:t>
-      </w:r>
-      <w:r>
+        <w:t xml:space="preserve"> </w:t>
+      </w:r>
+    </w:p>
+    <w:p>
+      <w:pPr>
+        <w:pStyle w:val="Titolo1"/>
+        <w:jc w:val="both"/>
         <w:rPr>
           <w:b w:val="0"/>
           <w:bCs/>
           <w:sz w:val="28"/>
           <w:szCs w:val="28"/>
         </w:rPr>
-        <w:t>Procedura attraverso la quale ci si collega con un qualsiasi servizio in linea. All'utente viene assegnato un nome di login ed una password che vengono richiesti dal sistema ogni volta che ci si collega.</w:t>
-      </w:r>
+      </w:pPr>
       <w:r>
         <w:rPr>
           <w:sz w:val="28"/>
           <w:szCs w:val="28"/>
         </w:rPr>
-        <w:t xml:space="preserve"> </w:t>
-      </w:r>
-    </w:p>
-    <w:p>
-      <w:pPr>
-        <w:pStyle w:val="Titolo1"/>
-        <w:jc w:val="both"/>
+        <w:t xml:space="preserve">Layer: </w:t>
+      </w:r>
+      <w:proofErr w:type="gramStart"/>
+      <w:r>
         <w:rPr>
           <w:b w:val="0"/>
           <w:bCs/>
           <w:sz w:val="28"/>
           <w:szCs w:val="28"/>
         </w:rPr>
-      </w:pPr>
-      <w:r>
-        <w:rPr>
+        <w:t>E’</w:t>
+      </w:r>
+      <w:proofErr w:type="gramEnd"/>
+      <w:r>
+        <w:rPr>
+          <w:b w:val="0"/>
+          <w:bCs/>
           <w:sz w:val="28"/>
           <w:szCs w:val="28"/>
         </w:rPr>
-        <w:t xml:space="preserve">Layer: </w:t>
-      </w:r>
-      <w:proofErr w:type="gramStart"/>
-      <w:r>
+        <w:t xml:space="preserve"> un insieme di classi con funzionalità simile (tipicamente raggruppati in un unico package).</w:t>
+      </w:r>
+    </w:p>
+    <w:p>
+      <w:pPr>
+        <w:pStyle w:val="Titolo1"/>
+        <w:jc w:val="both"/>
         <w:rPr>
           <w:b w:val="0"/>
           <w:bCs/>
           <w:sz w:val="28"/>
           <w:szCs w:val="28"/>
         </w:rPr>
-        <w:t>E’</w:t>
-      </w:r>
-      <w:proofErr w:type="gramEnd"/>
-      <w:r>
-        <w:rPr>
-          <w:b w:val="0"/>
-          <w:bCs/>
+      </w:pPr>
+      <w:r>
+        <w:rPr>
           <w:sz w:val="28"/>
           <w:szCs w:val="28"/>
         </w:rPr>
-        <w:t xml:space="preserve"> un insieme di classi con funzionalità simile (tipicamente raggruppati in un unico package).</w:t>
-      </w:r>
-    </w:p>
-    <w:p>
-      <w:pPr>
-        <w:pStyle w:val="Titolo1"/>
-        <w:jc w:val="both"/>
+        <w:t xml:space="preserve"> Logout: </w:t>
+      </w:r>
+      <w:r>
         <w:rPr>
           <w:b w:val="0"/>
           <w:bCs/>
           <w:sz w:val="28"/>
           <w:szCs w:val="28"/>
         </w:rPr>
-      </w:pPr>
-      <w:r>
+        <w:t xml:space="preserve">Operazione attraverso la quale si termina un collegamento con un sistema al quale si ha accesso attraverso un nome utente e una password. </w:t>
+      </w:r>
+    </w:p>
+    <w:p>
+      <w:pPr>
+        <w:pStyle w:val="Titolo1"/>
+        <w:jc w:val="both"/>
         <w:rPr>
           <w:sz w:val="28"/>
           <w:szCs w:val="28"/>
         </w:rPr>
-        <w:t xml:space="preserve"> Logout: </w:t>
-      </w:r>
-      <w:r>
-        <w:rPr>
-          <w:b w:val="0"/>
-          <w:bCs/>
+      </w:pPr>
+      <w:r>
+        <w:rPr>
           <w:sz w:val="28"/>
           <w:szCs w:val="28"/>
         </w:rPr>
-        <w:t xml:space="preserve">Operazione attraverso la quale si termina un collegamento con un sistema al quale si ha accesso attraverso un nome utente e una password. </w:t>
-      </w:r>
-    </w:p>
-    <w:p>
-      <w:pPr>
-        <w:pStyle w:val="Titolo1"/>
-        <w:jc w:val="both"/>
-        <w:rPr>
+        <w:t xml:space="preserve">MySQL: </w:t>
+      </w:r>
+      <w:r>
+        <w:rPr>
+          <w:b w:val="0"/>
+          <w:bCs/>
           <w:sz w:val="28"/>
           <w:szCs w:val="28"/>
         </w:rPr>
-      </w:pPr>
+        <w:t>Database management system relazionale, composto da un client con interfaccia a caratteri e un server, disponibile su molte piattaforme.</w:t>
+      </w:r>
       <w:r>
         <w:rPr>
           <w:sz w:val="28"/>
           <w:szCs w:val="28"/>
         </w:rPr>
-        <w:t xml:space="preserve">MySQL: </w:t>
-      </w:r>
-      <w:r>
+        <w:t xml:space="preserve"> </w:t>
+      </w:r>
+    </w:p>
+    <w:p>
+      <w:pPr>
+        <w:pStyle w:val="Titolo1"/>
+        <w:jc w:val="both"/>
         <w:rPr>
           <w:b w:val="0"/>
           <w:bCs/>
           <w:sz w:val="28"/>
           <w:szCs w:val="28"/>
         </w:rPr>
-        <w:t>Database management system relazionale, composto da un client con interfaccia a caratteri e un server, disponibile su molte piattaforme.</w:t>
-      </w:r>
+      </w:pPr>
       <w:r>
         <w:rPr>
           <w:sz w:val="28"/>
           <w:szCs w:val="28"/>
         </w:rPr>
-        <w:t xml:space="preserve"> </w:t>
-      </w:r>
-    </w:p>
-    <w:p>
-      <w:pPr>
-        <w:pStyle w:val="Titolo1"/>
-        <w:jc w:val="both"/>
+        <w:t xml:space="preserve">Password: </w:t>
+      </w:r>
+      <w:r>
         <w:rPr>
           <w:b w:val="0"/>
           <w:bCs/>
           <w:sz w:val="28"/>
           <w:szCs w:val="28"/>
         </w:rPr>
-      </w:pPr>
-      <w:r>
-        <w:rPr>
-          <w:sz w:val="28"/>
-          <w:szCs w:val="28"/>
-        </w:rPr>
-        <w:t xml:space="preserve">Password: </w:t>
-      </w:r>
-      <w:r>
-        <w:rPr>
-          <w:b w:val="0"/>
-          <w:bCs/>
-          <w:sz w:val="28"/>
-          <w:szCs w:val="28"/>
-        </w:rPr>
         <w:t>È un metodo di sicurezza che, mediante una stringa di caratteri, permette di identificare un utente specifico. Generalmente le password sono formate da una sequenza di lettere e numeri; digitando correttamente questi caratteri, si può avere accesso al computer o alla rete.</w:t>
       </w:r>
     </w:p>
     <w:sectPr>
-      <w:headerReference w:type="default" r:id="rId17"/>
-      <w:footerReference w:type="default" r:id="rId18"/>
+      <w:headerReference w:type="default" r:id="rId18"/>
+      <w:footerReference w:type="default" r:id="rId19"/>
       <w:type w:val="continuous"/>
       <w:pgSz w:w="11906" w:h="16838" w:code="9"/>
       <w:pgMar w:top="720" w:right="936" w:bottom="720" w:left="936" w:header="0" w:footer="289" w:gutter="0"/>
@@ -13216,7 +13305,7 @@
 </file>
 
 <file path=word/endnotes.xml><?xml version="1.0" encoding="utf-8"?>
-<w:endnotes xmlns:wpc="http://schemas.microsoft.com/office/word/2010/wordprocessingCanvas" xmlns:cx="http://schemas.microsoft.com/office/drawing/2014/chartex" xmlns:cx1="http://schemas.microsoft.com/office/drawing/2015/9/8/chartex" xmlns:cx2="http://schemas.microsoft.com/office/drawing/2015/10/21/chartex" xmlns:cx3="http://schemas.microsoft.com/office/drawing/2016/5/9/chartex" xmlns:cx4="http://schemas.microsoft.com/office/drawing/2016/5/10/chartex" xmlns:cx5="http://schemas.microsoft.com/office/drawing/2016/5/11/chartex" xmlns:cx6="http://schemas.microsoft.com/office/drawing/2016/5/12/chartex" xmlns:cx7="http://schemas.microsoft.com/office/drawing/2016/5/13/chartex" xmlns:cx8="http://schemas.microsoft.com/office/drawing/2016/5/14/chartex" xmlns:mc="http://schemas.openxmlformats.org/markup-compatibility/2006" xmlns:aink="http://schemas.microsoft.com/office/drawing/2016/ink" xmlns:am3d="http://schemas.microsoft.com/office/drawing/2017/model3d" xmlns:o="urn:schemas-microsoft-com:office:office" xmlns:r="http://schemas.openxmlformats.org/officeDocument/2006/relationships" xmlns:m="http://schemas.openxmlformats.org/officeDocument/2006/math" xmlns:v="urn:schemas-microsoft-com:vml" xmlns:wp14="http://schemas.microsoft.com/office/word/2010/wordprocessingDrawing" xmlns:wp="http://schemas.openxmlformats.org/drawingml/2006/wordprocessingDrawing" xmlns:w10="urn:schemas-microsoft-com:office:word" xmlns:w="http://schemas.openxmlformats.org/wordprocessingml/2006/main" xmlns:w14="http://schemas.microsoft.com/office/word/2010/wordml" xmlns:w15="http://schemas.microsoft.com/office/word/2012/wordml" xmlns:w16cex="http://schemas.microsoft.com/office/word/2018/wordml/cex" xmlns:w16cid="http://schemas.microsoft.com/office/word/2016/wordml/cid" xmlns:w16="http://schemas.microsoft.com/office/word/2018/wordml" xmlns:w16se="http://schemas.microsoft.com/office/word/2015/wordml/symex" xmlns:wpg="http://schemas.microsoft.com/office/word/2010/wordprocessingGroup" xmlns:wpi="http://schemas.microsoft.com/office/word/2010/wordprocessingInk" xmlns:wne="http://schemas.microsoft.com/office/word/2006/wordml" xmlns:wps="http://schemas.microsoft.com/office/word/2010/wordprocessingShape" mc:Ignorable="w14 w15 w16se w16cid w16 w16cex wp14">
+<w:endnotes xmlns:wpc="http://schemas.microsoft.com/office/word/2010/wordprocessingCanvas" xmlns:cx="http://schemas.microsoft.com/office/drawing/2014/chartex" xmlns:cx1="http://schemas.microsoft.com/office/drawing/2015/9/8/chartex" xmlns:cx2="http://schemas.microsoft.com/office/drawing/2015/10/21/chartex" xmlns:cx3="http://schemas.microsoft.com/office/drawing/2016/5/9/chartex" xmlns:cx4="http://schemas.microsoft.com/office/drawing/2016/5/10/chartex" xmlns:cx5="http://schemas.microsoft.com/office/drawing/2016/5/11/chartex" xmlns:cx6="http://schemas.microsoft.com/office/drawing/2016/5/12/chartex" xmlns:cx7="http://schemas.microsoft.com/office/drawing/2016/5/13/chartex" xmlns:cx8="http://schemas.microsoft.com/office/drawing/2016/5/14/chartex" xmlns:mc="http://schemas.openxmlformats.org/markup-compatibility/2006" xmlns:aink="http://schemas.microsoft.com/office/drawing/2016/ink" xmlns:am3d="http://schemas.microsoft.com/office/drawing/2017/model3d" xmlns:o="urn:schemas-microsoft-com:office:office" xmlns:r="http://schemas.openxmlformats.org/officeDocument/2006/relationships" xmlns:m="http://schemas.openxmlformats.org/officeDocument/2006/math" xmlns:v="urn:schemas-microsoft-com:vml" xmlns:wp14="http://schemas.microsoft.com/office/word/2010/wordprocessingDrawing" xmlns:wp="http://schemas.openxmlformats.org/drawingml/2006/wordprocessingDrawing" xmlns:w10="urn:schemas-microsoft-com:office:word" xmlns:w="http://schemas.openxmlformats.org/wordprocessingml/2006/main" xmlns:w14="http://schemas.microsoft.com/office/word/2010/wordml" xmlns:w15="http://schemas.microsoft.com/office/word/2012/wordml" xmlns:w16cid="http://schemas.microsoft.com/office/word/2016/wordml/cid" xmlns:w16se="http://schemas.microsoft.com/office/word/2015/wordml/symex" xmlns:wpg="http://schemas.microsoft.com/office/word/2010/wordprocessingGroup" xmlns:wpi="http://schemas.microsoft.com/office/word/2010/wordprocessingInk" xmlns:wne="http://schemas.microsoft.com/office/word/2006/wordml" xmlns:wps="http://schemas.microsoft.com/office/word/2010/wordprocessingShape" mc:Ignorable="w14 w15 w16se w16cid wp14">
   <w:endnote w:type="separator" w:id="-1">
     <w:p>
       <w:r>
@@ -13237,7 +13326,7 @@
 </file>
 
 <file path=word/footer1.xml><?xml version="1.0" encoding="utf-8"?>
-<w:ftr xmlns:wpc="http://schemas.microsoft.com/office/word/2010/wordprocessingCanvas" xmlns:cx="http://schemas.microsoft.com/office/drawing/2014/chartex" xmlns:cx1="http://schemas.microsoft.com/office/drawing/2015/9/8/chartex" xmlns:cx2="http://schemas.microsoft.com/office/drawing/2015/10/21/chartex" xmlns:cx3="http://schemas.microsoft.com/office/drawing/2016/5/9/chartex" xmlns:cx4="http://schemas.microsoft.com/office/drawing/2016/5/10/chartex" xmlns:cx5="http://schemas.microsoft.com/office/drawing/2016/5/11/chartex" xmlns:cx6="http://schemas.microsoft.com/office/drawing/2016/5/12/chartex" xmlns:cx7="http://schemas.microsoft.com/office/drawing/2016/5/13/chartex" xmlns:cx8="http://schemas.microsoft.com/office/drawing/2016/5/14/chartex" xmlns:mc="http://schemas.openxmlformats.org/markup-compatibility/2006" xmlns:aink="http://schemas.microsoft.com/office/drawing/2016/ink" xmlns:am3d="http://schemas.microsoft.com/office/drawing/2017/model3d" xmlns:o="urn:schemas-microsoft-com:office:office" xmlns:r="http://schemas.openxmlformats.org/officeDocument/2006/relationships" xmlns:m="http://schemas.openxmlformats.org/officeDocument/2006/math" xmlns:v="urn:schemas-microsoft-com:vml" xmlns:wp14="http://schemas.microsoft.com/office/word/2010/wordprocessingDrawing" xmlns:wp="http://schemas.openxmlformats.org/drawingml/2006/wordprocessingDrawing" xmlns:w10="urn:schemas-microsoft-com:office:word" xmlns:w="http://schemas.openxmlformats.org/wordprocessingml/2006/main" xmlns:w14="http://schemas.microsoft.com/office/word/2010/wordml" xmlns:w15="http://schemas.microsoft.com/office/word/2012/wordml" xmlns:w16cex="http://schemas.microsoft.com/office/word/2018/wordml/cex" xmlns:w16cid="http://schemas.microsoft.com/office/word/2016/wordml/cid" xmlns:w16="http://schemas.microsoft.com/office/word/2018/wordml" xmlns:w16se="http://schemas.microsoft.com/office/word/2015/wordml/symex" xmlns:wpg="http://schemas.microsoft.com/office/word/2010/wordprocessingGroup" xmlns:wpi="http://schemas.microsoft.com/office/word/2010/wordprocessingInk" xmlns:wne="http://schemas.microsoft.com/office/word/2006/wordml" xmlns:wps="http://schemas.microsoft.com/office/word/2010/wordprocessingShape" mc:Ignorable="w14 w15 w16se w16cid w16 w16cex wp14">
+<w:ftr xmlns:wpc="http://schemas.microsoft.com/office/word/2010/wordprocessingCanvas" xmlns:cx="http://schemas.microsoft.com/office/drawing/2014/chartex" xmlns:cx1="http://schemas.microsoft.com/office/drawing/2015/9/8/chartex" xmlns:cx2="http://schemas.microsoft.com/office/drawing/2015/10/21/chartex" xmlns:cx3="http://schemas.microsoft.com/office/drawing/2016/5/9/chartex" xmlns:cx4="http://schemas.microsoft.com/office/drawing/2016/5/10/chartex" xmlns:cx5="http://schemas.microsoft.com/office/drawing/2016/5/11/chartex" xmlns:cx6="http://schemas.microsoft.com/office/drawing/2016/5/12/chartex" xmlns:cx7="http://schemas.microsoft.com/office/drawing/2016/5/13/chartex" xmlns:cx8="http://schemas.microsoft.com/office/drawing/2016/5/14/chartex" xmlns:mc="http://schemas.openxmlformats.org/markup-compatibility/2006" xmlns:aink="http://schemas.microsoft.com/office/drawing/2016/ink" xmlns:am3d="http://schemas.microsoft.com/office/drawing/2017/model3d" xmlns:o="urn:schemas-microsoft-com:office:office" xmlns:r="http://schemas.openxmlformats.org/officeDocument/2006/relationships" xmlns:m="http://schemas.openxmlformats.org/officeDocument/2006/math" xmlns:v="urn:schemas-microsoft-com:vml" xmlns:wp14="http://schemas.microsoft.com/office/word/2010/wordprocessingDrawing" xmlns:wp="http://schemas.openxmlformats.org/drawingml/2006/wordprocessingDrawing" xmlns:w10="urn:schemas-microsoft-com:office:word" xmlns:w="http://schemas.openxmlformats.org/wordprocessingml/2006/main" xmlns:w14="http://schemas.microsoft.com/office/word/2010/wordml" xmlns:w15="http://schemas.microsoft.com/office/word/2012/wordml" xmlns:w16cid="http://schemas.microsoft.com/office/word/2016/wordml/cid" xmlns:w16se="http://schemas.microsoft.com/office/word/2015/wordml/symex" xmlns:wpg="http://schemas.microsoft.com/office/word/2010/wordprocessingGroup" xmlns:wpi="http://schemas.microsoft.com/office/word/2010/wordprocessingInk" xmlns:wne="http://schemas.microsoft.com/office/word/2006/wordml" xmlns:wps="http://schemas.microsoft.com/office/word/2010/wordprocessingShape" mc:Ignorable="w14 w15 w16se w16cid wp14">
   <w:sdt>
     <w:sdtPr>
       <w:rPr>
@@ -13307,7 +13396,7 @@
 </file>
 
 <file path=word/footnotes.xml><?xml version="1.0" encoding="utf-8"?>
-<w:footnotes xmlns:wpc="http://schemas.microsoft.com/office/word/2010/wordprocessingCanvas" xmlns:cx="http://schemas.microsoft.com/office/drawing/2014/chartex" xmlns:cx1="http://schemas.microsoft.com/office/drawing/2015/9/8/chartex" xmlns:cx2="http://schemas.microsoft.com/office/drawing/2015/10/21/chartex" xmlns:cx3="http://schemas.microsoft.com/office/drawing/2016/5/9/chartex" xmlns:cx4="http://schemas.microsoft.com/office/drawing/2016/5/10/chartex" xmlns:cx5="http://schemas.microsoft.com/office/drawing/2016/5/11/chartex" xmlns:cx6="http://schemas.microsoft.com/office/drawing/2016/5/12/chartex" xmlns:cx7="http://schemas.microsoft.com/office/drawing/2016/5/13/chartex" xmlns:cx8="http://schemas.microsoft.com/office/drawing/2016/5/14/chartex" xmlns:mc="http://schemas.openxmlformats.org/markup-compatibility/2006" xmlns:aink="http://schemas.microsoft.com/office/drawing/2016/ink" xmlns:am3d="http://schemas.microsoft.com/office/drawing/2017/model3d" xmlns:o="urn:schemas-microsoft-com:office:office" xmlns:r="http://schemas.openxmlformats.org/officeDocument/2006/relationships" xmlns:m="http://schemas.openxmlformats.org/officeDocument/2006/math" xmlns:v="urn:schemas-microsoft-com:vml" xmlns:wp14="http://schemas.microsoft.com/office/word/2010/wordprocessingDrawing" xmlns:wp="http://schemas.openxmlformats.org/drawingml/2006/wordprocessingDrawing" xmlns:w10="urn:schemas-microsoft-com:office:word" xmlns:w="http://schemas.openxmlformats.org/wordprocessingml/2006/main" xmlns:w14="http://schemas.microsoft.com/office/word/2010/wordml" xmlns:w15="http://schemas.microsoft.com/office/word/2012/wordml" xmlns:w16cex="http://schemas.microsoft.com/office/word/2018/wordml/cex" xmlns:w16cid="http://schemas.microsoft.com/office/word/2016/wordml/cid" xmlns:w16="http://schemas.microsoft.com/office/word/2018/wordml" xmlns:w16se="http://schemas.microsoft.com/office/word/2015/wordml/symex" xmlns:wpg="http://schemas.microsoft.com/office/word/2010/wordprocessingGroup" xmlns:wpi="http://schemas.microsoft.com/office/word/2010/wordprocessingInk" xmlns:wne="http://schemas.microsoft.com/office/word/2006/wordml" xmlns:wps="http://schemas.microsoft.com/office/word/2010/wordprocessingShape" mc:Ignorable="w14 w15 w16se w16cid w16 w16cex wp14">
+<w:footnotes xmlns:wpc="http://schemas.microsoft.com/office/word/2010/wordprocessingCanvas" xmlns:cx="http://schemas.microsoft.com/office/drawing/2014/chartex" xmlns:cx1="http://schemas.microsoft.com/office/drawing/2015/9/8/chartex" xmlns:cx2="http://schemas.microsoft.com/office/drawing/2015/10/21/chartex" xmlns:cx3="http://schemas.microsoft.com/office/drawing/2016/5/9/chartex" xmlns:cx4="http://schemas.microsoft.com/office/drawing/2016/5/10/chartex" xmlns:cx5="http://schemas.microsoft.com/office/drawing/2016/5/11/chartex" xmlns:cx6="http://schemas.microsoft.com/office/drawing/2016/5/12/chartex" xmlns:cx7="http://schemas.microsoft.com/office/drawing/2016/5/13/chartex" xmlns:cx8="http://schemas.microsoft.com/office/drawing/2016/5/14/chartex" xmlns:mc="http://schemas.openxmlformats.org/markup-compatibility/2006" xmlns:aink="http://schemas.microsoft.com/office/drawing/2016/ink" xmlns:am3d="http://schemas.microsoft.com/office/drawing/2017/model3d" xmlns:o="urn:schemas-microsoft-com:office:office" xmlns:r="http://schemas.openxmlformats.org/officeDocument/2006/relationships" xmlns:m="http://schemas.openxmlformats.org/officeDocument/2006/math" xmlns:v="urn:schemas-microsoft-com:vml" xmlns:wp14="http://schemas.microsoft.com/office/word/2010/wordprocessingDrawing" xmlns:wp="http://schemas.openxmlformats.org/drawingml/2006/wordprocessingDrawing" xmlns:w10="urn:schemas-microsoft-com:office:word" xmlns:w="http://schemas.openxmlformats.org/wordprocessingml/2006/main" xmlns:w14="http://schemas.microsoft.com/office/word/2010/wordml" xmlns:w15="http://schemas.microsoft.com/office/word/2012/wordml" xmlns:w16cid="http://schemas.microsoft.com/office/word/2016/wordml/cid" xmlns:w16se="http://schemas.microsoft.com/office/word/2015/wordml/symex" xmlns:wpg="http://schemas.microsoft.com/office/word/2010/wordprocessingGroup" xmlns:wpi="http://schemas.microsoft.com/office/word/2010/wordprocessingInk" xmlns:wne="http://schemas.microsoft.com/office/word/2006/wordml" xmlns:wps="http://schemas.microsoft.com/office/word/2010/wordprocessingShape" mc:Ignorable="w14 w15 w16se w16cid wp14">
   <w:footnote w:type="separator" w:id="-1">
     <w:p>
       <w:r>
@@ -13328,7 +13417,7 @@
 </file>
 
 <file path=word/header1.xml><?xml version="1.0" encoding="utf-8"?>
-<w:hdr xmlns:wpc="http://schemas.microsoft.com/office/word/2010/wordprocessingCanvas" xmlns:cx="http://schemas.microsoft.com/office/drawing/2014/chartex" xmlns:cx1="http://schemas.microsoft.com/office/drawing/2015/9/8/chartex" xmlns:cx2="http://schemas.microsoft.com/office/drawing/2015/10/21/chartex" xmlns:cx3="http://schemas.microsoft.com/office/drawing/2016/5/9/chartex" xmlns:cx4="http://schemas.microsoft.com/office/drawing/2016/5/10/chartex" xmlns:cx5="http://schemas.microsoft.com/office/drawing/2016/5/11/chartex" xmlns:cx6="http://schemas.microsoft.com/office/drawing/2016/5/12/chartex" xmlns:cx7="http://schemas.microsoft.com/office/drawing/2016/5/13/chartex" xmlns:cx8="http://schemas.microsoft.com/office/drawing/2016/5/14/chartex" xmlns:mc="http://schemas.openxmlformats.org/markup-compatibility/2006" xmlns:aink="http://schemas.microsoft.com/office/drawing/2016/ink" xmlns:am3d="http://schemas.microsoft.com/office/drawing/2017/model3d" xmlns:o="urn:schemas-microsoft-com:office:office" xmlns:r="http://schemas.openxmlformats.org/officeDocument/2006/relationships" xmlns:m="http://schemas.openxmlformats.org/officeDocument/2006/math" xmlns:v="urn:schemas-microsoft-com:vml" xmlns:wp14="http://schemas.microsoft.com/office/word/2010/wordprocessingDrawing" xmlns:wp="http://schemas.openxmlformats.org/drawingml/2006/wordprocessingDrawing" xmlns:w10="urn:schemas-microsoft-com:office:word" xmlns:w="http://schemas.openxmlformats.org/wordprocessingml/2006/main" xmlns:w14="http://schemas.microsoft.com/office/word/2010/wordml" xmlns:w15="http://schemas.microsoft.com/office/word/2012/wordml" xmlns:w16cex="http://schemas.microsoft.com/office/word/2018/wordml/cex" xmlns:w16cid="http://schemas.microsoft.com/office/word/2016/wordml/cid" xmlns:w16="http://schemas.microsoft.com/office/word/2018/wordml" xmlns:w16se="http://schemas.microsoft.com/office/word/2015/wordml/symex" xmlns:wpg="http://schemas.microsoft.com/office/word/2010/wordprocessingGroup" xmlns:wpi="http://schemas.microsoft.com/office/word/2010/wordprocessingInk" xmlns:wne="http://schemas.microsoft.com/office/word/2006/wordml" xmlns:wps="http://schemas.microsoft.com/office/word/2010/wordprocessingShape" mc:Ignorable="w14 w15 w16se w16cid w16 w16cex wp14">
+<w:hdr xmlns:wpc="http://schemas.microsoft.com/office/word/2010/wordprocessingCanvas" xmlns:cx="http://schemas.microsoft.com/office/drawing/2014/chartex" xmlns:cx1="http://schemas.microsoft.com/office/drawing/2015/9/8/chartex" xmlns:cx2="http://schemas.microsoft.com/office/drawing/2015/10/21/chartex" xmlns:cx3="http://schemas.microsoft.com/office/drawing/2016/5/9/chartex" xmlns:cx4="http://schemas.microsoft.com/office/drawing/2016/5/10/chartex" xmlns:cx5="http://schemas.microsoft.com/office/drawing/2016/5/11/chartex" xmlns:cx6="http://schemas.microsoft.com/office/drawing/2016/5/12/chartex" xmlns:cx7="http://schemas.microsoft.com/office/drawing/2016/5/13/chartex" xmlns:cx8="http://schemas.microsoft.com/office/drawing/2016/5/14/chartex" xmlns:mc="http://schemas.openxmlformats.org/markup-compatibility/2006" xmlns:aink="http://schemas.microsoft.com/office/drawing/2016/ink" xmlns:am3d="http://schemas.microsoft.com/office/drawing/2017/model3d" xmlns:o="urn:schemas-microsoft-com:office:office" xmlns:r="http://schemas.openxmlformats.org/officeDocument/2006/relationships" xmlns:m="http://schemas.openxmlformats.org/officeDocument/2006/math" xmlns:v="urn:schemas-microsoft-com:vml" xmlns:wp14="http://schemas.microsoft.com/office/word/2010/wordprocessingDrawing" xmlns:wp="http://schemas.openxmlformats.org/drawingml/2006/wordprocessingDrawing" xmlns:w10="urn:schemas-microsoft-com:office:word" xmlns:w="http://schemas.openxmlformats.org/wordprocessingml/2006/main" xmlns:w14="http://schemas.microsoft.com/office/word/2010/wordml" xmlns:w15="http://schemas.microsoft.com/office/word/2012/wordml" xmlns:w16cid="http://schemas.microsoft.com/office/word/2016/wordml/cid" xmlns:w16se="http://schemas.microsoft.com/office/word/2015/wordml/symex" xmlns:wpg="http://schemas.microsoft.com/office/word/2010/wordprocessingGroup" xmlns:wpi="http://schemas.microsoft.com/office/word/2010/wordprocessingInk" xmlns:wne="http://schemas.microsoft.com/office/word/2006/wordml" xmlns:wps="http://schemas.microsoft.com/office/word/2010/wordprocessingShape" mc:Ignorable="w14 w15 w16se w16cid wp14">
   <w:tbl>
     <w:tblPr>
       <w:tblW w:w="10035" w:type="dxa"/>
@@ -13380,7 +13469,7 @@
 </file>
 
 <file path=word/numbering.xml><?xml version="1.0" encoding="utf-8"?>
-<w:numbering xmlns:wpc="http://schemas.microsoft.com/office/word/2010/wordprocessingCanvas" xmlns:cx="http://schemas.microsoft.com/office/drawing/2014/chartex" xmlns:cx1="http://schemas.microsoft.com/office/drawing/2015/9/8/chartex" xmlns:cx2="http://schemas.microsoft.com/office/drawing/2015/10/21/chartex" xmlns:cx3="http://schemas.microsoft.com/office/drawing/2016/5/9/chartex" xmlns:cx4="http://schemas.microsoft.com/office/drawing/2016/5/10/chartex" xmlns:cx5="http://schemas.microsoft.com/office/drawing/2016/5/11/chartex" xmlns:cx6="http://schemas.microsoft.com/office/drawing/2016/5/12/chartex" xmlns:cx7="http://schemas.microsoft.com/office/drawing/2016/5/13/chartex" xmlns:cx8="http://schemas.microsoft.com/office/drawing/2016/5/14/chartex" xmlns:mc="http://schemas.openxmlformats.org/markup-compatibility/2006" xmlns:aink="http://schemas.microsoft.com/office/drawing/2016/ink" xmlns:am3d="http://schemas.microsoft.com/office/drawing/2017/model3d" xmlns:o="urn:schemas-microsoft-com:office:office" xmlns:r="http://schemas.openxmlformats.org/officeDocument/2006/relationships" xmlns:m="http://schemas.openxmlformats.org/officeDocument/2006/math" xmlns:v="urn:schemas-microsoft-com:vml" xmlns:wp14="http://schemas.microsoft.com/office/word/2010/wordprocessingDrawing" xmlns:wp="http://schemas.openxmlformats.org/drawingml/2006/wordprocessingDrawing" xmlns:w10="urn:schemas-microsoft-com:office:word" xmlns:w="http://schemas.openxmlformats.org/wordprocessingml/2006/main" xmlns:w14="http://schemas.microsoft.com/office/word/2010/wordml" xmlns:w15="http://schemas.microsoft.com/office/word/2012/wordml" xmlns:w16cex="http://schemas.microsoft.com/office/word/2018/wordml/cex" xmlns:w16cid="http://schemas.microsoft.com/office/word/2016/wordml/cid" xmlns:w16="http://schemas.microsoft.com/office/word/2018/wordml" xmlns:w16se="http://schemas.microsoft.com/office/word/2015/wordml/symex" xmlns:wpg="http://schemas.microsoft.com/office/word/2010/wordprocessingGroup" xmlns:wpi="http://schemas.microsoft.com/office/word/2010/wordprocessingInk" xmlns:wne="http://schemas.microsoft.com/office/word/2006/wordml" xmlns:wps="http://schemas.microsoft.com/office/word/2010/wordprocessingShape" mc:Ignorable="w14 w15 w16se w16cid w16 w16cex wp14">
+<w:numbering xmlns:wpc="http://schemas.microsoft.com/office/word/2010/wordprocessingCanvas" xmlns:cx="http://schemas.microsoft.com/office/drawing/2014/chartex" xmlns:cx1="http://schemas.microsoft.com/office/drawing/2015/9/8/chartex" xmlns:cx2="http://schemas.microsoft.com/office/drawing/2015/10/21/chartex" xmlns:cx3="http://schemas.microsoft.com/office/drawing/2016/5/9/chartex" xmlns:cx4="http://schemas.microsoft.com/office/drawing/2016/5/10/chartex" xmlns:cx5="http://schemas.microsoft.com/office/drawing/2016/5/11/chartex" xmlns:cx6="http://schemas.microsoft.com/office/drawing/2016/5/12/chartex" xmlns:cx7="http://schemas.microsoft.com/office/drawing/2016/5/13/chartex" xmlns:cx8="http://schemas.microsoft.com/office/drawing/2016/5/14/chartex" xmlns:mc="http://schemas.openxmlformats.org/markup-compatibility/2006" xmlns:aink="http://schemas.microsoft.com/office/drawing/2016/ink" xmlns:am3d="http://schemas.microsoft.com/office/drawing/2017/model3d" xmlns:o="urn:schemas-microsoft-com:office:office" xmlns:r="http://schemas.openxmlformats.org/officeDocument/2006/relationships" xmlns:m="http://schemas.openxmlformats.org/officeDocument/2006/math" xmlns:v="urn:schemas-microsoft-com:vml" xmlns:wp14="http://schemas.microsoft.com/office/word/2010/wordprocessingDrawing" xmlns:wp="http://schemas.openxmlformats.org/drawingml/2006/wordprocessingDrawing" xmlns:w10="urn:schemas-microsoft-com:office:word" xmlns:w="http://schemas.openxmlformats.org/wordprocessingml/2006/main" xmlns:w14="http://schemas.microsoft.com/office/word/2010/wordml" xmlns:w15="http://schemas.microsoft.com/office/word/2012/wordml" xmlns:w16cid="http://schemas.microsoft.com/office/word/2016/wordml/cid" xmlns:w16se="http://schemas.microsoft.com/office/word/2015/wordml/symex" xmlns:wpg="http://schemas.microsoft.com/office/word/2010/wordprocessingGroup" xmlns:wpi="http://schemas.microsoft.com/office/word/2010/wordprocessingInk" xmlns:wne="http://schemas.microsoft.com/office/word/2006/wordml" xmlns:wps="http://schemas.microsoft.com/office/word/2010/wordprocessingShape" mc:Ignorable="w14 w15 w16se w16cid wp14">
   <w:abstractNum w:abstractNumId="0" w15:restartNumberingAfterBreak="0">
     <w:nsid w:val="06A34897"/>
     <w:multiLevelType w:val="hybridMultilevel"/>
@@ -14893,7 +14982,7 @@
 </file>
 
 <file path=word/styles.xml><?xml version="1.0" encoding="utf-8"?>
-<w:styles xmlns:mc="http://schemas.openxmlformats.org/markup-compatibility/2006" xmlns:r="http://schemas.openxmlformats.org/officeDocument/2006/relationships" xmlns:w="http://schemas.openxmlformats.org/wordprocessingml/2006/main" xmlns:w14="http://schemas.microsoft.com/office/word/2010/wordml" xmlns:w15="http://schemas.microsoft.com/office/word/2012/wordml" xmlns:w16cex="http://schemas.microsoft.com/office/word/2018/wordml/cex" xmlns:w16cid="http://schemas.microsoft.com/office/word/2016/wordml/cid" xmlns:w16="http://schemas.microsoft.com/office/word/2018/wordml" xmlns:w16se="http://schemas.microsoft.com/office/word/2015/wordml/symex" mc:Ignorable="w14 w15 w16se w16cid w16 w16cex">
+<w:styles xmlns:mc="http://schemas.openxmlformats.org/markup-compatibility/2006" xmlns:r="http://schemas.openxmlformats.org/officeDocument/2006/relationships" xmlns:w="http://schemas.openxmlformats.org/wordprocessingml/2006/main" xmlns:w14="http://schemas.microsoft.com/office/word/2010/wordml" xmlns:w15="http://schemas.microsoft.com/office/word/2012/wordml" xmlns:w16cid="http://schemas.microsoft.com/office/word/2016/wordml/cid" xmlns:w16se="http://schemas.microsoft.com/office/word/2015/wordml/symex" mc:Ignorable="w14 w15 w16se w16cid">
   <w:docDefaults>
     <w:rPrDefault>
       <w:rPr>
@@ -16597,7 +16686,7 @@
 </file>
 
 <file path=word/glossary/document.xml><?xml version="1.0" encoding="utf-8"?>
-<w:glossaryDocument xmlns:wpc="http://schemas.microsoft.com/office/word/2010/wordprocessingCanvas" xmlns:cx="http://schemas.microsoft.com/office/drawing/2014/chartex" xmlns:cx1="http://schemas.microsoft.com/office/drawing/2015/9/8/chartex" xmlns:cx2="http://schemas.microsoft.com/office/drawing/2015/10/21/chartex" xmlns:cx3="http://schemas.microsoft.com/office/drawing/2016/5/9/chartex" xmlns:cx4="http://schemas.microsoft.com/office/drawing/2016/5/10/chartex" xmlns:cx5="http://schemas.microsoft.com/office/drawing/2016/5/11/chartex" xmlns:cx6="http://schemas.microsoft.com/office/drawing/2016/5/12/chartex" xmlns:cx7="http://schemas.microsoft.com/office/drawing/2016/5/13/chartex" xmlns:cx8="http://schemas.microsoft.com/office/drawing/2016/5/14/chartex" xmlns:mc="http://schemas.openxmlformats.org/markup-compatibility/2006" xmlns:aink="http://schemas.microsoft.com/office/drawing/2016/ink" xmlns:am3d="http://schemas.microsoft.com/office/drawing/2017/model3d" xmlns:o="urn:schemas-microsoft-com:office:office" xmlns:r="http://schemas.openxmlformats.org/officeDocument/2006/relationships" xmlns:m="http://schemas.openxmlformats.org/officeDocument/2006/math" xmlns:v="urn:schemas-microsoft-com:vml" xmlns:wp14="http://schemas.microsoft.com/office/word/2010/wordprocessingDrawing" xmlns:wp="http://schemas.openxmlformats.org/drawingml/2006/wordprocessingDrawing" xmlns:w10="urn:schemas-microsoft-com:office:word" xmlns:w="http://schemas.openxmlformats.org/wordprocessingml/2006/main" xmlns:w14="http://schemas.microsoft.com/office/word/2010/wordml" xmlns:w15="http://schemas.microsoft.com/office/word/2012/wordml" xmlns:w16cex="http://schemas.microsoft.com/office/word/2018/wordml/cex" xmlns:w16cid="http://schemas.microsoft.com/office/word/2016/wordml/cid" xmlns:w16="http://schemas.microsoft.com/office/word/2018/wordml" xmlns:w16se="http://schemas.microsoft.com/office/word/2015/wordml/symex" xmlns:wpg="http://schemas.microsoft.com/office/word/2010/wordprocessingGroup" xmlns:wpi="http://schemas.microsoft.com/office/word/2010/wordprocessingInk" xmlns:wne="http://schemas.microsoft.com/office/word/2006/wordml" xmlns:wps="http://schemas.microsoft.com/office/word/2010/wordprocessingShape" mc:Ignorable="w14 w15 w16se w16cid w16 w16cex wp14">
+<w:glossaryDocument xmlns:wpc="http://schemas.microsoft.com/office/word/2010/wordprocessingCanvas" xmlns:cx="http://schemas.microsoft.com/office/drawing/2014/chartex" xmlns:cx1="http://schemas.microsoft.com/office/drawing/2015/9/8/chartex" xmlns:cx2="http://schemas.microsoft.com/office/drawing/2015/10/21/chartex" xmlns:cx3="http://schemas.microsoft.com/office/drawing/2016/5/9/chartex" xmlns:cx4="http://schemas.microsoft.com/office/drawing/2016/5/10/chartex" xmlns:cx5="http://schemas.microsoft.com/office/drawing/2016/5/11/chartex" xmlns:cx6="http://schemas.microsoft.com/office/drawing/2016/5/12/chartex" xmlns:cx7="http://schemas.microsoft.com/office/drawing/2016/5/13/chartex" xmlns:cx8="http://schemas.microsoft.com/office/drawing/2016/5/14/chartex" xmlns:mc="http://schemas.openxmlformats.org/markup-compatibility/2006" xmlns:aink="http://schemas.microsoft.com/office/drawing/2016/ink" xmlns:am3d="http://schemas.microsoft.com/office/drawing/2017/model3d" xmlns:o="urn:schemas-microsoft-com:office:office" xmlns:r="http://schemas.openxmlformats.org/officeDocument/2006/relationships" xmlns:m="http://schemas.openxmlformats.org/officeDocument/2006/math" xmlns:v="urn:schemas-microsoft-com:vml" xmlns:wp14="http://schemas.microsoft.com/office/word/2010/wordprocessingDrawing" xmlns:wp="http://schemas.openxmlformats.org/drawingml/2006/wordprocessingDrawing" xmlns:w10="urn:schemas-microsoft-com:office:word" xmlns:w="http://schemas.openxmlformats.org/wordprocessingml/2006/main" xmlns:w14="http://schemas.microsoft.com/office/word/2010/wordml" xmlns:w15="http://schemas.microsoft.com/office/word/2012/wordml" xmlns:w16cid="http://schemas.microsoft.com/office/word/2016/wordml/cid" xmlns:w16se="http://schemas.microsoft.com/office/word/2015/wordml/symex" xmlns:wpg="http://schemas.microsoft.com/office/word/2010/wordprocessingGroup" xmlns:wpi="http://schemas.microsoft.com/office/word/2010/wordprocessingInk" xmlns:wne="http://schemas.microsoft.com/office/word/2006/wordml" xmlns:wps="http://schemas.microsoft.com/office/word/2010/wordprocessingShape" mc:Ignorable="w14 w15 w16se w16cid wp14">
   <w:docParts>
     <w:docPart>
       <w:docPartPr>
@@ -16695,7 +16784,7 @@
 </file>
 
 <file path=word/glossary/fontTable.xml><?xml version="1.0" encoding="utf-8"?>
-<w:fonts xmlns:mc="http://schemas.openxmlformats.org/markup-compatibility/2006" xmlns:r="http://schemas.openxmlformats.org/officeDocument/2006/relationships" xmlns:w="http://schemas.openxmlformats.org/wordprocessingml/2006/main" xmlns:w14="http://schemas.microsoft.com/office/word/2010/wordml" xmlns:w15="http://schemas.microsoft.com/office/word/2012/wordml" xmlns:w16cex="http://schemas.microsoft.com/office/word/2018/wordml/cex" xmlns:w16cid="http://schemas.microsoft.com/office/word/2016/wordml/cid" xmlns:w16="http://schemas.microsoft.com/office/word/2018/wordml" xmlns:w16se="http://schemas.microsoft.com/office/word/2015/wordml/symex" mc:Ignorable="w14 w15 w16se w16cid w16 w16cex">
+<w:fonts xmlns:mc="http://schemas.openxmlformats.org/markup-compatibility/2006" xmlns:r="http://schemas.openxmlformats.org/officeDocument/2006/relationships" xmlns:w="http://schemas.openxmlformats.org/wordprocessingml/2006/main" xmlns:w14="http://schemas.microsoft.com/office/word/2010/wordml" xmlns:w15="http://schemas.microsoft.com/office/word/2012/wordml" xmlns:w16cid="http://schemas.microsoft.com/office/word/2016/wordml/cid" xmlns:w16se="http://schemas.microsoft.com/office/word/2015/wordml/symex" mc:Ignorable="w14 w15 w16se w16cid">
   <w:font w:name="Symbol">
     <w:panose1 w:val="05050102010706020507"/>
     <w:charset w:val="02"/>
@@ -16779,7 +16868,7 @@
 </file>
 
 <file path=word/glossary/settings.xml><?xml version="1.0" encoding="utf-8"?>
-<w:settings xmlns:mc="http://schemas.openxmlformats.org/markup-compatibility/2006" xmlns:o="urn:schemas-microsoft-com:office:office" xmlns:r="http://schemas.openxmlformats.org/officeDocument/2006/relationships" xmlns:m="http://schemas.openxmlformats.org/officeDocument/2006/math" xmlns:v="urn:schemas-microsoft-com:vml" xmlns:w10="urn:schemas-microsoft-com:office:word" xmlns:w="http://schemas.openxmlformats.org/wordprocessingml/2006/main" xmlns:w14="http://schemas.microsoft.com/office/word/2010/wordml" xmlns:w15="http://schemas.microsoft.com/office/word/2012/wordml" xmlns:w16cex="http://schemas.microsoft.com/office/word/2018/wordml/cex" xmlns:w16cid="http://schemas.microsoft.com/office/word/2016/wordml/cid" xmlns:w16="http://schemas.microsoft.com/office/word/2018/wordml" xmlns:w16se="http://schemas.microsoft.com/office/word/2015/wordml/symex" xmlns:sl="http://schemas.openxmlformats.org/schemaLibrary/2006/main" mc:Ignorable="w14 w15 w16se w16cid w16 w16cex">
+<w:settings xmlns:mc="http://schemas.openxmlformats.org/markup-compatibility/2006" xmlns:o="urn:schemas-microsoft-com:office:office" xmlns:r="http://schemas.openxmlformats.org/officeDocument/2006/relationships" xmlns:m="http://schemas.openxmlformats.org/officeDocument/2006/math" xmlns:v="urn:schemas-microsoft-com:vml" xmlns:w10="urn:schemas-microsoft-com:office:word" xmlns:w="http://schemas.openxmlformats.org/wordprocessingml/2006/main" xmlns:w14="http://schemas.microsoft.com/office/word/2010/wordml" xmlns:w15="http://schemas.microsoft.com/office/word/2012/wordml" xmlns:w16cid="http://schemas.microsoft.com/office/word/2016/wordml/cid" xmlns:w16se="http://schemas.microsoft.com/office/word/2015/wordml/symex" xmlns:sl="http://schemas.openxmlformats.org/schemaLibrary/2006/main" mc:Ignorable="w14 w15 w16se w16cid">
   <w:view w:val="normal"/>
   <w:defaultTabStop w:val="708"/>
   <w:hyphenationZone w:val="283"/>
@@ -16806,6 +16895,7 @@
     <w:rsid w:val="00390BFF"/>
     <w:rsid w:val="003C5BD4"/>
     <w:rsid w:val="004B274E"/>
+    <w:rsid w:val="00502EF4"/>
     <w:rsid w:val="00536AD9"/>
     <w:rsid w:val="00563F59"/>
     <w:rsid w:val="00587F78"/>
@@ -16824,6 +16914,7 @@
     <w:rsid w:val="00B82E3E"/>
     <w:rsid w:val="00B96CF8"/>
     <w:rsid w:val="00BC0ED8"/>
+    <w:rsid w:val="00BC280D"/>
     <w:rsid w:val="00BD14F9"/>
     <w:rsid w:val="00BE6853"/>
     <w:rsid w:val="00C267A8"/>
@@ -16857,7 +16948,7 @@
 </file>
 
 <file path=word/glossary/styles.xml><?xml version="1.0" encoding="utf-8"?>
-<w:styles xmlns:mc="http://schemas.openxmlformats.org/markup-compatibility/2006" xmlns:r="http://schemas.openxmlformats.org/officeDocument/2006/relationships" xmlns:w="http://schemas.openxmlformats.org/wordprocessingml/2006/main" xmlns:w14="http://schemas.microsoft.com/office/word/2010/wordml" xmlns:w15="http://schemas.microsoft.com/office/word/2012/wordml" xmlns:w16cex="http://schemas.microsoft.com/office/word/2018/wordml/cex" xmlns:w16cid="http://schemas.microsoft.com/office/word/2016/wordml/cid" xmlns:w16="http://schemas.microsoft.com/office/word/2018/wordml" xmlns:w16se="http://schemas.microsoft.com/office/word/2015/wordml/symex" mc:Ignorable="w14 w15 w16se w16cid w16 w16cex">
+<w:styles xmlns:mc="http://schemas.openxmlformats.org/markup-compatibility/2006" xmlns:r="http://schemas.openxmlformats.org/officeDocument/2006/relationships" xmlns:w="http://schemas.openxmlformats.org/wordprocessingml/2006/main" xmlns:w14="http://schemas.microsoft.com/office/word/2010/wordml" xmlns:w15="http://schemas.microsoft.com/office/word/2012/wordml" xmlns:w16cid="http://schemas.microsoft.com/office/word/2016/wordml/cid" xmlns:w16se="http://schemas.microsoft.com/office/word/2015/wordml/symex" mc:Ignorable="w14 w15 w16se w16cid">
   <w:docDefaults>
     <w:rPrDefault>
       <w:rPr>
@@ -17334,7 +17425,7 @@
 </file>
 
 <file path=word/glossary/webSettings.xml><?xml version="1.0" encoding="utf-8"?>
-<w:webSettings xmlns:mc="http://schemas.openxmlformats.org/markup-compatibility/2006" xmlns:r="http://schemas.openxmlformats.org/officeDocument/2006/relationships" xmlns:w="http://schemas.openxmlformats.org/wordprocessingml/2006/main" xmlns:w14="http://schemas.microsoft.com/office/word/2010/wordml" xmlns:w15="http://schemas.microsoft.com/office/word/2012/wordml" xmlns:w16cex="http://schemas.microsoft.com/office/word/2018/wordml/cex" xmlns:w16cid="http://schemas.microsoft.com/office/word/2016/wordml/cid" xmlns:w16="http://schemas.microsoft.com/office/word/2018/wordml" xmlns:w16se="http://schemas.microsoft.com/office/word/2015/wordml/symex" mc:Ignorable="w14 w15 w16se w16cid w16 w16cex">
+<w:webSettings xmlns:mc="http://schemas.openxmlformats.org/markup-compatibility/2006" xmlns:r="http://schemas.openxmlformats.org/officeDocument/2006/relationships" xmlns:w="http://schemas.openxmlformats.org/wordprocessingml/2006/main" xmlns:w14="http://schemas.microsoft.com/office/word/2010/wordml" xmlns:w15="http://schemas.microsoft.com/office/word/2012/wordml" xmlns:w16cid="http://schemas.microsoft.com/office/word/2016/wordml/cid" xmlns:w16se="http://schemas.microsoft.com/office/word/2015/wordml/symex" mc:Ignorable="w14 w15 w16se w16cid">
   <w:optimizeForBrowser/>
   <w:allowPNG/>
 </w:webSettings>
@@ -17609,7 +17700,7 @@
 </file>
 
 <file path=customXml/itemProps1.xml><?xml version="1.0" encoding="utf-8"?>
-<ds:datastoreItem xmlns:ds="http://schemas.openxmlformats.org/officeDocument/2006/customXml" ds:itemID="{97B5778F-4CCC-444B-B88D-19D77344C51A}">
+<ds:datastoreItem xmlns:ds="http://schemas.openxmlformats.org/officeDocument/2006/customXml" ds:itemID="{A7CDD938-8C6F-4FAE-A1D5-716AFE78E9BF}">
   <ds:schemaRefs>
     <ds:schemaRef ds:uri="http://schemas.openxmlformats.org/officeDocument/2006/bibliography"/>
   </ds:schemaRefs>

</xml_diff>